<commit_message>
update curated phenotypes including most of samples
</commit_message>
<xml_diff>
--- a/mails_follow_up.docx
+++ b/mails_follow_up.docx
@@ -8,449 +8,30 @@
       </w:r>
     </w:p>
     <w:p>
-      <w:r>
-        <w:t>I started working on the</w:t>
-      </w:r>
-      <w:r>
-        <w:t xml:space="preserve"> barcoding</w:t>
-      </w:r>
-      <w:r>
-        <w:t xml:space="preserve"> project again this Thursday (later than I would have wanted to, but my focus has been unwillingly captured by a last-minute GWAS analysis, actually more </w:t>
-      </w:r>
-      <w:r>
-        <w:t>“</w:t>
-      </w:r>
-      <w:r>
-        <w:t>gene candidate</w:t>
-      </w:r>
-      <w:r>
-        <w:t>”</w:t>
-      </w:r>
-      <w:r>
-        <w:t xml:space="preserve"> analysis, critically lacking statistical power</w:t>
-      </w:r>
-      <w:r>
-        <w:t xml:space="preserve"> -&gt; but you know, proving that </w:t>
-      </w:r>
-      <w:r>
-        <w:t>an analysis</w:t>
-      </w:r>
-      <w:r>
-        <w:t xml:space="preserve"> is</w:t>
-      </w:r>
-      <w:r>
-        <w:t xml:space="preserve"> vowed to failure</w:t>
-      </w:r>
-      <w:r>
-        <w:t xml:space="preserve"> or </w:t>
-      </w:r>
-      <w:r>
-        <w:t>irrelevant</w:t>
-      </w:r>
-      <w:r>
-        <w:t xml:space="preserve"> is often way more difficult than the other way round</w:t>
-      </w:r>
-      <w:r>
-        <w:t xml:space="preserve">). </w:t>
-      </w:r>
-    </w:p>
-    <w:p>
-      <w:r>
-        <w:t>Nonetheless, I have some comments and remarks before pursuing the analysis:</w:t>
-      </w:r>
-    </w:p>
-    <w:p>
       <w:pPr>
         <w:pStyle w:val="ListParagraph"/>
         <w:numPr>
           <w:ilvl w:val="0"/>
-          <w:numId w:val="1"/>
+          <w:numId w:val="2"/>
         </w:numPr>
       </w:pPr>
       <w:r>
-        <w:t xml:space="preserve">Except mistaken, in </w:t>
+        <w:t>replicates_discarded_whole_200921.txt</w:t>
       </w:r>
       <w:r>
-        <w:t xml:space="preserve">the </w:t>
+        <w:t xml:space="preserve"> and </w:t>
       </w:r>
       <w:r>
-        <w:t>zip archive</w:t>
+        <w:t>`</w:t>
       </w:r>
       <w:r>
-        <w:t xml:space="preserve"> </w:t>
+        <w:t>replicates_preserved_200921.txt</w:t>
       </w:r>
       <w:r>
-        <w:t xml:space="preserve">link </w:t>
+        <w:t>: some experiences are missing in the provided whole experiment (not for the drug response but for standard 200</w:t>
       </w:r>
       <w:r>
-        <w:t>sent</w:t>
-      </w:r>
-      <w:r>
-        <w:t xml:space="preserve"> by Luca, the</w:t>
-      </w:r>
-      <w:r>
-        <w:t xml:space="preserve"> </w:t>
-      </w:r>
-      <w:r>
-        <w:t>latest experiences</w:t>
-      </w:r>
-      <w:r>
-        <w:t xml:space="preserve"> (time </w:t>
-      </w:r>
-      <w:r>
-        <w:t xml:space="preserve">course, </w:t>
-      </w:r>
-      <w:r>
-        <w:t>exp070222</w:t>
-      </w:r>
-      <w:r>
-        <w:t xml:space="preserve"> and exp281022) were missing -&gt; consequently, I fetched the datasets from Google Drive, shared by Vera.</w:t>
-      </w:r>
-    </w:p>
-    <w:p>
-      <w:pPr>
-        <w:pStyle w:val="ListParagraph"/>
-        <w:numPr>
-          <w:ilvl w:val="0"/>
-          <w:numId w:val="1"/>
-        </w:numPr>
-      </w:pPr>
-      <w:r>
-        <w:rPr>
-          <w:i/>
-          <w:iCs/>
-        </w:rPr>
-        <w:t>xlsx</w:t>
-      </w:r>
-      <w:r>
-        <w:t xml:space="preserve"> </w:t>
-      </w:r>
-      <w:r>
-        <w:t xml:space="preserve">format for storing raw counts might not be the most efficient in terms of data integrity and memory. </w:t>
-      </w:r>
-      <w:r>
-        <w:rPr>
-          <w:i/>
-          <w:iCs/>
-        </w:rPr>
-        <w:t>C</w:t>
-      </w:r>
-      <w:r>
-        <w:rPr>
-          <w:i/>
-          <w:iCs/>
-        </w:rPr>
-        <w:t>sv</w:t>
-      </w:r>
-      <w:r>
-        <w:t xml:space="preserve"> (the English one, not the French, with a comma delimiter and not a semi-colon) is better, </w:t>
-      </w:r>
-      <w:r>
-        <w:t>+</w:t>
-      </w:r>
-      <w:r>
-        <w:t xml:space="preserve"> I may also consider switching to</w:t>
-      </w:r>
-      <w:r>
-        <w:t xml:space="preserve"> </w:t>
-      </w:r>
-      <w:r>
-        <w:rPr>
-          <w:i/>
-          <w:iCs/>
-        </w:rPr>
-        <w:t>Parquet</w:t>
-      </w:r>
-      <w:r>
-        <w:t xml:space="preserve"> format</w:t>
-      </w:r>
-      <w:r>
-        <w:t xml:space="preserve"> and/or </w:t>
-      </w:r>
-      <w:proofErr w:type="spellStart"/>
-      <w:r>
-        <w:rPr>
-          <w:i/>
-          <w:iCs/>
-        </w:rPr>
-        <w:t>DuckDB</w:t>
-      </w:r>
-      <w:proofErr w:type="spellEnd"/>
-      <w:r>
-        <w:t xml:space="preserve"> (efficient fetching, true database structure, universal programming access).</w:t>
-      </w:r>
-    </w:p>
-    <w:p>
-      <w:pPr>
-        <w:pStyle w:val="ListParagraph"/>
-        <w:numPr>
-          <w:ilvl w:val="0"/>
-          <w:numId w:val="1"/>
-        </w:numPr>
-      </w:pPr>
-      <w:r>
-        <w:t xml:space="preserve">Till now, all my code to reproduce the scripts is stored under my own GitHub </w:t>
-      </w:r>
-      <w:r>
-        <w:t>repository</w:t>
-      </w:r>
-      <w:r>
-        <w:t xml:space="preserve">, </w:t>
-      </w:r>
-      <w:r>
-        <w:t xml:space="preserve">with private visibility: </w:t>
-      </w:r>
-      <w:hyperlink r:id="rId5" w:history="1">
-        <w:r>
-          <w:rPr>
-            <w:rStyle w:val="Hyperlink"/>
-          </w:rPr>
-          <w:t>https://github.com/bastienchassagnol/DNABarcode-DrugFingerprint</w:t>
-        </w:r>
-      </w:hyperlink>
-      <w:r>
-        <w:t xml:space="preserve"> (only Vera and I can </w:t>
-      </w:r>
-      <w:r>
-        <w:t>review</w:t>
-      </w:r>
-      <w:r>
-        <w:t xml:space="preserve"> the code so far)-&gt; </w:t>
-      </w:r>
-      <w:r>
-        <w:rPr>
-          <w:b/>
-          <w:bCs/>
-        </w:rPr>
-        <w:t>however, if feasible, I would prefer that Vera creates a repo on her own GH organisation, and add myself with “maintainer” or “write” rights, being confident in Vera’s integrity</w:t>
-      </w:r>
-      <w:r>
-        <w:t xml:space="preserve">: </w:t>
-      </w:r>
-      <w:hyperlink r:id="rId6" w:history="1">
-        <w:r>
-          <w:rPr>
-            <w:rStyle w:val="Hyperlink"/>
-          </w:rPr>
-          <w:t>https://github.com/VeraPancaldiLab</w:t>
-        </w:r>
-      </w:hyperlink>
-      <w:r>
-        <w:t xml:space="preserve"> </w:t>
-      </w:r>
-      <w:r>
-        <w:t>. GH username:</w:t>
-      </w:r>
-      <w:r>
-        <w:t xml:space="preserve"> ‘</w:t>
-      </w:r>
-      <w:proofErr w:type="spellStart"/>
-      <w:r>
-        <w:t>bastienchassagnol</w:t>
-      </w:r>
-      <w:proofErr w:type="spellEnd"/>
-      <w:r>
-        <w:t>’</w:t>
-      </w:r>
-      <w:r>
-        <w:t xml:space="preserve">. Email: </w:t>
-      </w:r>
-      <w:r>
-        <w:t>‘</w:t>
-      </w:r>
-      <w:r>
-        <w:t>bastien_chassagnol@laposte.net</w:t>
-      </w:r>
-      <w:r>
-        <w:t>’</w:t>
-      </w:r>
-    </w:p>
-    <w:p>
-      <w:pPr>
-        <w:pStyle w:val="ListParagraph"/>
-        <w:numPr>
-          <w:ilvl w:val="0"/>
-          <w:numId w:val="1"/>
-        </w:numPr>
-      </w:pPr>
-      <w:r>
-        <w:t xml:space="preserve">For some analyses, my local computer is running out of resource memory and computation. Solutions? Use a remote cluster. </w:t>
-      </w:r>
-      <w:r>
-        <w:rPr>
-          <w:b/>
-          <w:bCs/>
-        </w:rPr>
-        <w:t xml:space="preserve">However, preferentially, I would prefer using a cluster/computational resource managed by either Luca or Vera, on which you could add me. </w:t>
-      </w:r>
-      <w:r>
-        <w:t xml:space="preserve">Alternatively, we could leverage </w:t>
-      </w:r>
-      <w:proofErr w:type="spellStart"/>
-      <w:r>
-        <w:rPr>
-          <w:i/>
-          <w:iCs/>
-        </w:rPr>
-        <w:t>AbIms</w:t>
-      </w:r>
-      <w:proofErr w:type="spellEnd"/>
-      <w:r>
-        <w:t xml:space="preserve"> French cluster, or </w:t>
-      </w:r>
-      <w:proofErr w:type="spellStart"/>
-      <w:r>
-        <w:rPr>
-          <w:i/>
-          <w:iCs/>
-        </w:rPr>
-        <w:t>ComputeCanada</w:t>
-      </w:r>
-      <w:proofErr w:type="spellEnd"/>
-      <w:r>
-        <w:t xml:space="preserve"> cluster, but I would not be able to guarantee as much</w:t>
-      </w:r>
-      <w:r>
-        <w:t xml:space="preserve"> as wished</w:t>
-      </w:r>
-      <w:r>
-        <w:t xml:space="preserve"> data integrity</w:t>
-      </w:r>
-      <w:r>
-        <w:t>.</w:t>
-      </w:r>
-    </w:p>
-    <w:p>
-      <w:pPr>
-        <w:pStyle w:val="ListParagraph"/>
-        <w:numPr>
-          <w:ilvl w:val="0"/>
-          <w:numId w:val="1"/>
-        </w:numPr>
-      </w:pPr>
-      <w:r>
-        <w:t xml:space="preserve">Side </w:t>
-      </w:r>
-      <w:proofErr w:type="gramStart"/>
-      <w:r>
-        <w:t>note</w:t>
-      </w:r>
-      <w:proofErr w:type="gramEnd"/>
-      <w:r>
-        <w:t xml:space="preserve"> for Luca: H</w:t>
-      </w:r>
-      <w:r>
-        <w:t>ighlight</w:t>
-      </w:r>
-      <w:r>
-        <w:t>ing in red the experiences you wish to keep is unfortunately</w:t>
-      </w:r>
-      <w:r>
-        <w:t xml:space="preserve"> not recognised by </w:t>
-      </w:r>
-      <w:r>
-        <w:t>programming</w:t>
-      </w:r>
-      <w:r>
-        <w:t xml:space="preserve"> languages</w:t>
-      </w:r>
-      <w:r>
-        <w:t xml:space="preserve">. On the other hand, </w:t>
-      </w:r>
-      <w:r>
-        <w:t>add</w:t>
-      </w:r>
-      <w:r>
-        <w:t>ing a</w:t>
-      </w:r>
-      <w:r>
-        <w:t xml:space="preserve"> </w:t>
-      </w:r>
-      <w:r>
-        <w:t>logical</w:t>
-      </w:r>
-      <w:r>
-        <w:t xml:space="preserve"> </w:t>
-      </w:r>
-      <w:proofErr w:type="spellStart"/>
-      <w:r>
-        <w:t>colname</w:t>
-      </w:r>
-      <w:proofErr w:type="spellEnd"/>
-      <w:r>
-        <w:t xml:space="preserve">, </w:t>
-      </w:r>
-      <w:r>
-        <w:t>with</w:t>
-      </w:r>
-      <w:r>
-        <w:t xml:space="preserve"> true or false</w:t>
-      </w:r>
-      <w:r>
-        <w:t xml:space="preserve"> statements</w:t>
-      </w:r>
-      <w:r>
-        <w:t>, is much easier to parse (</w:t>
-      </w:r>
-      <w:r>
-        <w:rPr>
-          <w:b/>
-          <w:bCs/>
-        </w:rPr>
-        <w:t xml:space="preserve">no worries, I was still able to do the mapping </w:t>
-      </w:r>
-      <w:r>
-        <w:rPr>
-          <w:rFonts w:ascii="Segoe UI Emoji" w:eastAsia="Segoe UI Emoji" w:hAnsi="Segoe UI Emoji" w:cs="Segoe UI Emoji"/>
-        </w:rPr>
-        <w:t>😊</w:t>
-      </w:r>
-      <w:r>
-        <w:t xml:space="preserve">). </w:t>
-      </w:r>
-    </w:p>
-    <w:p>
-      <w:r>
-        <w:t xml:space="preserve">Once I will have ended these tedious but mandatory and paramount </w:t>
-      </w:r>
-      <w:r>
-        <w:rPr>
-          <w:i/>
-          <w:iCs/>
-        </w:rPr>
-        <w:t>data cleansing</w:t>
-      </w:r>
-      <w:r>
-        <w:t xml:space="preserve"> analyses, I will tell you, Luca, </w:t>
-      </w:r>
-      <w:proofErr w:type="gramStart"/>
-      <w:r>
-        <w:t>in order to</w:t>
-      </w:r>
-      <w:proofErr w:type="gramEnd"/>
-      <w:r>
-        <w:t xml:space="preserve"> double check and validate both barcode counts content</w:t>
-      </w:r>
-      <w:r>
-        <w:t xml:space="preserve"> (comparing dimensions should be enough, namely number of barcode ids * number of samples)</w:t>
-      </w:r>
-      <w:r>
-        <w:t>, and sample metadata labelling.</w:t>
-      </w:r>
-    </w:p>
-    <w:p>
-      <w:r>
-        <w:t xml:space="preserve">If you have questions, or if I wasn’t clear enough, please feel free to reach out, </w:t>
-      </w:r>
-    </w:p>
-    <w:p>
-      <w:r>
-        <w:t xml:space="preserve">Best, and have a nice weekend, </w:t>
-      </w:r>
-    </w:p>
-    <w:p>
-      <w:r>
-        <w:t>Bastien,</w:t>
+        <w:t>921 experiment, report to the names of replicates attached for details)</w:t>
       </w:r>
     </w:p>
     <w:sectPr>
@@ -466,6 +47,119 @@
 <file path=word/numbering.xml><?xml version="1.0" encoding="utf-8"?>
 <w:numbering xmlns:wpc="http://schemas.microsoft.com/office/word/2010/wordprocessingCanvas" xmlns:cx="http://schemas.microsoft.com/office/drawing/2014/chartex" xmlns:cx1="http://schemas.microsoft.com/office/drawing/2015/9/8/chartex" xmlns:cx2="http://schemas.microsoft.com/office/drawing/2015/10/21/chartex" xmlns:cx3="http://schemas.microsoft.com/office/drawing/2016/5/9/chartex" xmlns:cx4="http://schemas.microsoft.com/office/drawing/2016/5/10/chartex" xmlns:cx5="http://schemas.microsoft.com/office/drawing/2016/5/11/chartex" xmlns:cx6="http://schemas.microsoft.com/office/drawing/2016/5/12/chartex" xmlns:cx7="http://schemas.microsoft.com/office/drawing/2016/5/13/chartex" xmlns:cx8="http://schemas.microsoft.com/office/drawing/2016/5/14/chartex" xmlns:mc="http://schemas.openxmlformats.org/markup-compatibility/2006" xmlns:aink="http://schemas.microsoft.com/office/drawing/2016/ink" xmlns:am3d="http://schemas.microsoft.com/office/drawing/2017/model3d" xmlns:o="urn:schemas-microsoft-com:office:office" xmlns:oel="http://schemas.microsoft.com/office/2019/extlst" xmlns:r="http://schemas.openxmlformats.org/officeDocument/2006/relationships" xmlns:m="http://schemas.openxmlformats.org/officeDocument/2006/math" xmlns:v="urn:schemas-microsoft-com:vml" xmlns:wp14="http://schemas.microsoft.com/office/word/2010/wordprocessingDrawing" xmlns:wp="http://schemas.openxmlformats.org/drawingml/2006/wordprocessingDrawing" xmlns:w10="urn:schemas-microsoft-com:office:word" xmlns:w="http://schemas.openxmlformats.org/wordprocessingml/2006/main" xmlns:w14="http://schemas.microsoft.com/office/word/2010/wordml" xmlns:w15="http://schemas.microsoft.com/office/word/2012/wordml" xmlns:w16cex="http://schemas.microsoft.com/office/word/2018/wordml/cex" xmlns:w16cid="http://schemas.microsoft.com/office/word/2016/wordml/cid" xmlns:w16="http://schemas.microsoft.com/office/word/2018/wordml" xmlns:w16du="http://schemas.microsoft.com/office/word/2023/wordml/word16du" xmlns:w16sdtdh="http://schemas.microsoft.com/office/word/2020/wordml/sdtdatahash" xmlns:w16sdtfl="http://schemas.microsoft.com/office/word/2024/wordml/sdtformatlock" xmlns:w16se="http://schemas.microsoft.com/office/word/2015/wordml/symex" xmlns:wpg="http://schemas.microsoft.com/office/word/2010/wordprocessingGroup" xmlns:wpi="http://schemas.microsoft.com/office/word/2010/wordprocessingInk" xmlns:wne="http://schemas.microsoft.com/office/word/2006/wordml" xmlns:wps="http://schemas.microsoft.com/office/word/2010/wordprocessingShape" mc:Ignorable="w14 w15 w16se w16cid w16 w16cex w16sdtdh w16sdtfl w16du wp14">
   <w:abstractNum w:abstractNumId="0" w15:restartNumberingAfterBreak="0">
+    <w:nsid w:val="37BF5AF3"/>
+    <w:multiLevelType w:val="hybridMultilevel"/>
+    <w:tmpl w:val="B3287264"/>
+    <w:lvl w:ilvl="0" w:tplc="08090001">
+      <w:start w:val="1"/>
+      <w:numFmt w:val="bullet"/>
+      <w:lvlText w:val=""/>
+      <w:lvlJc w:val="left"/>
+      <w:pPr>
+        <w:ind w:left="720" w:hanging="360"/>
+      </w:pPr>
+      <w:rPr>
+        <w:rFonts w:ascii="Symbol" w:hAnsi="Symbol" w:hint="default"/>
+      </w:rPr>
+    </w:lvl>
+    <w:lvl w:ilvl="1" w:tplc="08090003" w:tentative="1">
+      <w:start w:val="1"/>
+      <w:numFmt w:val="bullet"/>
+      <w:lvlText w:val="o"/>
+      <w:lvlJc w:val="left"/>
+      <w:pPr>
+        <w:ind w:left="1440" w:hanging="360"/>
+      </w:pPr>
+      <w:rPr>
+        <w:rFonts w:ascii="Courier New" w:hAnsi="Courier New" w:cs="Courier New" w:hint="default"/>
+      </w:rPr>
+    </w:lvl>
+    <w:lvl w:ilvl="2" w:tplc="08090005" w:tentative="1">
+      <w:start w:val="1"/>
+      <w:numFmt w:val="bullet"/>
+      <w:lvlText w:val=""/>
+      <w:lvlJc w:val="left"/>
+      <w:pPr>
+        <w:ind w:left="2160" w:hanging="360"/>
+      </w:pPr>
+      <w:rPr>
+        <w:rFonts w:ascii="Wingdings" w:hAnsi="Wingdings" w:hint="default"/>
+      </w:rPr>
+    </w:lvl>
+    <w:lvl w:ilvl="3" w:tplc="08090001" w:tentative="1">
+      <w:start w:val="1"/>
+      <w:numFmt w:val="bullet"/>
+      <w:lvlText w:val=""/>
+      <w:lvlJc w:val="left"/>
+      <w:pPr>
+        <w:ind w:left="2880" w:hanging="360"/>
+      </w:pPr>
+      <w:rPr>
+        <w:rFonts w:ascii="Symbol" w:hAnsi="Symbol" w:hint="default"/>
+      </w:rPr>
+    </w:lvl>
+    <w:lvl w:ilvl="4" w:tplc="08090003" w:tentative="1">
+      <w:start w:val="1"/>
+      <w:numFmt w:val="bullet"/>
+      <w:lvlText w:val="o"/>
+      <w:lvlJc w:val="left"/>
+      <w:pPr>
+        <w:ind w:left="3600" w:hanging="360"/>
+      </w:pPr>
+      <w:rPr>
+        <w:rFonts w:ascii="Courier New" w:hAnsi="Courier New" w:cs="Courier New" w:hint="default"/>
+      </w:rPr>
+    </w:lvl>
+    <w:lvl w:ilvl="5" w:tplc="08090005" w:tentative="1">
+      <w:start w:val="1"/>
+      <w:numFmt w:val="bullet"/>
+      <w:lvlText w:val=""/>
+      <w:lvlJc w:val="left"/>
+      <w:pPr>
+        <w:ind w:left="4320" w:hanging="360"/>
+      </w:pPr>
+      <w:rPr>
+        <w:rFonts w:ascii="Wingdings" w:hAnsi="Wingdings" w:hint="default"/>
+      </w:rPr>
+    </w:lvl>
+    <w:lvl w:ilvl="6" w:tplc="08090001" w:tentative="1">
+      <w:start w:val="1"/>
+      <w:numFmt w:val="bullet"/>
+      <w:lvlText w:val=""/>
+      <w:lvlJc w:val="left"/>
+      <w:pPr>
+        <w:ind w:left="5040" w:hanging="360"/>
+      </w:pPr>
+      <w:rPr>
+        <w:rFonts w:ascii="Symbol" w:hAnsi="Symbol" w:hint="default"/>
+      </w:rPr>
+    </w:lvl>
+    <w:lvl w:ilvl="7" w:tplc="08090003" w:tentative="1">
+      <w:start w:val="1"/>
+      <w:numFmt w:val="bullet"/>
+      <w:lvlText w:val="o"/>
+      <w:lvlJc w:val="left"/>
+      <w:pPr>
+        <w:ind w:left="5760" w:hanging="360"/>
+      </w:pPr>
+      <w:rPr>
+        <w:rFonts w:ascii="Courier New" w:hAnsi="Courier New" w:cs="Courier New" w:hint="default"/>
+      </w:rPr>
+    </w:lvl>
+    <w:lvl w:ilvl="8" w:tplc="08090005" w:tentative="1">
+      <w:start w:val="1"/>
+      <w:numFmt w:val="bullet"/>
+      <w:lvlText w:val=""/>
+      <w:lvlJc w:val="left"/>
+      <w:pPr>
+        <w:ind w:left="6480" w:hanging="360"/>
+      </w:pPr>
+      <w:rPr>
+        <w:rFonts w:ascii="Wingdings" w:hAnsi="Wingdings" w:hint="default"/>
+      </w:rPr>
+    </w:lvl>
+  </w:abstractNum>
+  <w:abstractNum w:abstractNumId="1" w15:restartNumberingAfterBreak="0">
     <w:nsid w:val="587964C2"/>
     <w:multiLevelType w:val="hybridMultilevel"/>
     <w:tmpl w:val="8428572E"/>
@@ -579,6 +273,9 @@
     </w:lvl>
   </w:abstractNum>
   <w:num w:numId="1" w16cid:durableId="1666974244">
+    <w:abstractNumId w:val="1"/>
+  </w:num>
+  <w:num w:numId="2" w16cid:durableId="2113669605">
     <w:abstractNumId w:val="0"/>
   </w:num>
 </w:numbering>

</xml_diff>

<commit_message>
DRB main file cleaning: removal of partial joints of drug and sample IDs
</commit_message>
<xml_diff>
--- a/mails_follow_up.docx
+++ b/mails_follow_up.docx
@@ -4,7 +4,35 @@
   <w:body>
     <w:p>
       <w:r>
-        <w:t xml:space="preserve">Dear Luca and Vera, </w:t>
+        <w:t xml:space="preserve">Dear Luca and </w:t>
+      </w:r>
+      <w:r>
+        <w:t>David</w:t>
+      </w:r>
+      <w:r>
+        <w:t>,</w:t>
+      </w:r>
+    </w:p>
+    <w:p>
+      <w:r>
+        <w:t>I’m reaching out</w:t>
+      </w:r>
+      <w:r>
+        <w:t xml:space="preserve"> in priority, as the original generators of the datasets:</w:t>
+      </w:r>
+      <w:r>
+        <w:t xml:space="preserve"> </w:t>
+      </w:r>
+    </w:p>
+    <w:p>
+      <w:pPr>
+        <w:pStyle w:val="Heading2"/>
+      </w:pPr>
+      <w:r>
+        <w:t>Selection of experiences/batches and replicates</w:t>
+      </w:r>
+      <w:r>
+        <w:t>:</w:t>
       </w:r>
     </w:p>
     <w:p>
@@ -16,7 +44,36 @@
         </w:numPr>
       </w:pPr>
       <w:r>
-        <w:t>replicates_discarded_whole_200921.txt</w:t>
+        <w:t xml:space="preserve">In the provided </w:t>
+      </w:r>
+      <w:r>
+        <w:t>`</w:t>
+      </w:r>
+      <w:r>
+        <w:t xml:space="preserve">exp200921_whole </w:t>
+      </w:r>
+      <w:proofErr w:type="spellStart"/>
+      <w:r>
+        <w:t>exp</w:t>
+      </w:r>
+      <w:r>
+        <w:t>.tabular</w:t>
+      </w:r>
+      <w:proofErr w:type="spellEnd"/>
+      <w:r>
+        <w:t xml:space="preserve">` file, it turned out that </w:t>
+      </w:r>
+      <w:r>
+        <w:t xml:space="preserve">all drug samples related to the Drug Response batch are present, while </w:t>
+      </w:r>
+      <w:r>
+        <w:t xml:space="preserve">some experiences </w:t>
+      </w:r>
+      <w:r>
+        <w:t xml:space="preserve">in the more standard 200921 experience have been discarded. Report to </w:t>
+      </w:r>
+      <w:r>
+        <w:t>replicates_discarded_200921.txt</w:t>
       </w:r>
       <w:r>
         <w:t xml:space="preserve"> and </w:t>
@@ -28,10 +85,417 @@
         <w:t>replicates_preserved_200921.txt</w:t>
       </w:r>
       <w:r>
-        <w:t>: some experiences are missing in the provided whole experiment (not for the drug response but for standard 200</w:t>
-      </w:r>
-      <w:r>
-        <w:t>921 experiment, report to the names of replicates attached for details)</w:t>
+        <w:t xml:space="preserve"> attached for details</w:t>
+      </w:r>
+      <w:r>
+        <w:t xml:space="preserve"> (in total, 4 replicates times 5 compounds (</w:t>
+      </w:r>
+      <w:proofErr w:type="spellStart"/>
+      <w:r>
+        <w:t>Palboc</w:t>
+      </w:r>
+      <w:proofErr w:type="spellEnd"/>
+      <w:r>
+        <w:t xml:space="preserve">, </w:t>
+      </w:r>
+      <w:proofErr w:type="spellStart"/>
+      <w:r>
+        <w:t>Olapar</w:t>
+      </w:r>
+      <w:proofErr w:type="spellEnd"/>
+      <w:r>
+        <w:t>, LGK9743,</w:t>
+      </w:r>
+      <w:r>
+        <w:t xml:space="preserve"> </w:t>
+      </w:r>
+      <w:proofErr w:type="spellStart"/>
+      <w:r>
+        <w:t>Chloro</w:t>
+      </w:r>
+      <w:proofErr w:type="spellEnd"/>
+      <w:r>
+        <w:t xml:space="preserve">, </w:t>
+      </w:r>
+      <w:proofErr w:type="spellStart"/>
+      <w:r>
+        <w:t>Bafilo</w:t>
+      </w:r>
+      <w:proofErr w:type="spellEnd"/>
+      <w:r>
+        <w:t>)</w:t>
+      </w:r>
+      <w:r>
+        <w:t>=20 replicates overall).</w:t>
+      </w:r>
+    </w:p>
+    <w:p>
+      <w:pPr>
+        <w:pStyle w:val="ListParagraph"/>
+        <w:numPr>
+          <w:ilvl w:val="0"/>
+          <w:numId w:val="2"/>
+        </w:numPr>
+      </w:pPr>
+      <w:r>
+        <w:t>If I have well understood your mail, should I completely discard out all replicates paired with `T25` pass</w:t>
+      </w:r>
+      <w:r>
+        <w:t xml:space="preserve"> in `</w:t>
+      </w:r>
+      <w:r>
+        <w:t>exp281022</w:t>
+      </w:r>
+      <w:r>
+        <w:t>`</w:t>
+      </w:r>
+      <w:r>
+        <w:t xml:space="preserve"> (</w:t>
+      </w:r>
+      <w:r>
+        <w:t>4 replicates times 4 compounds= 16 replicates overall</w:t>
+      </w:r>
+      <w:r>
+        <w:t>)</w:t>
+      </w:r>
+      <w:r>
+        <w:t xml:space="preserve"> + </w:t>
+      </w:r>
+      <w:r>
+        <w:t>`p42` and `p43`</w:t>
+      </w:r>
+      <w:r>
+        <w:t xml:space="preserve">!? </w:t>
+      </w:r>
+      <w:r>
+        <w:t>Subsequently, what</w:t>
+      </w:r>
+      <w:r>
+        <w:t xml:space="preserve"> does this `T25` refer to? </w:t>
+      </w:r>
+      <w:r>
+        <w:t>At least from the global Correlation Drug Heatmap matrix</w:t>
+      </w:r>
+      <w:r>
+        <w:t>.</w:t>
+      </w:r>
+    </w:p>
+    <w:p>
+      <w:pPr>
+        <w:pStyle w:val="ListParagraph"/>
+        <w:numPr>
+          <w:ilvl w:val="0"/>
+          <w:numId w:val="2"/>
+        </w:numPr>
+      </w:pPr>
+      <w:r>
+        <w:t>Same remark for the `</w:t>
+      </w:r>
+      <w:r>
+        <w:t>exp130921 in vivo</w:t>
+      </w:r>
+      <w:r>
+        <w:t>` experiment. Not included so far to compute drug similarities in the resulting network.</w:t>
+      </w:r>
+    </w:p>
+    <w:p>
+      <w:pPr>
+        <w:pStyle w:val="ListParagraph"/>
+        <w:numPr>
+          <w:ilvl w:val="0"/>
+          <w:numId w:val="2"/>
+        </w:numPr>
+      </w:pPr>
+      <w:r>
+        <w:t>Besides</w:t>
+      </w:r>
+      <w:r>
+        <w:t xml:space="preserve">, can you confirm that I have the most comprehensive barcode counts profiles (namely all replicates AND all barcode IDs), for all experiences? Acknowledging that with </w:t>
+      </w:r>
+      <w:r>
+        <w:t>R programming language</w:t>
+      </w:r>
+      <w:r>
+        <w:t xml:space="preserve">, I’m not suffering from the intrinsic </w:t>
+      </w:r>
+      <w:r>
+        <w:t>memory-</w:t>
+      </w:r>
+      <w:r>
+        <w:t>limitations of Excel.</w:t>
+      </w:r>
+      <w:r>
+        <w:t xml:space="preserve"> I emphasised again on this point, as the provided original `.TABULAR` file was </w:t>
+      </w:r>
+      <w:r>
+        <w:t>more</w:t>
+      </w:r>
+      <w:r>
+        <w:t xml:space="preserve"> comprehensive with respect to originally provided CSV or Excel files on Google Drive + </w:t>
+      </w:r>
+      <w:r>
+        <w:t>there’s a strong discrepancy in terms of surveyed bar</w:t>
+      </w:r>
+      <w:r>
+        <w:t xml:space="preserve">code </w:t>
+      </w:r>
+      <w:r>
+        <w:t xml:space="preserve">IDs from one batch to another, going from </w:t>
+      </w:r>
+      <w:r>
+        <w:t xml:space="preserve">only </w:t>
+      </w:r>
+      <w:r>
+        <w:t>93</w:t>
+      </w:r>
+      <w:r>
+        <w:t>,</w:t>
+      </w:r>
+      <w:r>
+        <w:t>132 unique barcode IDs</w:t>
+      </w:r>
+      <w:r>
+        <w:t xml:space="preserve"> in </w:t>
+      </w:r>
+      <w:r>
+        <w:t>batch</w:t>
+      </w:r>
+      <w:r>
+        <w:t xml:space="preserve"> </w:t>
+      </w:r>
+      <w:r>
+        <w:t>exp07022</w:t>
+      </w:r>
+      <w:r>
+        <w:t xml:space="preserve">, </w:t>
+      </w:r>
+      <w:r>
+        <w:t xml:space="preserve">up </w:t>
+      </w:r>
+      <w:r>
+        <w:t>to</w:t>
+      </w:r>
+      <w:r>
+        <w:t xml:space="preserve"> </w:t>
+      </w:r>
+      <w:r>
+        <w:t>1</w:t>
+      </w:r>
+      <w:r>
+        <w:t>,</w:t>
+      </w:r>
+      <w:r>
+        <w:t>067</w:t>
+      </w:r>
+      <w:r>
+        <w:t>,</w:t>
+      </w:r>
+      <w:r>
+        <w:t>031</w:t>
+      </w:r>
+      <w:r>
+        <w:t xml:space="preserve"> </w:t>
+      </w:r>
+      <w:r>
+        <w:t xml:space="preserve">unique barcode IDs in batch </w:t>
+      </w:r>
+      <w:r>
+        <w:t>`</w:t>
+      </w:r>
+      <w:r>
+        <w:t xml:space="preserve">exp200921_dose response </w:t>
+      </w:r>
+      <w:proofErr w:type="spellStart"/>
+      <w:r>
+        <w:t>osim</w:t>
+      </w:r>
+      <w:proofErr w:type="spellEnd"/>
+      <w:r>
+        <w:t>`</w:t>
+      </w:r>
+      <w:r>
+        <w:t>??</w:t>
+      </w:r>
+    </w:p>
+    <w:p>
+      <w:pPr>
+        <w:pStyle w:val="ListParagraph"/>
+        <w:numPr>
+          <w:ilvl w:val="1"/>
+          <w:numId w:val="2"/>
+        </w:numPr>
+      </w:pPr>
+      <w:r>
+        <w:t xml:space="preserve">Even better, can you check that the reported number of rows (unique </w:t>
+      </w:r>
+      <w:r>
+        <w:t>barcode</w:t>
+      </w:r>
+      <w:r>
+        <w:t xml:space="preserve"> IDs) and columns (replicates) provided</w:t>
+      </w:r>
+      <w:r>
+        <w:t xml:space="preserve"> as an attached `</w:t>
+      </w:r>
+      <w:r>
+        <w:t>global_summaries_rows_by_cols</w:t>
+      </w:r>
+      <w:r>
+        <w:t xml:space="preserve">.xlsx` file truly reflects your most original database? </w:t>
+      </w:r>
+    </w:p>
+    <w:p>
+      <w:pPr>
+        <w:pStyle w:val="ListParagraph"/>
+        <w:numPr>
+          <w:ilvl w:val="0"/>
+          <w:numId w:val="2"/>
+        </w:numPr>
+      </w:pPr>
+      <w:r>
+        <w:t>Finally, other spotted</w:t>
+      </w:r>
+      <w:r>
+        <w:t xml:space="preserve"> inconsistencies between provided general metadata `Table of compounds.xlsx` file and </w:t>
+      </w:r>
+      <w:r>
+        <w:t xml:space="preserve">actual barcode replicate IDs are listed under </w:t>
+      </w:r>
+      <w:hyperlink r:id="rId5" w:history="1">
+        <w:r>
+          <w:rPr>
+            <w:rStyle w:val="Hyperlink"/>
+          </w:rPr>
+          <w:t>https://github.com/VeraPancaldiLab/DNABarcode-DrugFingerprint/issues</w:t>
+        </w:r>
+      </w:hyperlink>
+      <w:r>
+        <w:t>/2</w:t>
+      </w:r>
+      <w:r>
+        <w:t xml:space="preserve"> </w:t>
+      </w:r>
+      <w:r>
+        <w:t>.</w:t>
+      </w:r>
+    </w:p>
+    <w:p>
+      <w:pPr>
+        <w:pStyle w:val="Heading2"/>
+      </w:pPr>
+      <w:r>
+        <w:t>Metadata inconsistencies</w:t>
+      </w:r>
+    </w:p>
+    <w:p>
+      <w:pPr>
+        <w:pStyle w:val="ListParagraph"/>
+        <w:numPr>
+          <w:ilvl w:val="0"/>
+          <w:numId w:val="3"/>
+        </w:numPr>
+      </w:pPr>
+      <w:r>
+        <w:t xml:space="preserve">I do not know exactly what to do with paired drug effect </w:t>
+      </w:r>
+      <w:proofErr w:type="spellStart"/>
+      <w:r>
+        <w:t>Osimertinb+sorafenib</w:t>
+      </w:r>
+      <w:proofErr w:type="spellEnd"/>
+      <w:r>
+        <w:t>: 0,1uM+5uM</w:t>
+      </w:r>
+      <w:r>
+        <w:t xml:space="preserve">, as the only experience trying to evaluate the synergistic effect of two drugs. </w:t>
+      </w:r>
+    </w:p>
+    <w:p>
+      <w:pPr>
+        <w:pStyle w:val="ListParagraph"/>
+        <w:numPr>
+          <w:ilvl w:val="0"/>
+          <w:numId w:val="3"/>
+        </w:numPr>
+      </w:pPr>
+      <w:r>
+        <w:t xml:space="preserve">I spotted some replicates’ names </w:t>
+      </w:r>
+      <w:r>
+        <w:t>associated with the `</w:t>
+      </w:r>
+      <w:r>
+        <w:t>PEM</w:t>
+      </w:r>
+      <w:r>
+        <w:t>`</w:t>
+      </w:r>
+      <w:r>
+        <w:t xml:space="preserve"> prefix</w:t>
+      </w:r>
+      <w:r>
+        <w:t xml:space="preserve"> in `</w:t>
+      </w:r>
+      <w:r>
+        <w:t xml:space="preserve"> </w:t>
+      </w:r>
+      <w:r>
+        <w:t>exp281022_time course</w:t>
+      </w:r>
+      <w:r>
+        <w:t>` experiment</w:t>
+      </w:r>
+      <w:r>
+        <w:t xml:space="preserve">. Can you confirm that it stands </w:t>
+      </w:r>
+      <w:r>
+        <w:t xml:space="preserve">for </w:t>
+      </w:r>
+      <w:r>
+        <w:t xml:space="preserve">`Compound: </w:t>
+      </w:r>
+      <w:r>
+        <w:t>Pemetrexed</w:t>
+      </w:r>
+      <w:r>
+        <w:t>`</w:t>
+      </w:r>
+      <w:r>
+        <w:t xml:space="preserve">? </w:t>
+      </w:r>
+      <w:r>
+        <w:t>(Indeed, for the other experiences, it’s usually prefix `</w:t>
+      </w:r>
+      <w:proofErr w:type="spellStart"/>
+      <w:r>
+        <w:t>Pemetr</w:t>
+      </w:r>
+      <w:proofErr w:type="spellEnd"/>
+      <w:r>
+        <w:t>` which has been used!!).</w:t>
+      </w:r>
+    </w:p>
+    <w:p>
+      <w:pPr>
+        <w:pStyle w:val="ListParagraph"/>
+        <w:numPr>
+          <w:ilvl w:val="0"/>
+          <w:numId w:val="3"/>
+        </w:numPr>
+      </w:pPr>
+      <w:r>
+        <w:t xml:space="preserve">Finally, other inconsistencies are reported under </w:t>
+      </w:r>
+      <w:hyperlink r:id="rId6" w:history="1">
+        <w:r>
+          <w:rPr>
+            <w:rStyle w:val="Hyperlink"/>
+          </w:rPr>
+          <w:t>https://github.com/VeraPancaldiLab/DNABarcode-DrugFingerprint/issues/1</w:t>
+        </w:r>
+      </w:hyperlink>
+      <w:r>
+        <w:t xml:space="preserve"> .</w:t>
       </w:r>
     </w:p>
     <w:sectPr>
@@ -62,7 +526,7 @@
         <w:rFonts w:ascii="Symbol" w:hAnsi="Symbol" w:hint="default"/>
       </w:rPr>
     </w:lvl>
-    <w:lvl w:ilvl="1" w:tplc="08090003" w:tentative="1">
+    <w:lvl w:ilvl="1" w:tplc="08090003">
       <w:start w:val="1"/>
       <w:numFmt w:val="bullet"/>
       <w:lvlText w:val="o"/>
@@ -272,11 +736,127 @@
       </w:rPr>
     </w:lvl>
   </w:abstractNum>
+  <w:abstractNum w:abstractNumId="2" w15:restartNumberingAfterBreak="0">
+    <w:nsid w:val="75AD2CBB"/>
+    <w:multiLevelType w:val="hybridMultilevel"/>
+    <w:tmpl w:val="94921384"/>
+    <w:lvl w:ilvl="0" w:tplc="08090001">
+      <w:start w:val="1"/>
+      <w:numFmt w:val="bullet"/>
+      <w:lvlText w:val=""/>
+      <w:lvlJc w:val="left"/>
+      <w:pPr>
+        <w:ind w:left="720" w:hanging="360"/>
+      </w:pPr>
+      <w:rPr>
+        <w:rFonts w:ascii="Symbol" w:hAnsi="Symbol" w:hint="default"/>
+      </w:rPr>
+    </w:lvl>
+    <w:lvl w:ilvl="1" w:tplc="08090003" w:tentative="1">
+      <w:start w:val="1"/>
+      <w:numFmt w:val="bullet"/>
+      <w:lvlText w:val="o"/>
+      <w:lvlJc w:val="left"/>
+      <w:pPr>
+        <w:ind w:left="1440" w:hanging="360"/>
+      </w:pPr>
+      <w:rPr>
+        <w:rFonts w:ascii="Courier New" w:hAnsi="Courier New" w:cs="Courier New" w:hint="default"/>
+      </w:rPr>
+    </w:lvl>
+    <w:lvl w:ilvl="2" w:tplc="08090005" w:tentative="1">
+      <w:start w:val="1"/>
+      <w:numFmt w:val="bullet"/>
+      <w:lvlText w:val=""/>
+      <w:lvlJc w:val="left"/>
+      <w:pPr>
+        <w:ind w:left="2160" w:hanging="360"/>
+      </w:pPr>
+      <w:rPr>
+        <w:rFonts w:ascii="Wingdings" w:hAnsi="Wingdings" w:hint="default"/>
+      </w:rPr>
+    </w:lvl>
+    <w:lvl w:ilvl="3" w:tplc="08090001" w:tentative="1">
+      <w:start w:val="1"/>
+      <w:numFmt w:val="bullet"/>
+      <w:lvlText w:val=""/>
+      <w:lvlJc w:val="left"/>
+      <w:pPr>
+        <w:ind w:left="2880" w:hanging="360"/>
+      </w:pPr>
+      <w:rPr>
+        <w:rFonts w:ascii="Symbol" w:hAnsi="Symbol" w:hint="default"/>
+      </w:rPr>
+    </w:lvl>
+    <w:lvl w:ilvl="4" w:tplc="08090003" w:tentative="1">
+      <w:start w:val="1"/>
+      <w:numFmt w:val="bullet"/>
+      <w:lvlText w:val="o"/>
+      <w:lvlJc w:val="left"/>
+      <w:pPr>
+        <w:ind w:left="3600" w:hanging="360"/>
+      </w:pPr>
+      <w:rPr>
+        <w:rFonts w:ascii="Courier New" w:hAnsi="Courier New" w:cs="Courier New" w:hint="default"/>
+      </w:rPr>
+    </w:lvl>
+    <w:lvl w:ilvl="5" w:tplc="08090005" w:tentative="1">
+      <w:start w:val="1"/>
+      <w:numFmt w:val="bullet"/>
+      <w:lvlText w:val=""/>
+      <w:lvlJc w:val="left"/>
+      <w:pPr>
+        <w:ind w:left="4320" w:hanging="360"/>
+      </w:pPr>
+      <w:rPr>
+        <w:rFonts w:ascii="Wingdings" w:hAnsi="Wingdings" w:hint="default"/>
+      </w:rPr>
+    </w:lvl>
+    <w:lvl w:ilvl="6" w:tplc="08090001" w:tentative="1">
+      <w:start w:val="1"/>
+      <w:numFmt w:val="bullet"/>
+      <w:lvlText w:val=""/>
+      <w:lvlJc w:val="left"/>
+      <w:pPr>
+        <w:ind w:left="5040" w:hanging="360"/>
+      </w:pPr>
+      <w:rPr>
+        <w:rFonts w:ascii="Symbol" w:hAnsi="Symbol" w:hint="default"/>
+      </w:rPr>
+    </w:lvl>
+    <w:lvl w:ilvl="7" w:tplc="08090003" w:tentative="1">
+      <w:start w:val="1"/>
+      <w:numFmt w:val="bullet"/>
+      <w:lvlText w:val="o"/>
+      <w:lvlJc w:val="left"/>
+      <w:pPr>
+        <w:ind w:left="5760" w:hanging="360"/>
+      </w:pPr>
+      <w:rPr>
+        <w:rFonts w:ascii="Courier New" w:hAnsi="Courier New" w:cs="Courier New" w:hint="default"/>
+      </w:rPr>
+    </w:lvl>
+    <w:lvl w:ilvl="8" w:tplc="08090005" w:tentative="1">
+      <w:start w:val="1"/>
+      <w:numFmt w:val="bullet"/>
+      <w:lvlText w:val=""/>
+      <w:lvlJc w:val="left"/>
+      <w:pPr>
+        <w:ind w:left="6480" w:hanging="360"/>
+      </w:pPr>
+      <w:rPr>
+        <w:rFonts w:ascii="Wingdings" w:hAnsi="Wingdings" w:hint="default"/>
+      </w:rPr>
+    </w:lvl>
+  </w:abstractNum>
   <w:num w:numId="1" w16cid:durableId="1666974244">
     <w:abstractNumId w:val="1"/>
   </w:num>
   <w:num w:numId="2" w16cid:durableId="2113669605">
     <w:abstractNumId w:val="0"/>
+  </w:num>
+  <w:num w:numId="3" w16cid:durableId="719717165">
+    <w:abstractNumId w:val="2"/>
   </w:num>
 </w:numbering>
 </file>
@@ -709,7 +1289,6 @@
     <w:next w:val="Normal"/>
     <w:link w:val="Heading2Char"/>
     <w:uiPriority w:val="9"/>
-    <w:semiHidden/>
     <w:unhideWhenUsed/>
     <w:qFormat/>
     <w:rsid w:val="005D6C78"/>
@@ -926,7 +1505,6 @@
     <w:basedOn w:val="DefaultParagraphFont"/>
     <w:link w:val="Heading2"/>
     <w:uiPriority w:val="9"/>
-    <w:semiHidden/>
     <w:rsid w:val="005D6C78"/>
     <w:rPr>
       <w:rFonts w:asciiTheme="majorHAnsi" w:eastAsiaTheme="majorEastAsia" w:hAnsiTheme="majorHAnsi" w:cstheme="majorBidi"/>

</xml_diff>

<commit_message>
rerun with incorporated heatmaps
</commit_message>
<xml_diff>
--- a/mails_follow_up.docx
+++ b/mails_follow_up.docx
@@ -4,10 +4,10 @@
   <w:body>
     <w:p>
       <w:r>
-        <w:t xml:space="preserve">Dear Luca and </w:t>
-      </w:r>
-      <w:r>
-        <w:t>David</w:t>
+        <w:t>Dear</w:t>
+      </w:r>
+      <w:r>
+        <w:t xml:space="preserve"> all</w:t>
       </w:r>
       <w:r>
         <w:t>,</w:t>
@@ -15,10 +15,99 @@
     </w:p>
     <w:p>
       <w:r>
-        <w:t>I’m reaching out</w:t>
-      </w:r>
-      <w:r>
-        <w:t xml:space="preserve"> in priority, as the original generators of the datasets:</w:t>
+        <w:t xml:space="preserve">I mostly finished </w:t>
+      </w:r>
+      <w:r>
+        <w:t>implementing in R Luca’s pipeline, along with replicating most of the barcode visualisations</w:t>
+      </w:r>
+      <w:r>
+        <w:t xml:space="preserve">, that you can find on the GitHub repository, or even simpler, on the Quarto Book URL project: </w:t>
+      </w:r>
+      <w:hyperlink r:id="rId5" w:history="1">
+        <w:r>
+          <w:rPr>
+            <w:rStyle w:val="Hyperlink"/>
+          </w:rPr>
+          <w:t>https://verapancaldilab.github.io/DNABarcode-DrugFingerprint/</w:t>
+        </w:r>
+      </w:hyperlink>
+      <w:r>
+        <w:t xml:space="preserve"> (note that you also download a docx version of the website). The main sections include:</w:t>
+      </w:r>
+    </w:p>
+    <w:p>
+      <w:pPr>
+        <w:pStyle w:val="Heading2"/>
+        <w:numPr>
+          <w:ilvl w:val="0"/>
+          <w:numId w:val="5"/>
+        </w:numPr>
+      </w:pPr>
+      <w:r>
+        <w:t>Metadata cleaning and mismatch</w:t>
+      </w:r>
+    </w:p>
+    <w:p>
+      <w:r>
+        <w:t>Most importantly</w:t>
+      </w:r>
+      <w:r>
+        <w:t xml:space="preserve">, </w:t>
+      </w:r>
+      <w:r>
+        <w:t xml:space="preserve">@luca and @david, </w:t>
+      </w:r>
+      <w:r>
+        <w:t xml:space="preserve">can you confirm that I have the most comprehensive barcode counts profiles (namely all replicates AND all barcode IDs)? </w:t>
+      </w:r>
+    </w:p>
+    <w:p>
+      <w:pPr>
+        <w:pStyle w:val="ListParagraph"/>
+        <w:numPr>
+          <w:ilvl w:val="0"/>
+          <w:numId w:val="4"/>
+        </w:numPr>
+      </w:pPr>
+      <w:r>
+        <w:t xml:space="preserve">With </w:t>
+      </w:r>
+      <w:r>
+        <w:t>R, I’m not suffering from the intrinsic memory-limitations of Excel.</w:t>
+      </w:r>
+    </w:p>
+    <w:p>
+      <w:pPr>
+        <w:pStyle w:val="ListParagraph"/>
+        <w:numPr>
+          <w:ilvl w:val="0"/>
+          <w:numId w:val="4"/>
+        </w:numPr>
+      </w:pPr>
+      <w:r>
+        <w:t>I emphasised again on this point, as the provided original `</w:t>
+      </w:r>
+      <w:r>
+        <w:t xml:space="preserve">exp200921_whole </w:t>
+      </w:r>
+      <w:proofErr w:type="spellStart"/>
+      <w:proofErr w:type="gramStart"/>
+      <w:r>
+        <w:t>exp.</w:t>
+      </w:r>
+      <w:r>
+        <w:t>TABULAR</w:t>
+      </w:r>
+      <w:proofErr w:type="spellEnd"/>
+      <w:proofErr w:type="gramEnd"/>
+      <w:r>
+        <w:t xml:space="preserve">` file </w:t>
+      </w:r>
+      <w:r>
+        <w:t>included much more barcode IDs</w:t>
+      </w:r>
+      <w:r>
+        <w:t xml:space="preserve"> with respect to originally provided CSV or Excel files.</w:t>
       </w:r>
       <w:r>
         <w:t xml:space="preserve"> </w:t>
@@ -26,13 +115,711 @@
     </w:p>
     <w:p>
       <w:pPr>
+        <w:pStyle w:val="ListParagraph"/>
+        <w:numPr>
+          <w:ilvl w:val="0"/>
+          <w:numId w:val="4"/>
+        </w:numPr>
+      </w:pPr>
+      <w:r>
+        <w:t xml:space="preserve">Besides, </w:t>
+      </w:r>
+      <w:r>
+        <w:t xml:space="preserve">there’s a strong discrepancy in terms of surveyed barcode IDs from one batch to another, going from only 93,132 unique barcode IDs in batch exp07022, up to 1,067,031 unique barcode IDs in </w:t>
+      </w:r>
+      <w:r>
+        <w:t xml:space="preserve">the 200921 TABULAR </w:t>
+      </w:r>
+      <w:proofErr w:type="gramStart"/>
+      <w:r>
+        <w:t>file</w:t>
+      </w:r>
+      <w:proofErr w:type="gramEnd"/>
+      <w:r>
+        <w:t xml:space="preserve">. </w:t>
+      </w:r>
+    </w:p>
+    <w:p>
+      <w:r>
+        <w:t>To conclude with this section (and other spotted metadata inconsistencies)</w:t>
+      </w:r>
+      <w:r>
+        <w:t xml:space="preserve">, it would be great to schedule a meeting only with </w:t>
+      </w:r>
+      <w:r>
+        <w:t xml:space="preserve">the 3 of us, </w:t>
+      </w:r>
+      <w:r>
+        <w:t>Luca, David and myself</w:t>
+      </w:r>
+      <w:r>
+        <w:t xml:space="preserve"> next week</w:t>
+      </w:r>
+      <w:r>
+        <w:t>, to ensure that I have the most complete barcode counts and no errors on the provided metadata per batch (Compound, Concentration, Number of replicates, …)</w:t>
+      </w:r>
+      <w:r>
+        <w:t xml:space="preserve"> next week</w:t>
+      </w:r>
+      <w:r>
+        <w:t xml:space="preserve"> (free, except on Tuesday)</w:t>
+      </w:r>
+      <w:r>
+        <w:t xml:space="preserve"> -&gt; to best interpret biologically main outputs, </w:t>
+      </w:r>
+      <w:r>
+        <w:t xml:space="preserve">generate the most insightful representations, </w:t>
+      </w:r>
+      <w:r>
+        <w:t>and customise at best the pipeline, this data management and cleaning is critical!</w:t>
+      </w:r>
+    </w:p>
+    <w:p>
+      <w:r>
+        <w:t>Waiting for the meeting, you can check that the general metadata information provided in attached file ` barcode_metadata_overview_2025-04-28.xlsx` is correct.</w:t>
+      </w:r>
+    </w:p>
+    <w:p>
+      <w:pPr>
         <w:pStyle w:val="Heading2"/>
-      </w:pPr>
-      <w:r>
-        <w:t>Selection of experiences/batches and replicates</w:t>
-      </w:r>
-      <w:r>
-        <w:t>:</w:t>
+        <w:numPr>
+          <w:ilvl w:val="0"/>
+          <w:numId w:val="5"/>
+        </w:numPr>
+      </w:pPr>
+      <w:r>
+        <w:t>Methods</w:t>
+      </w:r>
+    </w:p>
+    <w:p>
+      <w:pPr>
+        <w:pStyle w:val="ListParagraph"/>
+        <w:numPr>
+          <w:ilvl w:val="0"/>
+          <w:numId w:val="6"/>
+        </w:numPr>
+      </w:pPr>
+      <w:r>
+        <w:t>Reproduce Luca’s pipeline (background noise filtering, Fold-change of 3 with respect to Controls, binarization)</w:t>
+      </w:r>
+    </w:p>
+    <w:p>
+      <w:pPr>
+        <w:pStyle w:val="ListParagraph"/>
+        <w:numPr>
+          <w:ilvl w:val="0"/>
+          <w:numId w:val="6"/>
+        </w:numPr>
+      </w:pPr>
+      <w:r>
+        <w:t xml:space="preserve">Save resulting normalised and filtered barcode counts as standard </w:t>
+      </w:r>
+      <w:proofErr w:type="spellStart"/>
+      <w:r>
+        <w:rPr>
+          <w:rFonts w:ascii="Courier New" w:hAnsi="Courier New" w:cs="Courier New"/>
+        </w:rPr>
+        <w:t>SummarizedExperiment</w:t>
+      </w:r>
+      <w:proofErr w:type="spellEnd"/>
+      <w:r>
+        <w:t xml:space="preserve"> objects</w:t>
+      </w:r>
+      <w:r>
+        <w:t xml:space="preserve"> …</w:t>
+      </w:r>
+    </w:p>
+    <w:p>
+      <w:pPr>
+        <w:pStyle w:val="ListParagraph"/>
+        <w:numPr>
+          <w:ilvl w:val="0"/>
+          <w:numId w:val="6"/>
+        </w:numPr>
+      </w:pPr>
+      <w:r>
+        <w:t xml:space="preserve">… at 2 stages of the pipeline, and 3 levels of granularity. </w:t>
+      </w:r>
+    </w:p>
+    <w:p>
+      <w:pPr>
+        <w:pStyle w:val="ListParagraph"/>
+        <w:numPr>
+          <w:ilvl w:val="1"/>
+          <w:numId w:val="6"/>
+        </w:numPr>
+      </w:pPr>
+      <w:r>
+        <w:t>After background filtering, merging of shared barcode IDs across batches and normalisation</w:t>
+      </w:r>
+      <w:r>
+        <w:t xml:space="preserve"> (</w:t>
+      </w:r>
+      <w:r>
+        <w:t xml:space="preserve">stored under </w:t>
+      </w:r>
+      <w:proofErr w:type="gramStart"/>
+      <w:r>
+        <w:t>folder .</w:t>
+      </w:r>
+      <w:proofErr w:type="gramEnd"/>
+      <w:r>
+        <w:t>\</w:t>
+      </w:r>
+      <w:r>
+        <w:rPr>
+          <w:rFonts w:ascii="Courier New" w:hAnsi="Courier New" w:cs="Courier New"/>
+        </w:rPr>
+        <w:t>results\</w:t>
+      </w:r>
+      <w:proofErr w:type="spellStart"/>
+      <w:r>
+        <w:rPr>
+          <w:rFonts w:ascii="Courier New" w:hAnsi="Courier New" w:cs="Courier New"/>
+        </w:rPr>
+        <w:t>compounds</w:t>
+      </w:r>
+      <w:r>
+        <w:rPr>
+          <w:rFonts w:ascii="Courier New" w:hAnsi="Courier New" w:cs="Courier New"/>
+        </w:rPr>
+        <w:t>,</w:t>
+      </w:r>
+      <w:proofErr w:type="gramStart"/>
+      <w:r>
+        <w:rPr>
+          <w:rFonts w:cs="Courier New"/>
+        </w:rPr>
+        <w:t>as</w:t>
+      </w:r>
+      <w:proofErr w:type="spellEnd"/>
+      <w:r>
+        <w:rPr>
+          <w:rFonts w:cs="Courier New"/>
+        </w:rPr>
+        <w:t xml:space="preserve"> </w:t>
+      </w:r>
+      <w:r>
+        <w:t xml:space="preserve"> </w:t>
+      </w:r>
+      <w:proofErr w:type="spellStart"/>
+      <w:r>
+        <w:rPr>
+          <w:rFonts w:ascii="Courier New" w:hAnsi="Courier New" w:cs="Courier New"/>
+        </w:rPr>
+        <w:t>se</w:t>
+      </w:r>
+      <w:proofErr w:type="gramEnd"/>
+      <w:r>
+        <w:rPr>
+          <w:rFonts w:ascii="Courier New" w:hAnsi="Courier New" w:cs="Courier New"/>
+        </w:rPr>
+        <w:t>_normalised</w:t>
+      </w:r>
+      <w:proofErr w:type="spellEnd"/>
+      <w:r>
+        <w:rPr>
+          <w:rFonts w:ascii="Courier New" w:hAnsi="Courier New" w:cs="Courier New"/>
+        </w:rPr>
+        <w:t>_</w:t>
+      </w:r>
+      <w:r>
+        <w:rPr>
+          <w:rFonts w:ascii="Courier New" w:hAnsi="Courier New" w:cs="Courier New"/>
+        </w:rPr>
+        <w:t xml:space="preserve">* </w:t>
+      </w:r>
+      <w:r>
+        <w:rPr>
+          <w:rFonts w:cs="Courier New"/>
+        </w:rPr>
+        <w:t>files</w:t>
+      </w:r>
+      <w:r>
+        <w:rPr>
+          <w:rFonts w:cs="Courier New"/>
+        </w:rPr>
+        <w:t>)</w:t>
+      </w:r>
+    </w:p>
+    <w:p>
+      <w:pPr>
+        <w:pStyle w:val="ListParagraph"/>
+        <w:numPr>
+          <w:ilvl w:val="1"/>
+          <w:numId w:val="6"/>
+        </w:numPr>
+      </w:pPr>
+      <w:r>
+        <w:rPr>
+          <w:rFonts w:cs="Courier New"/>
+        </w:rPr>
+        <w:t>After binarization (</w:t>
+      </w:r>
+      <w:r>
+        <w:rPr>
+          <w:rFonts w:cs="Courier New"/>
+        </w:rPr>
+        <w:t xml:space="preserve">assign a 1 to a given replicate barcode ID if and only if its FC is above 3 with respect to </w:t>
+      </w:r>
+      <w:r>
+        <w:rPr>
+          <w:rFonts w:cs="Courier New"/>
+        </w:rPr>
+        <w:t xml:space="preserve">the average barcode count of Control </w:t>
+      </w:r>
+      <w:proofErr w:type="gramStart"/>
+      <w:r>
+        <w:rPr>
+          <w:rFonts w:cs="Courier New"/>
+        </w:rPr>
+        <w:t>replicates.</w:t>
+      </w:r>
+      <w:r>
+        <w:rPr>
+          <w:rFonts w:cs="Courier New"/>
+        </w:rPr>
+        <w:t>(</w:t>
+      </w:r>
+      <w:proofErr w:type="gramEnd"/>
+      <w:r>
+        <w:rPr>
+          <w:rFonts w:cs="Courier New"/>
+        </w:rPr>
+        <w:t xml:space="preserve">stored under folder </w:t>
+      </w:r>
+      <w:r>
+        <w:rPr>
+          <w:rFonts w:ascii="Courier New" w:hAnsi="Courier New" w:cs="Courier New"/>
+        </w:rPr>
+        <w:t>.\results\compounds</w:t>
+      </w:r>
+      <w:r>
+        <w:rPr>
+          <w:rFonts w:cs="Courier New"/>
+        </w:rPr>
+        <w:t>,</w:t>
+      </w:r>
+      <w:r>
+        <w:rPr>
+          <w:rFonts w:cs="Courier New"/>
+        </w:rPr>
+        <w:t xml:space="preserve"> </w:t>
+      </w:r>
+      <w:r>
+        <w:rPr>
+          <w:rFonts w:cs="Courier New"/>
+        </w:rPr>
+        <w:t xml:space="preserve">as  </w:t>
+      </w:r>
+      <w:proofErr w:type="spellStart"/>
+      <w:r>
+        <w:rPr>
+          <w:rFonts w:ascii="Courier New" w:hAnsi="Courier New" w:cs="Courier New"/>
+        </w:rPr>
+        <w:t>se_</w:t>
+      </w:r>
+      <w:r>
+        <w:rPr>
+          <w:rFonts w:ascii="Courier New" w:hAnsi="Courier New" w:cs="Courier New"/>
+        </w:rPr>
+        <w:t>discretised</w:t>
+      </w:r>
+      <w:proofErr w:type="spellEnd"/>
+      <w:r>
+        <w:rPr>
+          <w:rFonts w:ascii="Courier New" w:hAnsi="Courier New" w:cs="Courier New"/>
+        </w:rPr>
+        <w:t xml:space="preserve">_* </w:t>
+      </w:r>
+      <w:r>
+        <w:rPr>
+          <w:rFonts w:cs="Courier New"/>
+        </w:rPr>
+        <w:t>files)</w:t>
+      </w:r>
+    </w:p>
+    <w:p>
+      <w:pPr>
+        <w:pStyle w:val="ListParagraph"/>
+        <w:numPr>
+          <w:ilvl w:val="1"/>
+          <w:numId w:val="6"/>
+        </w:numPr>
+      </w:pPr>
+      <w:r>
+        <w:rPr>
+          <w:rFonts w:cs="Courier New"/>
+        </w:rPr>
+        <w:t xml:space="preserve">At the replicate level, </w:t>
+      </w:r>
+      <w:r>
+        <w:rPr>
+          <w:rFonts w:cs="Courier New"/>
+        </w:rPr>
+        <w:t xml:space="preserve">compound by batch level (averaging over replicates for normalised, and considering an </w:t>
+      </w:r>
+      <w:r>
+        <w:rPr>
+          <w:rFonts w:ascii="Courier New" w:hAnsi="Courier New" w:cs="Courier New"/>
+        </w:rPr>
+        <w:t xml:space="preserve">all </w:t>
+      </w:r>
+      <w:r>
+        <w:rPr>
+          <w:rFonts w:cs="Courier New"/>
+        </w:rPr>
+        <w:t>operator for binarized values)</w:t>
+      </w:r>
+      <w:r>
+        <w:rPr>
+          <w:rFonts w:cs="Courier New"/>
+        </w:rPr>
+        <w:t xml:space="preserve">, and compound level. </w:t>
+      </w:r>
+    </w:p>
+    <w:p>
+      <w:pPr>
+        <w:pStyle w:val="ListParagraph"/>
+        <w:numPr>
+          <w:ilvl w:val="0"/>
+          <w:numId w:val="6"/>
+        </w:numPr>
+      </w:pPr>
+      <w:r>
+        <w:rPr>
+          <w:rFonts w:cs="Courier New"/>
+        </w:rPr>
+        <w:t xml:space="preserve">Once done, compute the correlation matrix between replicates (or compounds), AND the correlation matrix between barcode IDs. </w:t>
+      </w:r>
+    </w:p>
+    <w:p>
+      <w:pPr>
+        <w:pStyle w:val="ListParagraph"/>
+        <w:numPr>
+          <w:ilvl w:val="1"/>
+          <w:numId w:val="6"/>
+        </w:numPr>
+      </w:pPr>
+      <w:r>
+        <w:rPr>
+          <w:rFonts w:cs="Courier New"/>
+        </w:rPr>
+        <w:t xml:space="preserve">I came up with the same threshold of 10 (only by visualisation) for identifying </w:t>
+      </w:r>
+      <w:r>
+        <w:rPr>
+          <w:rFonts w:cs="Courier New"/>
+        </w:rPr>
+        <w:t xml:space="preserve">well-separated clusters of cell barcode IDs. </w:t>
+      </w:r>
+    </w:p>
+    <w:p>
+      <w:pPr>
+        <w:pStyle w:val="Heading3"/>
+        <w:numPr>
+          <w:ilvl w:val="0"/>
+          <w:numId w:val="5"/>
+        </w:numPr>
+      </w:pPr>
+      <w:r>
+        <w:lastRenderedPageBreak/>
+        <w:t>Results</w:t>
+      </w:r>
+    </w:p>
+    <w:p>
+      <w:pPr>
+        <w:pStyle w:val="ListParagraph"/>
+        <w:numPr>
+          <w:ilvl w:val="0"/>
+          <w:numId w:val="7"/>
+        </w:numPr>
+      </w:pPr>
+      <w:r>
+        <w:t xml:space="preserve">Generate </w:t>
+      </w:r>
+      <w:proofErr w:type="spellStart"/>
+      <w:r>
+        <w:t>ComplexHeatmap</w:t>
+      </w:r>
+      <w:proofErr w:type="spellEnd"/>
+      <w:r>
+        <w:t xml:space="preserve"> for the different levels of resolution and pipeline stages identified in point 2)</w:t>
+      </w:r>
+    </w:p>
+    <w:p>
+      <w:pPr>
+        <w:pStyle w:val="ListParagraph"/>
+        <w:numPr>
+          <w:ilvl w:val="0"/>
+          <w:numId w:val="7"/>
+        </w:numPr>
+      </w:pPr>
+      <w:r>
+        <w:t xml:space="preserve">Compute an </w:t>
+      </w:r>
+      <w:proofErr w:type="spellStart"/>
+      <w:r>
+        <w:t>igraph</w:t>
+      </w:r>
+      <w:proofErr w:type="spellEnd"/>
+      <w:r>
+        <w:t xml:space="preserve"> object of the drug pairs, </w:t>
+      </w:r>
+      <w:r>
+        <w:t xml:space="preserve">highlighting a cluster of EGFR-driven compounds. </w:t>
+      </w:r>
+    </w:p>
+    <w:p>
+      <w:pPr>
+        <w:pStyle w:val="Heading2"/>
+        <w:numPr>
+          <w:ilvl w:val="0"/>
+          <w:numId w:val="5"/>
+        </w:numPr>
+      </w:pPr>
+      <w:r>
+        <w:t>Perspectives</w:t>
+      </w:r>
+    </w:p>
+    <w:p>
+      <w:r>
+        <w:t xml:space="preserve">There are </w:t>
+      </w:r>
+      <w:proofErr w:type="gramStart"/>
+      <w:r>
+        <w:t>definitely other</w:t>
+      </w:r>
+      <w:proofErr w:type="gramEnd"/>
+      <w:r>
+        <w:t xml:space="preserve"> elements to be tested, </w:t>
+      </w:r>
+      <w:r>
+        <w:t xml:space="preserve">discussed with Marie-Pier on Thursday, </w:t>
+      </w:r>
+      <w:r>
+        <w:t>such as:</w:t>
+      </w:r>
+    </w:p>
+    <w:p>
+      <w:pPr>
+        <w:pStyle w:val="ListParagraph"/>
+        <w:numPr>
+          <w:ilvl w:val="0"/>
+          <w:numId w:val="8"/>
+        </w:numPr>
+      </w:pPr>
+      <w:r>
+        <w:t xml:space="preserve">Quality controls (histograms of </w:t>
+      </w:r>
+      <w:r>
+        <w:t xml:space="preserve">barcode IDs presence, PCAs, …), reported under </w:t>
+      </w:r>
+      <w:proofErr w:type="spellStart"/>
+      <w:r>
+        <w:t>bartools</w:t>
+      </w:r>
+      <w:proofErr w:type="spellEnd"/>
+      <w:r>
+        <w:t xml:space="preserve"> vignette: </w:t>
+      </w:r>
+      <w:hyperlink r:id="rId6" w:history="1">
+        <w:r>
+          <w:rPr>
+            <w:rStyle w:val="Hyperlink"/>
+          </w:rPr>
+          <w:t>https://danevass.github.io/bartools/articles/bartools_quickstart.html</w:t>
+        </w:r>
+      </w:hyperlink>
+      <w:r>
+        <w:t xml:space="preserve"> (specifically, density plots of control counts, as we would </w:t>
+      </w:r>
+      <w:r>
+        <w:t>not expect large count values for them, not being subjected to positive fitness selection by drugs)</w:t>
+      </w:r>
+    </w:p>
+    <w:p>
+      <w:pPr>
+        <w:pStyle w:val="ListParagraph"/>
+        <w:numPr>
+          <w:ilvl w:val="0"/>
+          <w:numId w:val="8"/>
+        </w:numPr>
+      </w:pPr>
+      <w:r>
+        <w:t xml:space="preserve">Improve Heatmap objects, testing </w:t>
+      </w:r>
+      <w:r>
+        <w:t>different</w:t>
+      </w:r>
+      <w:r>
+        <w:t xml:space="preserve"> </w:t>
+      </w:r>
+      <w:r>
+        <w:t xml:space="preserve">distance metrics (overlap, </w:t>
+      </w:r>
+      <w:proofErr w:type="spellStart"/>
+      <w:r>
+        <w:t>jaccard</w:t>
+      </w:r>
+      <w:proofErr w:type="spellEnd"/>
+      <w:r>
+        <w:t xml:space="preserve"> distance), </w:t>
+      </w:r>
+      <w:r>
+        <w:t>clustering</w:t>
+      </w:r>
+      <w:r>
+        <w:t xml:space="preserve"> algorithms, </w:t>
+      </w:r>
+      <w:r>
+        <w:t xml:space="preserve">unsupervised reordering </w:t>
+      </w:r>
+      <w:hyperlink r:id="rId7" w:history="1">
+        <w:r>
+          <w:rPr>
+            <w:rStyle w:val="Hyperlink"/>
+          </w:rPr>
+          <w:t>https://jokergoo.github.io/ComplexHeatmap-reference/book/a-single-heatmap.html#reorder-dendrograms</w:t>
+        </w:r>
+      </w:hyperlink>
+      <w:r>
+        <w:t xml:space="preserve">, and supervised splits. </w:t>
+      </w:r>
+    </w:p>
+    <w:p>
+      <w:pPr>
+        <w:pStyle w:val="ListParagraph"/>
+        <w:numPr>
+          <w:ilvl w:val="0"/>
+          <w:numId w:val="8"/>
+        </w:numPr>
+      </w:pPr>
+      <w:r>
+        <w:t xml:space="preserve">Try more stringent selection of barcode IDs, as already generated Heatmaps suggest higher discrimination performance by keeping the most informative barcode IDs only. </w:t>
+      </w:r>
+    </w:p>
+    <w:p>
+      <w:pPr>
+        <w:pStyle w:val="ListParagraph"/>
+        <w:numPr>
+          <w:ilvl w:val="0"/>
+          <w:numId w:val="8"/>
+        </w:numPr>
+      </w:pPr>
+      <w:r>
+        <w:t>Run targeted analytical design experiences for dose response and</w:t>
+      </w:r>
+      <w:r>
+        <w:t xml:space="preserve"> time course experiences, for which we have a unique batch, clearly defined replicates and concentrations….</w:t>
+      </w:r>
+    </w:p>
+    <w:p>
+      <w:r>
+        <w:t xml:space="preserve">… but </w:t>
+      </w:r>
+      <w:r>
+        <w:t>m</w:t>
+      </w:r>
+      <w:r>
+        <w:t>ost importantly, I want to ensure that I have the most comprehensive barcode datasets and corrected metadata, best achieved through a three-</w:t>
+      </w:r>
+      <w:r>
+        <w:t>actor</w:t>
+      </w:r>
+      <w:r>
+        <w:t xml:space="preserve"> meeting series with Luca and David.</w:t>
+      </w:r>
+    </w:p>
+    <w:p/>
+    <w:p>
+      <w:pPr>
+        <w:pStyle w:val="Heading2"/>
+      </w:pPr>
+    </w:p>
+    <w:p/>
+    <w:p>
+      <w:r>
+        <w:t xml:space="preserve">In the provided </w:t>
+      </w:r>
+      <w:r>
+        <w:t>`</w:t>
+      </w:r>
+      <w:r>
+        <w:t xml:space="preserve"> </w:t>
+      </w:r>
+      <w:r>
+        <w:t xml:space="preserve">` file, it turned out that </w:t>
+      </w:r>
+      <w:r>
+        <w:t xml:space="preserve">all drug samples related to the Drug Response batch are present, while </w:t>
+      </w:r>
+      <w:r>
+        <w:t xml:space="preserve">some experiences </w:t>
+      </w:r>
+      <w:r>
+        <w:t xml:space="preserve">in the more standard 200921 experience have been discarded. Report to </w:t>
+      </w:r>
+      <w:r>
+        <w:t>replicates_discarded_200921.txt</w:t>
+      </w:r>
+      <w:r>
+        <w:t xml:space="preserve"> and </w:t>
+      </w:r>
+      <w:r>
+        <w:t>`</w:t>
+      </w:r>
+      <w:r>
+        <w:t>replicates_preserved_200921.txt</w:t>
+      </w:r>
+      <w:r>
+        <w:t xml:space="preserve"> attached for details</w:t>
+      </w:r>
+      <w:r>
+        <w:t xml:space="preserve"> (in total, 4 replicates times 5 compounds (</w:t>
+      </w:r>
+      <w:proofErr w:type="spellStart"/>
+      <w:r>
+        <w:t>Palboc</w:t>
+      </w:r>
+      <w:proofErr w:type="spellEnd"/>
+      <w:r>
+        <w:t xml:space="preserve">, </w:t>
+      </w:r>
+      <w:proofErr w:type="spellStart"/>
+      <w:r>
+        <w:t>Olapar</w:t>
+      </w:r>
+      <w:proofErr w:type="spellEnd"/>
+      <w:r>
+        <w:t>, LGK9743,</w:t>
+      </w:r>
+      <w:r>
+        <w:t xml:space="preserve"> </w:t>
+      </w:r>
+      <w:proofErr w:type="spellStart"/>
+      <w:r>
+        <w:t>Chloro</w:t>
+      </w:r>
+      <w:proofErr w:type="spellEnd"/>
+      <w:r>
+        <w:t xml:space="preserve">, </w:t>
+      </w:r>
+      <w:proofErr w:type="spellStart"/>
+      <w:proofErr w:type="gramStart"/>
+      <w:r>
+        <w:t>Bafilo</w:t>
+      </w:r>
+      <w:proofErr w:type="spellEnd"/>
+      <w:r>
+        <w:t>)</w:t>
+      </w:r>
+      <w:r>
+        <w:t>=</w:t>
+      </w:r>
+      <w:proofErr w:type="gramEnd"/>
+      <w:r>
+        <w:t>20 replicates overall).</w:t>
       </w:r>
     </w:p>
     <w:p>
@@ -44,89 +831,46 @@
         </w:numPr>
       </w:pPr>
       <w:r>
-        <w:t xml:space="preserve">In the provided </w:t>
+        <w:t>If I have well understood your mail, should I completely discard out all replicates paired with `T25` pass</w:t>
+      </w:r>
+      <w:r>
+        <w:t xml:space="preserve"> in `</w:t>
+      </w:r>
+      <w:r>
+        <w:t>exp281022</w:t>
       </w:r>
       <w:r>
         <w:t>`</w:t>
       </w:r>
       <w:r>
-        <w:t xml:space="preserve">exp200921_whole </w:t>
-      </w:r>
-      <w:proofErr w:type="spellStart"/>
-      <w:r>
-        <w:t>exp</w:t>
-      </w:r>
-      <w:r>
-        <w:t>.tabular</w:t>
-      </w:r>
-      <w:proofErr w:type="spellEnd"/>
-      <w:r>
-        <w:t xml:space="preserve">` file, it turned out that </w:t>
-      </w:r>
-      <w:r>
-        <w:t xml:space="preserve">all drug samples related to the Drug Response batch are present, while </w:t>
-      </w:r>
-      <w:r>
-        <w:t xml:space="preserve">some experiences </w:t>
-      </w:r>
-      <w:r>
-        <w:t xml:space="preserve">in the more standard 200921 experience have been discarded. Report to </w:t>
-      </w:r>
-      <w:r>
-        <w:t>replicates_discarded_200921.txt</w:t>
-      </w:r>
-      <w:r>
-        <w:t xml:space="preserve"> and </w:t>
-      </w:r>
-      <w:r>
-        <w:t>`</w:t>
-      </w:r>
-      <w:r>
-        <w:t>replicates_preserved_200921.txt</w:t>
-      </w:r>
-      <w:r>
-        <w:t xml:space="preserve"> attached for details</w:t>
-      </w:r>
-      <w:r>
-        <w:t xml:space="preserve"> (in total, 4 replicates times 5 compounds (</w:t>
-      </w:r>
-      <w:proofErr w:type="spellStart"/>
-      <w:r>
-        <w:t>Palboc</w:t>
-      </w:r>
-      <w:proofErr w:type="spellEnd"/>
-      <w:r>
-        <w:t xml:space="preserve">, </w:t>
-      </w:r>
-      <w:proofErr w:type="spellStart"/>
-      <w:r>
-        <w:t>Olapar</w:t>
-      </w:r>
-      <w:proofErr w:type="spellEnd"/>
-      <w:r>
-        <w:t>, LGK9743,</w:t>
-      </w:r>
-      <w:r>
-        <w:t xml:space="preserve"> </w:t>
-      </w:r>
-      <w:proofErr w:type="spellStart"/>
-      <w:r>
-        <w:t>Chloro</w:t>
-      </w:r>
-      <w:proofErr w:type="spellEnd"/>
-      <w:r>
-        <w:t xml:space="preserve">, </w:t>
-      </w:r>
-      <w:proofErr w:type="spellStart"/>
-      <w:r>
-        <w:t>Bafilo</w:t>
-      </w:r>
-      <w:proofErr w:type="spellEnd"/>
+        <w:t xml:space="preserve"> (</w:t>
+      </w:r>
+      <w:r>
+        <w:t>4 replicates times 4 compounds= 16 replicates overall</w:t>
+      </w:r>
       <w:r>
         <w:t>)</w:t>
       </w:r>
       <w:r>
-        <w:t>=20 replicates overall).</w:t>
+        <w:t xml:space="preserve"> + </w:t>
+      </w:r>
+      <w:r>
+        <w:t>`p42` and `p43`</w:t>
+      </w:r>
+      <w:r>
+        <w:t xml:space="preserve">!? </w:t>
+      </w:r>
+      <w:r>
+        <w:t>Subsequently, what</w:t>
+      </w:r>
+      <w:r>
+        <w:t xml:space="preserve"> does this `T25` refer to? </w:t>
+      </w:r>
+      <w:r>
+        <w:t>At least from the global Correlation Drug Heatmap matrix</w:t>
+      </w:r>
+      <w:r>
+        <w:t>.</w:t>
       </w:r>
     </w:p>
     <w:p>
@@ -138,46 +882,13 @@
         </w:numPr>
       </w:pPr>
       <w:r>
-        <w:t>If I have well understood your mail, should I completely discard out all replicates paired with `T25` pass</w:t>
-      </w:r>
-      <w:r>
-        <w:t xml:space="preserve"> in `</w:t>
-      </w:r>
-      <w:r>
-        <w:t>exp281022</w:t>
-      </w:r>
-      <w:r>
-        <w:t>`</w:t>
-      </w:r>
-      <w:r>
-        <w:t xml:space="preserve"> (</w:t>
-      </w:r>
-      <w:r>
-        <w:t>4 replicates times 4 compounds= 16 replicates overall</w:t>
-      </w:r>
-      <w:r>
-        <w:t>)</w:t>
-      </w:r>
-      <w:r>
-        <w:t xml:space="preserve"> + </w:t>
-      </w:r>
-      <w:r>
-        <w:t>`p42` and `p43`</w:t>
-      </w:r>
-      <w:r>
-        <w:t xml:space="preserve">!? </w:t>
-      </w:r>
-      <w:r>
-        <w:t>Subsequently, what</w:t>
-      </w:r>
-      <w:r>
-        <w:t xml:space="preserve"> does this `T25` refer to? </w:t>
-      </w:r>
-      <w:r>
-        <w:t>At least from the global Correlation Drug Heatmap matrix</w:t>
-      </w:r>
-      <w:r>
-        <w:t>.</w:t>
+        <w:t>Same remark for the `</w:t>
+      </w:r>
+      <w:r>
+        <w:t>exp130921 in vivo</w:t>
+      </w:r>
+      <w:r>
+        <w:t>` experiment. Not included so far to compute drug similarities in the resulting network.</w:t>
       </w:r>
     </w:p>
     <w:p>
@@ -189,170 +900,6 @@
         </w:numPr>
       </w:pPr>
       <w:r>
-        <w:t>Same remark for the `</w:t>
-      </w:r>
-      <w:r>
-        <w:t>exp130921 in vivo</w:t>
-      </w:r>
-      <w:r>
-        <w:t>` experiment. Not included so far to compute drug similarities in the resulting network.</w:t>
-      </w:r>
-    </w:p>
-    <w:p>
-      <w:pPr>
-        <w:pStyle w:val="ListParagraph"/>
-        <w:numPr>
-          <w:ilvl w:val="0"/>
-          <w:numId w:val="2"/>
-        </w:numPr>
-      </w:pPr>
-      <w:r>
-        <w:t>Besides</w:t>
-      </w:r>
-      <w:r>
-        <w:t xml:space="preserve">, can you confirm that I have the most comprehensive barcode counts profiles (namely all replicates AND all barcode IDs), for all experiences? Acknowledging that with </w:t>
-      </w:r>
-      <w:r>
-        <w:t>R programming language</w:t>
-      </w:r>
-      <w:r>
-        <w:t xml:space="preserve">, I’m not suffering from the intrinsic </w:t>
-      </w:r>
-      <w:r>
-        <w:t>memory-</w:t>
-      </w:r>
-      <w:r>
-        <w:t>limitations of Excel.</w:t>
-      </w:r>
-      <w:r>
-        <w:t xml:space="preserve"> I emphasised again on this point, as the provided original `.TABULAR` file was </w:t>
-      </w:r>
-      <w:r>
-        <w:t>more</w:t>
-      </w:r>
-      <w:r>
-        <w:t xml:space="preserve"> comprehensive with respect to originally provided CSV or Excel files on Google Drive + </w:t>
-      </w:r>
-      <w:r>
-        <w:t>there’s a strong discrepancy in terms of surveyed bar</w:t>
-      </w:r>
-      <w:r>
-        <w:t xml:space="preserve">code </w:t>
-      </w:r>
-      <w:r>
-        <w:t xml:space="preserve">IDs from one batch to another, going from </w:t>
-      </w:r>
-      <w:r>
-        <w:t xml:space="preserve">only </w:t>
-      </w:r>
-      <w:r>
-        <w:t>93</w:t>
-      </w:r>
-      <w:r>
-        <w:t>,</w:t>
-      </w:r>
-      <w:r>
-        <w:t>132 unique barcode IDs</w:t>
-      </w:r>
-      <w:r>
-        <w:t xml:space="preserve"> in </w:t>
-      </w:r>
-      <w:r>
-        <w:t>batch</w:t>
-      </w:r>
-      <w:r>
-        <w:t xml:space="preserve"> </w:t>
-      </w:r>
-      <w:r>
-        <w:t>exp07022</w:t>
-      </w:r>
-      <w:r>
-        <w:t xml:space="preserve">, </w:t>
-      </w:r>
-      <w:r>
-        <w:t xml:space="preserve">up </w:t>
-      </w:r>
-      <w:r>
-        <w:t>to</w:t>
-      </w:r>
-      <w:r>
-        <w:t xml:space="preserve"> </w:t>
-      </w:r>
-      <w:r>
-        <w:t>1</w:t>
-      </w:r>
-      <w:r>
-        <w:t>,</w:t>
-      </w:r>
-      <w:r>
-        <w:t>067</w:t>
-      </w:r>
-      <w:r>
-        <w:t>,</w:t>
-      </w:r>
-      <w:r>
-        <w:t>031</w:t>
-      </w:r>
-      <w:r>
-        <w:t xml:space="preserve"> </w:t>
-      </w:r>
-      <w:r>
-        <w:t xml:space="preserve">unique barcode IDs in batch </w:t>
-      </w:r>
-      <w:r>
-        <w:t>`</w:t>
-      </w:r>
-      <w:r>
-        <w:t xml:space="preserve">exp200921_dose response </w:t>
-      </w:r>
-      <w:proofErr w:type="spellStart"/>
-      <w:r>
-        <w:t>osim</w:t>
-      </w:r>
-      <w:proofErr w:type="spellEnd"/>
-      <w:r>
-        <w:t>`</w:t>
-      </w:r>
-      <w:r>
-        <w:t>??</w:t>
-      </w:r>
-    </w:p>
-    <w:p>
-      <w:pPr>
-        <w:pStyle w:val="ListParagraph"/>
-        <w:numPr>
-          <w:ilvl w:val="1"/>
-          <w:numId w:val="2"/>
-        </w:numPr>
-      </w:pPr>
-      <w:r>
-        <w:t xml:space="preserve">Even better, can you check that the reported number of rows (unique </w:t>
-      </w:r>
-      <w:r>
-        <w:t>barcode</w:t>
-      </w:r>
-      <w:r>
-        <w:t xml:space="preserve"> IDs) and columns (replicates) provided</w:t>
-      </w:r>
-      <w:r>
-        <w:t xml:space="preserve"> as an attached `</w:t>
-      </w:r>
-      <w:r>
-        <w:t>global_summaries_rows_by_cols</w:t>
-      </w:r>
-      <w:r>
-        <w:t xml:space="preserve">.xlsx` file truly reflects your most original database? </w:t>
-      </w:r>
-    </w:p>
-    <w:p>
-      <w:pPr>
-        <w:pStyle w:val="ListParagraph"/>
-        <w:numPr>
-          <w:ilvl w:val="0"/>
-          <w:numId w:val="2"/>
-        </w:numPr>
-      </w:pPr>
-      <w:r>
         <w:t>Finally, other spotted</w:t>
       </w:r>
       <w:r>
@@ -361,7 +908,7 @@
       <w:r>
         <w:t xml:space="preserve">actual barcode replicate IDs are listed under </w:t>
       </w:r>
-      <w:hyperlink r:id="rId5" w:history="1">
+      <w:hyperlink r:id="rId8" w:history="1">
         <w:r>
           <w:rPr>
             <w:rStyle w:val="Hyperlink"/>
@@ -384,6 +931,7 @@
         <w:pStyle w:val="Heading2"/>
       </w:pPr>
       <w:r>
+        <w:lastRenderedPageBreak/>
         <w:t>Metadata inconsistencies</w:t>
       </w:r>
     </w:p>
@@ -437,10 +985,7 @@
         <w:t xml:space="preserve"> in `</w:t>
       </w:r>
       <w:r>
-        <w:t xml:space="preserve"> </w:t>
-      </w:r>
-      <w:r>
-        <w:t>exp281022_time course</w:t>
+        <w:t xml:space="preserve"> exp281022_time course</w:t>
       </w:r>
       <w:r>
         <w:t>` experiment</w:t>
@@ -486,7 +1031,7 @@
       <w:r>
         <w:t xml:space="preserve">Finally, other inconsistencies are reported under </w:t>
       </w:r>
-      <w:hyperlink r:id="rId6" w:history="1">
+      <w:hyperlink r:id="rId9" w:history="1">
         <w:r>
           <w:rPr>
             <w:rStyle w:val="Hyperlink"/>
@@ -511,6 +1056,232 @@
 <file path=word/numbering.xml><?xml version="1.0" encoding="utf-8"?>
 <w:numbering xmlns:wpc="http://schemas.microsoft.com/office/word/2010/wordprocessingCanvas" xmlns:cx="http://schemas.microsoft.com/office/drawing/2014/chartex" xmlns:cx1="http://schemas.microsoft.com/office/drawing/2015/9/8/chartex" xmlns:cx2="http://schemas.microsoft.com/office/drawing/2015/10/21/chartex" xmlns:cx3="http://schemas.microsoft.com/office/drawing/2016/5/9/chartex" xmlns:cx4="http://schemas.microsoft.com/office/drawing/2016/5/10/chartex" xmlns:cx5="http://schemas.microsoft.com/office/drawing/2016/5/11/chartex" xmlns:cx6="http://schemas.microsoft.com/office/drawing/2016/5/12/chartex" xmlns:cx7="http://schemas.microsoft.com/office/drawing/2016/5/13/chartex" xmlns:cx8="http://schemas.microsoft.com/office/drawing/2016/5/14/chartex" xmlns:mc="http://schemas.openxmlformats.org/markup-compatibility/2006" xmlns:aink="http://schemas.microsoft.com/office/drawing/2016/ink" xmlns:am3d="http://schemas.microsoft.com/office/drawing/2017/model3d" xmlns:o="urn:schemas-microsoft-com:office:office" xmlns:oel="http://schemas.microsoft.com/office/2019/extlst" xmlns:r="http://schemas.openxmlformats.org/officeDocument/2006/relationships" xmlns:m="http://schemas.openxmlformats.org/officeDocument/2006/math" xmlns:v="urn:schemas-microsoft-com:vml" xmlns:wp14="http://schemas.microsoft.com/office/word/2010/wordprocessingDrawing" xmlns:wp="http://schemas.openxmlformats.org/drawingml/2006/wordprocessingDrawing" xmlns:w10="urn:schemas-microsoft-com:office:word" xmlns:w="http://schemas.openxmlformats.org/wordprocessingml/2006/main" xmlns:w14="http://schemas.microsoft.com/office/word/2010/wordml" xmlns:w15="http://schemas.microsoft.com/office/word/2012/wordml" xmlns:w16cex="http://schemas.microsoft.com/office/word/2018/wordml/cex" xmlns:w16cid="http://schemas.microsoft.com/office/word/2016/wordml/cid" xmlns:w16="http://schemas.microsoft.com/office/word/2018/wordml" xmlns:w16du="http://schemas.microsoft.com/office/word/2023/wordml/word16du" xmlns:w16sdtdh="http://schemas.microsoft.com/office/word/2020/wordml/sdtdatahash" xmlns:w16sdtfl="http://schemas.microsoft.com/office/word/2024/wordml/sdtformatlock" xmlns:w16se="http://schemas.microsoft.com/office/word/2015/wordml/symex" xmlns:wpg="http://schemas.microsoft.com/office/word/2010/wordprocessingGroup" xmlns:wpi="http://schemas.microsoft.com/office/word/2010/wordprocessingInk" xmlns:wne="http://schemas.microsoft.com/office/word/2006/wordml" xmlns:wps="http://schemas.microsoft.com/office/word/2010/wordprocessingShape" mc:Ignorable="w14 w15 w16se w16cid w16 w16cex w16sdtdh w16sdtfl w16du wp14">
   <w:abstractNum w:abstractNumId="0" w15:restartNumberingAfterBreak="0">
+    <w:nsid w:val="0DA4735E"/>
+    <w:multiLevelType w:val="hybridMultilevel"/>
+    <w:tmpl w:val="8026D264"/>
+    <w:lvl w:ilvl="0" w:tplc="08090001">
+      <w:start w:val="1"/>
+      <w:numFmt w:val="bullet"/>
+      <w:lvlText w:val=""/>
+      <w:lvlJc w:val="left"/>
+      <w:pPr>
+        <w:ind w:left="720" w:hanging="360"/>
+      </w:pPr>
+      <w:rPr>
+        <w:rFonts w:ascii="Symbol" w:hAnsi="Symbol" w:hint="default"/>
+      </w:rPr>
+    </w:lvl>
+    <w:lvl w:ilvl="1" w:tplc="08090003" w:tentative="1">
+      <w:start w:val="1"/>
+      <w:numFmt w:val="bullet"/>
+      <w:lvlText w:val="o"/>
+      <w:lvlJc w:val="left"/>
+      <w:pPr>
+        <w:ind w:left="1440" w:hanging="360"/>
+      </w:pPr>
+      <w:rPr>
+        <w:rFonts w:ascii="Courier New" w:hAnsi="Courier New" w:cs="Courier New" w:hint="default"/>
+      </w:rPr>
+    </w:lvl>
+    <w:lvl w:ilvl="2" w:tplc="08090005" w:tentative="1">
+      <w:start w:val="1"/>
+      <w:numFmt w:val="bullet"/>
+      <w:lvlText w:val=""/>
+      <w:lvlJc w:val="left"/>
+      <w:pPr>
+        <w:ind w:left="2160" w:hanging="360"/>
+      </w:pPr>
+      <w:rPr>
+        <w:rFonts w:ascii="Wingdings" w:hAnsi="Wingdings" w:hint="default"/>
+      </w:rPr>
+    </w:lvl>
+    <w:lvl w:ilvl="3" w:tplc="08090001" w:tentative="1">
+      <w:start w:val="1"/>
+      <w:numFmt w:val="bullet"/>
+      <w:lvlText w:val=""/>
+      <w:lvlJc w:val="left"/>
+      <w:pPr>
+        <w:ind w:left="2880" w:hanging="360"/>
+      </w:pPr>
+      <w:rPr>
+        <w:rFonts w:ascii="Symbol" w:hAnsi="Symbol" w:hint="default"/>
+      </w:rPr>
+    </w:lvl>
+    <w:lvl w:ilvl="4" w:tplc="08090003" w:tentative="1">
+      <w:start w:val="1"/>
+      <w:numFmt w:val="bullet"/>
+      <w:lvlText w:val="o"/>
+      <w:lvlJc w:val="left"/>
+      <w:pPr>
+        <w:ind w:left="3600" w:hanging="360"/>
+      </w:pPr>
+      <w:rPr>
+        <w:rFonts w:ascii="Courier New" w:hAnsi="Courier New" w:cs="Courier New" w:hint="default"/>
+      </w:rPr>
+    </w:lvl>
+    <w:lvl w:ilvl="5" w:tplc="08090005" w:tentative="1">
+      <w:start w:val="1"/>
+      <w:numFmt w:val="bullet"/>
+      <w:lvlText w:val=""/>
+      <w:lvlJc w:val="left"/>
+      <w:pPr>
+        <w:ind w:left="4320" w:hanging="360"/>
+      </w:pPr>
+      <w:rPr>
+        <w:rFonts w:ascii="Wingdings" w:hAnsi="Wingdings" w:hint="default"/>
+      </w:rPr>
+    </w:lvl>
+    <w:lvl w:ilvl="6" w:tplc="08090001" w:tentative="1">
+      <w:start w:val="1"/>
+      <w:numFmt w:val="bullet"/>
+      <w:lvlText w:val=""/>
+      <w:lvlJc w:val="left"/>
+      <w:pPr>
+        <w:ind w:left="5040" w:hanging="360"/>
+      </w:pPr>
+      <w:rPr>
+        <w:rFonts w:ascii="Symbol" w:hAnsi="Symbol" w:hint="default"/>
+      </w:rPr>
+    </w:lvl>
+    <w:lvl w:ilvl="7" w:tplc="08090003" w:tentative="1">
+      <w:start w:val="1"/>
+      <w:numFmt w:val="bullet"/>
+      <w:lvlText w:val="o"/>
+      <w:lvlJc w:val="left"/>
+      <w:pPr>
+        <w:ind w:left="5760" w:hanging="360"/>
+      </w:pPr>
+      <w:rPr>
+        <w:rFonts w:ascii="Courier New" w:hAnsi="Courier New" w:cs="Courier New" w:hint="default"/>
+      </w:rPr>
+    </w:lvl>
+    <w:lvl w:ilvl="8" w:tplc="08090005" w:tentative="1">
+      <w:start w:val="1"/>
+      <w:numFmt w:val="bullet"/>
+      <w:lvlText w:val=""/>
+      <w:lvlJc w:val="left"/>
+      <w:pPr>
+        <w:ind w:left="6480" w:hanging="360"/>
+      </w:pPr>
+      <w:rPr>
+        <w:rFonts w:ascii="Wingdings" w:hAnsi="Wingdings" w:hint="default"/>
+      </w:rPr>
+    </w:lvl>
+  </w:abstractNum>
+  <w:abstractNum w:abstractNumId="1" w15:restartNumberingAfterBreak="0">
+    <w:nsid w:val="37044BC7"/>
+    <w:multiLevelType w:val="hybridMultilevel"/>
+    <w:tmpl w:val="AE461DF6"/>
+    <w:lvl w:ilvl="0" w:tplc="08090001">
+      <w:start w:val="1"/>
+      <w:numFmt w:val="bullet"/>
+      <w:lvlText w:val=""/>
+      <w:lvlJc w:val="left"/>
+      <w:pPr>
+        <w:ind w:left="720" w:hanging="360"/>
+      </w:pPr>
+      <w:rPr>
+        <w:rFonts w:ascii="Symbol" w:hAnsi="Symbol" w:hint="default"/>
+      </w:rPr>
+    </w:lvl>
+    <w:lvl w:ilvl="1" w:tplc="08090003">
+      <w:start w:val="1"/>
+      <w:numFmt w:val="bullet"/>
+      <w:lvlText w:val="o"/>
+      <w:lvlJc w:val="left"/>
+      <w:pPr>
+        <w:ind w:left="1440" w:hanging="360"/>
+      </w:pPr>
+      <w:rPr>
+        <w:rFonts w:ascii="Courier New" w:hAnsi="Courier New" w:cs="Courier New" w:hint="default"/>
+      </w:rPr>
+    </w:lvl>
+    <w:lvl w:ilvl="2" w:tplc="08090005" w:tentative="1">
+      <w:start w:val="1"/>
+      <w:numFmt w:val="bullet"/>
+      <w:lvlText w:val=""/>
+      <w:lvlJc w:val="left"/>
+      <w:pPr>
+        <w:ind w:left="2160" w:hanging="360"/>
+      </w:pPr>
+      <w:rPr>
+        <w:rFonts w:ascii="Wingdings" w:hAnsi="Wingdings" w:hint="default"/>
+      </w:rPr>
+    </w:lvl>
+    <w:lvl w:ilvl="3" w:tplc="08090001" w:tentative="1">
+      <w:start w:val="1"/>
+      <w:numFmt w:val="bullet"/>
+      <w:lvlText w:val=""/>
+      <w:lvlJc w:val="left"/>
+      <w:pPr>
+        <w:ind w:left="2880" w:hanging="360"/>
+      </w:pPr>
+      <w:rPr>
+        <w:rFonts w:ascii="Symbol" w:hAnsi="Symbol" w:hint="default"/>
+      </w:rPr>
+    </w:lvl>
+    <w:lvl w:ilvl="4" w:tplc="08090003" w:tentative="1">
+      <w:start w:val="1"/>
+      <w:numFmt w:val="bullet"/>
+      <w:lvlText w:val="o"/>
+      <w:lvlJc w:val="left"/>
+      <w:pPr>
+        <w:ind w:left="3600" w:hanging="360"/>
+      </w:pPr>
+      <w:rPr>
+        <w:rFonts w:ascii="Courier New" w:hAnsi="Courier New" w:cs="Courier New" w:hint="default"/>
+      </w:rPr>
+    </w:lvl>
+    <w:lvl w:ilvl="5" w:tplc="08090005" w:tentative="1">
+      <w:start w:val="1"/>
+      <w:numFmt w:val="bullet"/>
+      <w:lvlText w:val=""/>
+      <w:lvlJc w:val="left"/>
+      <w:pPr>
+        <w:ind w:left="4320" w:hanging="360"/>
+      </w:pPr>
+      <w:rPr>
+        <w:rFonts w:ascii="Wingdings" w:hAnsi="Wingdings" w:hint="default"/>
+      </w:rPr>
+    </w:lvl>
+    <w:lvl w:ilvl="6" w:tplc="08090001" w:tentative="1">
+      <w:start w:val="1"/>
+      <w:numFmt w:val="bullet"/>
+      <w:lvlText w:val=""/>
+      <w:lvlJc w:val="left"/>
+      <w:pPr>
+        <w:ind w:left="5040" w:hanging="360"/>
+      </w:pPr>
+      <w:rPr>
+        <w:rFonts w:ascii="Symbol" w:hAnsi="Symbol" w:hint="default"/>
+      </w:rPr>
+    </w:lvl>
+    <w:lvl w:ilvl="7" w:tplc="08090003" w:tentative="1">
+      <w:start w:val="1"/>
+      <w:numFmt w:val="bullet"/>
+      <w:lvlText w:val="o"/>
+      <w:lvlJc w:val="left"/>
+      <w:pPr>
+        <w:ind w:left="5760" w:hanging="360"/>
+      </w:pPr>
+      <w:rPr>
+        <w:rFonts w:ascii="Courier New" w:hAnsi="Courier New" w:cs="Courier New" w:hint="default"/>
+      </w:rPr>
+    </w:lvl>
+    <w:lvl w:ilvl="8" w:tplc="08090005" w:tentative="1">
+      <w:start w:val="1"/>
+      <w:numFmt w:val="bullet"/>
+      <w:lvlText w:val=""/>
+      <w:lvlJc w:val="left"/>
+      <w:pPr>
+        <w:ind w:left="6480" w:hanging="360"/>
+      </w:pPr>
+      <w:rPr>
+        <w:rFonts w:ascii="Wingdings" w:hAnsi="Wingdings" w:hint="default"/>
+      </w:rPr>
+    </w:lvl>
+  </w:abstractNum>
+  <w:abstractNum w:abstractNumId="2" w15:restartNumberingAfterBreak="0">
     <w:nsid w:val="37BF5AF3"/>
     <w:multiLevelType w:val="hybridMultilevel"/>
     <w:tmpl w:val="B3287264"/>
@@ -623,7 +1394,7 @@
       </w:rPr>
     </w:lvl>
   </w:abstractNum>
-  <w:abstractNum w:abstractNumId="1" w15:restartNumberingAfterBreak="0">
+  <w:abstractNum w:abstractNumId="3" w15:restartNumberingAfterBreak="0">
     <w:nsid w:val="587964C2"/>
     <w:multiLevelType w:val="hybridMultilevel"/>
     <w:tmpl w:val="8428572E"/>
@@ -736,7 +1507,233 @@
       </w:rPr>
     </w:lvl>
   </w:abstractNum>
-  <w:abstractNum w:abstractNumId="2" w15:restartNumberingAfterBreak="0">
+  <w:abstractNum w:abstractNumId="4" w15:restartNumberingAfterBreak="0">
+    <w:nsid w:val="5A2A3D3A"/>
+    <w:multiLevelType w:val="hybridMultilevel"/>
+    <w:tmpl w:val="5B58D01C"/>
+    <w:lvl w:ilvl="0" w:tplc="08090001">
+      <w:start w:val="1"/>
+      <w:numFmt w:val="bullet"/>
+      <w:lvlText w:val=""/>
+      <w:lvlJc w:val="left"/>
+      <w:pPr>
+        <w:ind w:left="720" w:hanging="360"/>
+      </w:pPr>
+      <w:rPr>
+        <w:rFonts w:ascii="Symbol" w:hAnsi="Symbol" w:hint="default"/>
+      </w:rPr>
+    </w:lvl>
+    <w:lvl w:ilvl="1" w:tplc="08090003" w:tentative="1">
+      <w:start w:val="1"/>
+      <w:numFmt w:val="bullet"/>
+      <w:lvlText w:val="o"/>
+      <w:lvlJc w:val="left"/>
+      <w:pPr>
+        <w:ind w:left="1440" w:hanging="360"/>
+      </w:pPr>
+      <w:rPr>
+        <w:rFonts w:ascii="Courier New" w:hAnsi="Courier New" w:cs="Courier New" w:hint="default"/>
+      </w:rPr>
+    </w:lvl>
+    <w:lvl w:ilvl="2" w:tplc="08090005" w:tentative="1">
+      <w:start w:val="1"/>
+      <w:numFmt w:val="bullet"/>
+      <w:lvlText w:val=""/>
+      <w:lvlJc w:val="left"/>
+      <w:pPr>
+        <w:ind w:left="2160" w:hanging="360"/>
+      </w:pPr>
+      <w:rPr>
+        <w:rFonts w:ascii="Wingdings" w:hAnsi="Wingdings" w:hint="default"/>
+      </w:rPr>
+    </w:lvl>
+    <w:lvl w:ilvl="3" w:tplc="08090001" w:tentative="1">
+      <w:start w:val="1"/>
+      <w:numFmt w:val="bullet"/>
+      <w:lvlText w:val=""/>
+      <w:lvlJc w:val="left"/>
+      <w:pPr>
+        <w:ind w:left="2880" w:hanging="360"/>
+      </w:pPr>
+      <w:rPr>
+        <w:rFonts w:ascii="Symbol" w:hAnsi="Symbol" w:hint="default"/>
+      </w:rPr>
+    </w:lvl>
+    <w:lvl w:ilvl="4" w:tplc="08090003" w:tentative="1">
+      <w:start w:val="1"/>
+      <w:numFmt w:val="bullet"/>
+      <w:lvlText w:val="o"/>
+      <w:lvlJc w:val="left"/>
+      <w:pPr>
+        <w:ind w:left="3600" w:hanging="360"/>
+      </w:pPr>
+      <w:rPr>
+        <w:rFonts w:ascii="Courier New" w:hAnsi="Courier New" w:cs="Courier New" w:hint="default"/>
+      </w:rPr>
+    </w:lvl>
+    <w:lvl w:ilvl="5" w:tplc="08090005" w:tentative="1">
+      <w:start w:val="1"/>
+      <w:numFmt w:val="bullet"/>
+      <w:lvlText w:val=""/>
+      <w:lvlJc w:val="left"/>
+      <w:pPr>
+        <w:ind w:left="4320" w:hanging="360"/>
+      </w:pPr>
+      <w:rPr>
+        <w:rFonts w:ascii="Wingdings" w:hAnsi="Wingdings" w:hint="default"/>
+      </w:rPr>
+    </w:lvl>
+    <w:lvl w:ilvl="6" w:tplc="08090001" w:tentative="1">
+      <w:start w:val="1"/>
+      <w:numFmt w:val="bullet"/>
+      <w:lvlText w:val=""/>
+      <w:lvlJc w:val="left"/>
+      <w:pPr>
+        <w:ind w:left="5040" w:hanging="360"/>
+      </w:pPr>
+      <w:rPr>
+        <w:rFonts w:ascii="Symbol" w:hAnsi="Symbol" w:hint="default"/>
+      </w:rPr>
+    </w:lvl>
+    <w:lvl w:ilvl="7" w:tplc="08090003" w:tentative="1">
+      <w:start w:val="1"/>
+      <w:numFmt w:val="bullet"/>
+      <w:lvlText w:val="o"/>
+      <w:lvlJc w:val="left"/>
+      <w:pPr>
+        <w:ind w:left="5760" w:hanging="360"/>
+      </w:pPr>
+      <w:rPr>
+        <w:rFonts w:ascii="Courier New" w:hAnsi="Courier New" w:cs="Courier New" w:hint="default"/>
+      </w:rPr>
+    </w:lvl>
+    <w:lvl w:ilvl="8" w:tplc="08090005" w:tentative="1">
+      <w:start w:val="1"/>
+      <w:numFmt w:val="bullet"/>
+      <w:lvlText w:val=""/>
+      <w:lvlJc w:val="left"/>
+      <w:pPr>
+        <w:ind w:left="6480" w:hanging="360"/>
+      </w:pPr>
+      <w:rPr>
+        <w:rFonts w:ascii="Wingdings" w:hAnsi="Wingdings" w:hint="default"/>
+      </w:rPr>
+    </w:lvl>
+  </w:abstractNum>
+  <w:abstractNum w:abstractNumId="5" w15:restartNumberingAfterBreak="0">
+    <w:nsid w:val="71907411"/>
+    <w:multiLevelType w:val="hybridMultilevel"/>
+    <w:tmpl w:val="17987634"/>
+    <w:lvl w:ilvl="0" w:tplc="08090001">
+      <w:start w:val="1"/>
+      <w:numFmt w:val="bullet"/>
+      <w:lvlText w:val=""/>
+      <w:lvlJc w:val="left"/>
+      <w:pPr>
+        <w:ind w:left="720" w:hanging="360"/>
+      </w:pPr>
+      <w:rPr>
+        <w:rFonts w:ascii="Symbol" w:hAnsi="Symbol" w:hint="default"/>
+      </w:rPr>
+    </w:lvl>
+    <w:lvl w:ilvl="1" w:tplc="08090003" w:tentative="1">
+      <w:start w:val="1"/>
+      <w:numFmt w:val="bullet"/>
+      <w:lvlText w:val="o"/>
+      <w:lvlJc w:val="left"/>
+      <w:pPr>
+        <w:ind w:left="1440" w:hanging="360"/>
+      </w:pPr>
+      <w:rPr>
+        <w:rFonts w:ascii="Courier New" w:hAnsi="Courier New" w:cs="Courier New" w:hint="default"/>
+      </w:rPr>
+    </w:lvl>
+    <w:lvl w:ilvl="2" w:tplc="08090005" w:tentative="1">
+      <w:start w:val="1"/>
+      <w:numFmt w:val="bullet"/>
+      <w:lvlText w:val=""/>
+      <w:lvlJc w:val="left"/>
+      <w:pPr>
+        <w:ind w:left="2160" w:hanging="360"/>
+      </w:pPr>
+      <w:rPr>
+        <w:rFonts w:ascii="Wingdings" w:hAnsi="Wingdings" w:hint="default"/>
+      </w:rPr>
+    </w:lvl>
+    <w:lvl w:ilvl="3" w:tplc="08090001" w:tentative="1">
+      <w:start w:val="1"/>
+      <w:numFmt w:val="bullet"/>
+      <w:lvlText w:val=""/>
+      <w:lvlJc w:val="left"/>
+      <w:pPr>
+        <w:ind w:left="2880" w:hanging="360"/>
+      </w:pPr>
+      <w:rPr>
+        <w:rFonts w:ascii="Symbol" w:hAnsi="Symbol" w:hint="default"/>
+      </w:rPr>
+    </w:lvl>
+    <w:lvl w:ilvl="4" w:tplc="08090003" w:tentative="1">
+      <w:start w:val="1"/>
+      <w:numFmt w:val="bullet"/>
+      <w:lvlText w:val="o"/>
+      <w:lvlJc w:val="left"/>
+      <w:pPr>
+        <w:ind w:left="3600" w:hanging="360"/>
+      </w:pPr>
+      <w:rPr>
+        <w:rFonts w:ascii="Courier New" w:hAnsi="Courier New" w:cs="Courier New" w:hint="default"/>
+      </w:rPr>
+    </w:lvl>
+    <w:lvl w:ilvl="5" w:tplc="08090005" w:tentative="1">
+      <w:start w:val="1"/>
+      <w:numFmt w:val="bullet"/>
+      <w:lvlText w:val=""/>
+      <w:lvlJc w:val="left"/>
+      <w:pPr>
+        <w:ind w:left="4320" w:hanging="360"/>
+      </w:pPr>
+      <w:rPr>
+        <w:rFonts w:ascii="Wingdings" w:hAnsi="Wingdings" w:hint="default"/>
+      </w:rPr>
+    </w:lvl>
+    <w:lvl w:ilvl="6" w:tplc="08090001" w:tentative="1">
+      <w:start w:val="1"/>
+      <w:numFmt w:val="bullet"/>
+      <w:lvlText w:val=""/>
+      <w:lvlJc w:val="left"/>
+      <w:pPr>
+        <w:ind w:left="5040" w:hanging="360"/>
+      </w:pPr>
+      <w:rPr>
+        <w:rFonts w:ascii="Symbol" w:hAnsi="Symbol" w:hint="default"/>
+      </w:rPr>
+    </w:lvl>
+    <w:lvl w:ilvl="7" w:tplc="08090003" w:tentative="1">
+      <w:start w:val="1"/>
+      <w:numFmt w:val="bullet"/>
+      <w:lvlText w:val="o"/>
+      <w:lvlJc w:val="left"/>
+      <w:pPr>
+        <w:ind w:left="5760" w:hanging="360"/>
+      </w:pPr>
+      <w:rPr>
+        <w:rFonts w:ascii="Courier New" w:hAnsi="Courier New" w:cs="Courier New" w:hint="default"/>
+      </w:rPr>
+    </w:lvl>
+    <w:lvl w:ilvl="8" w:tplc="08090005" w:tentative="1">
+      <w:start w:val="1"/>
+      <w:numFmt w:val="bullet"/>
+      <w:lvlText w:val=""/>
+      <w:lvlJc w:val="left"/>
+      <w:pPr>
+        <w:ind w:left="6480" w:hanging="360"/>
+      </w:pPr>
+      <w:rPr>
+        <w:rFonts w:ascii="Wingdings" w:hAnsi="Wingdings" w:hint="default"/>
+      </w:rPr>
+    </w:lvl>
+  </w:abstractNum>
+  <w:abstractNum w:abstractNumId="6" w15:restartNumberingAfterBreak="0">
     <w:nsid w:val="75AD2CBB"/>
     <w:multiLevelType w:val="hybridMultilevel"/>
     <w:tmpl w:val="94921384"/>
@@ -849,14 +1846,118 @@
       </w:rPr>
     </w:lvl>
   </w:abstractNum>
+  <w:abstractNum w:abstractNumId="7" w15:restartNumberingAfterBreak="0">
+    <w:nsid w:val="79743725"/>
+    <w:multiLevelType w:val="hybridMultilevel"/>
+    <w:tmpl w:val="33908234"/>
+    <w:lvl w:ilvl="0" w:tplc="08090011">
+      <w:start w:val="1"/>
+      <w:numFmt w:val="decimal"/>
+      <w:lvlText w:val="%1)"/>
+      <w:lvlJc w:val="left"/>
+      <w:pPr>
+        <w:ind w:left="720" w:hanging="360"/>
+      </w:pPr>
+      <w:rPr>
+        <w:rFonts w:hint="default"/>
+      </w:rPr>
+    </w:lvl>
+    <w:lvl w:ilvl="1" w:tplc="08090019" w:tentative="1">
+      <w:start w:val="1"/>
+      <w:numFmt w:val="lowerLetter"/>
+      <w:lvlText w:val="%2."/>
+      <w:lvlJc w:val="left"/>
+      <w:pPr>
+        <w:ind w:left="1440" w:hanging="360"/>
+      </w:pPr>
+    </w:lvl>
+    <w:lvl w:ilvl="2" w:tplc="0809001B" w:tentative="1">
+      <w:start w:val="1"/>
+      <w:numFmt w:val="lowerRoman"/>
+      <w:lvlText w:val="%3."/>
+      <w:lvlJc w:val="right"/>
+      <w:pPr>
+        <w:ind w:left="2160" w:hanging="180"/>
+      </w:pPr>
+    </w:lvl>
+    <w:lvl w:ilvl="3" w:tplc="0809000F" w:tentative="1">
+      <w:start w:val="1"/>
+      <w:numFmt w:val="decimal"/>
+      <w:lvlText w:val="%4."/>
+      <w:lvlJc w:val="left"/>
+      <w:pPr>
+        <w:ind w:left="2880" w:hanging="360"/>
+      </w:pPr>
+    </w:lvl>
+    <w:lvl w:ilvl="4" w:tplc="08090019" w:tentative="1">
+      <w:start w:val="1"/>
+      <w:numFmt w:val="lowerLetter"/>
+      <w:lvlText w:val="%5."/>
+      <w:lvlJc w:val="left"/>
+      <w:pPr>
+        <w:ind w:left="3600" w:hanging="360"/>
+      </w:pPr>
+    </w:lvl>
+    <w:lvl w:ilvl="5" w:tplc="0809001B" w:tentative="1">
+      <w:start w:val="1"/>
+      <w:numFmt w:val="lowerRoman"/>
+      <w:lvlText w:val="%6."/>
+      <w:lvlJc w:val="right"/>
+      <w:pPr>
+        <w:ind w:left="4320" w:hanging="180"/>
+      </w:pPr>
+    </w:lvl>
+    <w:lvl w:ilvl="6" w:tplc="0809000F" w:tentative="1">
+      <w:start w:val="1"/>
+      <w:numFmt w:val="decimal"/>
+      <w:lvlText w:val="%7."/>
+      <w:lvlJc w:val="left"/>
+      <w:pPr>
+        <w:ind w:left="5040" w:hanging="360"/>
+      </w:pPr>
+    </w:lvl>
+    <w:lvl w:ilvl="7" w:tplc="08090019" w:tentative="1">
+      <w:start w:val="1"/>
+      <w:numFmt w:val="lowerLetter"/>
+      <w:lvlText w:val="%8."/>
+      <w:lvlJc w:val="left"/>
+      <w:pPr>
+        <w:ind w:left="5760" w:hanging="360"/>
+      </w:pPr>
+    </w:lvl>
+    <w:lvl w:ilvl="8" w:tplc="0809001B" w:tentative="1">
+      <w:start w:val="1"/>
+      <w:numFmt w:val="lowerRoman"/>
+      <w:lvlText w:val="%9."/>
+      <w:lvlJc w:val="right"/>
+      <w:pPr>
+        <w:ind w:left="6480" w:hanging="180"/>
+      </w:pPr>
+    </w:lvl>
+  </w:abstractNum>
   <w:num w:numId="1" w16cid:durableId="1666974244">
+    <w:abstractNumId w:val="3"/>
+  </w:num>
+  <w:num w:numId="2" w16cid:durableId="2113669605">
+    <w:abstractNumId w:val="2"/>
+  </w:num>
+  <w:num w:numId="3" w16cid:durableId="719717165">
+    <w:abstractNumId w:val="6"/>
+  </w:num>
+  <w:num w:numId="4" w16cid:durableId="1986426486">
+    <w:abstractNumId w:val="4"/>
+  </w:num>
+  <w:num w:numId="5" w16cid:durableId="315964253">
+    <w:abstractNumId w:val="7"/>
+  </w:num>
+  <w:num w:numId="6" w16cid:durableId="790512018">
     <w:abstractNumId w:val="1"/>
   </w:num>
-  <w:num w:numId="2" w16cid:durableId="2113669605">
+  <w:num w:numId="7" w16cid:durableId="708529170">
     <w:abstractNumId w:val="0"/>
   </w:num>
-  <w:num w:numId="3" w16cid:durableId="719717165">
-    <w:abstractNumId w:val="2"/>
+  <w:num w:numId="8" w16cid:durableId="124394627">
+    <w:abstractNumId w:val="5"/>
   </w:num>
 </w:numbering>
 </file>
@@ -1311,7 +2412,6 @@
     <w:next w:val="Normal"/>
     <w:link w:val="Heading3Char"/>
     <w:uiPriority w:val="9"/>
-    <w:semiHidden/>
     <w:unhideWhenUsed/>
     <w:qFormat/>
     <w:rsid w:val="005D6C78"/>
@@ -1518,7 +2618,6 @@
     <w:basedOn w:val="DefaultParagraphFont"/>
     <w:link w:val="Heading3"/>
     <w:uiPriority w:val="9"/>
-    <w:semiHidden/>
     <w:rsid w:val="005D6C78"/>
     <w:rPr>
       <w:rFonts w:eastAsiaTheme="majorEastAsia" w:cstheme="majorBidi"/>

</xml_diff>

<commit_message>
update log threads and Table of compounds for kept experiences
</commit_message>
<xml_diff>
--- a/mails_follow_up.docx
+++ b/mails_follow_up.docx
@@ -15,15 +15,88 @@
     </w:p>
     <w:p>
       <w:r>
-        <w:t xml:space="preserve">I mostly finished </w:t>
-      </w:r>
-      <w:r>
-        <w:t>implementing in R Luca’s pipeline, along with replicating most of the barcode visualisations</w:t>
-      </w:r>
-      <w:r>
-        <w:t xml:space="preserve">, that you can find on the GitHub repository, or even simpler, on the Quarto Book URL project: </w:t>
+        <w:t>This email to summarise the exchanges with the stakeholders of the project, along with and next s</w:t>
+      </w:r>
+      <w:r>
+        <w:t>cheduled tasks</w:t>
+      </w:r>
+      <w:r>
+        <w:t>:</w:t>
+      </w:r>
+    </w:p>
+    <w:p>
+      <w:pPr>
+        <w:pStyle w:val="Heading2"/>
+        <w:numPr>
+          <w:ilvl w:val="0"/>
+          <w:numId w:val="5"/>
+        </w:numPr>
+      </w:pPr>
+      <w:r>
+        <w:t xml:space="preserve">Useful links </w:t>
+      </w:r>
+    </w:p>
+    <w:p>
+      <w:pPr>
+        <w:pStyle w:val="ListParagraph"/>
+        <w:numPr>
+          <w:ilvl w:val="0"/>
+          <w:numId w:val="14"/>
+        </w:numPr>
+        <w:rPr>
+          <w:lang w:val="fr-FR"/>
+        </w:rPr>
+      </w:pPr>
+      <w:r>
+        <w:rPr>
+          <w:b/>
+          <w:bCs/>
+          <w:lang w:val="fr-FR"/>
+        </w:rPr>
+        <w:t xml:space="preserve">GH </w:t>
+      </w:r>
+      <w:r>
+        <w:rPr>
+          <w:b/>
+          <w:bCs/>
+          <w:lang w:val="fr-FR"/>
+        </w:rPr>
+        <w:t>code</w:t>
+      </w:r>
+      <w:r>
+        <w:rPr>
+          <w:lang w:val="fr-FR"/>
+        </w:rPr>
+        <w:t xml:space="preserve"> :</w:t>
+      </w:r>
+      <w:r>
+        <w:rPr>
+          <w:lang w:val="fr-FR"/>
+        </w:rPr>
+        <w:t xml:space="preserve"> </w:t>
       </w:r>
       <w:hyperlink r:id="rId5" w:history="1">
+        <w:r>
+          <w:rPr>
+            <w:rStyle w:val="Hyperlink"/>
+            <w:lang w:val="fr-FR"/>
+          </w:rPr>
+          <w:t>https://github.com/VeraPancaldiLab/DNABarcode-DrugFingerprint</w:t>
+        </w:r>
+      </w:hyperlink>
+    </w:p>
+    <w:p>
+      <w:pPr>
+        <w:pStyle w:val="ListParagraph"/>
+        <w:numPr>
+          <w:ilvl w:val="0"/>
+          <w:numId w:val="14"/>
+        </w:numPr>
+      </w:pPr>
+      <w:r>
+        <w:t xml:space="preserve">Web Quarto reporting: </w:t>
+      </w:r>
+      <w:hyperlink r:id="rId6" w:history="1">
         <w:r>
           <w:rPr>
             <w:rStyle w:val="Hyperlink"/>
@@ -32,7 +105,43 @@
         </w:r>
       </w:hyperlink>
       <w:r>
-        <w:t xml:space="preserve"> (note that you also download a docx version of the website). The main sections include:</w:t>
+        <w:t xml:space="preserve"> </w:t>
+      </w:r>
+    </w:p>
+    <w:p>
+      <w:pPr>
+        <w:pStyle w:val="ListParagraph"/>
+        <w:numPr>
+          <w:ilvl w:val="0"/>
+          <w:numId w:val="14"/>
+        </w:numPr>
+      </w:pPr>
+      <w:r>
+        <w:t>Personal One Drive repository</w:t>
+      </w:r>
+      <w:r>
+        <w:rPr>
+          <w:b/>
+          <w:bCs/>
+        </w:rPr>
+        <w:t>, read-only</w:t>
+      </w:r>
+      <w:r>
+        <w:t xml:space="preserve"> and personalised link: </w:t>
+      </w:r>
+      <w:hyperlink r:id="rId7" w:history="1">
+        <w:r>
+          <w:rPr>
+            <w:rStyle w:val="Hyperlink"/>
+          </w:rPr>
+          <w:t>https://1drv.ms/f/c/5147dea5b81ac1f3/EvLw_kCHo1pOlRkh0hB7l2sBH4KPc8MyP6DMbltB0oDMWg?e=qmxGJC</w:t>
+        </w:r>
+      </w:hyperlink>
+      <w:r>
+        <w:t xml:space="preserve"> -&gt; only method so far to reproduce locally the results, as the original barcode files are too large for GH (+ maybe not the best idea to store them there), waiting for migration to </w:t>
+      </w:r>
+      <w:r>
+        <w:t>IFB Cluster (if relevant)</w:t>
       </w:r>
     </w:p>
     <w:p>
@@ -48,20 +157,6 @@
       </w:r>
     </w:p>
     <w:p>
-      <w:r>
-        <w:t>Most importantly</w:t>
-      </w:r>
-      <w:r>
-        <w:t xml:space="preserve">, </w:t>
-      </w:r>
-      <w:r>
-        <w:t xml:space="preserve">@luca and @david, </w:t>
-      </w:r>
-      <w:r>
-        <w:t xml:space="preserve">can you confirm that I have the most comprehensive barcode counts profiles (namely all replicates AND all barcode IDs)? </w:t>
-      </w:r>
-    </w:p>
-    <w:p>
       <w:pPr>
         <w:pStyle w:val="ListParagraph"/>
         <w:numPr>
@@ -70,10 +165,200 @@
         </w:numPr>
       </w:pPr>
       <w:r>
-        <w:t xml:space="preserve">With </w:t>
-      </w:r>
-      <w:r>
-        <w:t>R, I’m not suffering from the intrinsic memory-limitations of Excel.</w:t>
+        <w:t>@luca and @david</w:t>
+      </w:r>
+      <w:r>
+        <w:t>, p</w:t>
+      </w:r>
+      <w:r>
+        <w:t xml:space="preserve">rovide on the Google Drive folder </w:t>
+      </w:r>
+      <w:r>
+        <w:t>the most comprehensive barcode counts profiles (namely all replicates AND all barcode IDs)</w:t>
+      </w:r>
+      <w:r>
+        <w:t>, at the finer granularity level (</w:t>
+      </w:r>
+      <w:r>
+        <w:rPr>
+          <w:b/>
+          <w:bCs/>
+        </w:rPr>
+        <w:t xml:space="preserve">no </w:t>
+      </w:r>
+      <w:r>
+        <w:rPr>
+          <w:b/>
+          <w:bCs/>
+        </w:rPr>
+        <w:t>need for prior</w:t>
+      </w:r>
+      <w:r>
+        <w:rPr>
+          <w:b/>
+          <w:bCs/>
+        </w:rPr>
+        <w:t xml:space="preserve"> aggregating runs</w:t>
+      </w:r>
+      <w:r>
+        <w:rPr>
+          <w:b/>
+          <w:bCs/>
+        </w:rPr>
+        <w:t xml:space="preserve"> </w:t>
+      </w:r>
+      <w:r>
+        <w:rPr>
+          <w:b/>
+          <w:bCs/>
+        </w:rPr>
+        <w:t>by</w:t>
+      </w:r>
+      <w:r>
+        <w:rPr>
+          <w:b/>
+          <w:bCs/>
+        </w:rPr>
+        <w:t xml:space="preserve"> Galaxy</w:t>
+      </w:r>
+      <w:r>
+        <w:t xml:space="preserve"> -&gt; this can be done afterwards with R easily</w:t>
+      </w:r>
+      <w:r>
+        <w:t xml:space="preserve"> -&gt; what matters here, beyond having all the individual barcode IDs, is the </w:t>
+      </w:r>
+      <w:r>
+        <w:rPr>
+          <w:rFonts w:ascii="Courier New" w:hAnsi="Courier New" w:cs="Courier New"/>
+          <w:b/>
+          <w:bCs/>
+        </w:rPr>
+        <w:t>Run Date</w:t>
+      </w:r>
+      <w:r>
+        <w:rPr>
+          <w:b/>
+          <w:bCs/>
+        </w:rPr>
+        <w:t xml:space="preserve"> information, as the </w:t>
+      </w:r>
+      <w:r>
+        <w:rPr>
+          <w:b/>
+          <w:bCs/>
+        </w:rPr>
+        <w:t>variable</w:t>
+      </w:r>
+      <w:r>
+        <w:rPr>
+          <w:b/>
+          <w:bCs/>
+        </w:rPr>
+        <w:t xml:space="preserve"> </w:t>
+      </w:r>
+      <w:r>
+        <w:rPr>
+          <w:b/>
+          <w:bCs/>
+        </w:rPr>
+        <w:t>used for</w:t>
+      </w:r>
+      <w:r>
+        <w:rPr>
+          <w:b/>
+          <w:bCs/>
+        </w:rPr>
+        <w:t xml:space="preserve"> potential batch effect correction</w:t>
+      </w:r>
+      <w:r>
+        <w:rPr>
+          <w:b/>
+          <w:bCs/>
+        </w:rPr>
+        <w:t>)</w:t>
+      </w:r>
+    </w:p>
+    <w:p>
+      <w:pPr>
+        <w:pStyle w:val="ListParagraph"/>
+        <w:numPr>
+          <w:ilvl w:val="1"/>
+          <w:numId w:val="4"/>
+        </w:numPr>
+      </w:pPr>
+      <w:r>
+        <w:t xml:space="preserve">Original .TABULAR </w:t>
+      </w:r>
+      <w:r>
+        <w:t>format</w:t>
+      </w:r>
+      <w:r>
+        <w:t xml:space="preserve"> is perfectly fine for me (actually, better than Excel, as this software tends to clip barcode IDs when the file is too large, or changing </w:t>
+      </w:r>
+      <w:proofErr w:type="spellStart"/>
+      <w:r>
+        <w:t>colnames</w:t>
+      </w:r>
+      <w:proofErr w:type="spellEnd"/>
+      <w:r>
+        <w:t>)</w:t>
+      </w:r>
+      <w:r>
+        <w:t xml:space="preserve"> + when using CSV, check you’ve configured Excel to </w:t>
+      </w:r>
+      <w:r>
+        <w:rPr>
+          <w:b/>
+          <w:bCs/>
+        </w:rPr>
+        <w:t>the standard international format</w:t>
+      </w:r>
+      <w:r>
+        <w:rPr>
+          <w:b/>
+          <w:bCs/>
+        </w:rPr>
+        <w:t xml:space="preserve">, namely using “,” comma as delimiter, and not </w:t>
+      </w:r>
+      <w:r>
+        <w:rPr>
+          <w:b/>
+          <w:bCs/>
+        </w:rPr>
+        <w:t>“;”:</w:t>
+      </w:r>
+      <w:r>
+        <w:t xml:space="preserve"> </w:t>
+      </w:r>
+      <w:hyperlink r:id="rId8" w:history="1">
+        <w:r>
+          <w:rPr>
+            <w:rStyle w:val="Hyperlink"/>
+          </w:rPr>
+          <w:t>https://support.microsoft.com/en-us/office/import-or-export-text-txt-or-csv-files-5250ac4c-663c-47ce-937b-339e391393ba</w:t>
+        </w:r>
+      </w:hyperlink>
+      <w:r>
+        <w:t xml:space="preserve"> </w:t>
+      </w:r>
+    </w:p>
+    <w:p>
+      <w:pPr>
+        <w:pStyle w:val="ListParagraph"/>
+        <w:numPr>
+          <w:ilvl w:val="1"/>
+          <w:numId w:val="4"/>
+        </w:numPr>
+      </w:pPr>
+      <w:r>
+        <w:t xml:space="preserve">Add the </w:t>
+      </w:r>
+      <w:r>
+        <w:rPr>
+          <w:b/>
+          <w:bCs/>
+        </w:rPr>
+        <w:t>Time-Zero controls barcode controls</w:t>
       </w:r>
     </w:p>
     <w:p>
@@ -85,98 +370,369 @@
         </w:numPr>
       </w:pPr>
       <w:r>
-        <w:t>I emphasised again on this point, as the provided original `</w:t>
-      </w:r>
-      <w:r>
-        <w:t xml:space="preserve">exp200921_whole </w:t>
-      </w:r>
-      <w:proofErr w:type="spellStart"/>
-      <w:proofErr w:type="gramStart"/>
-      <w:r>
-        <w:t>exp.</w:t>
-      </w:r>
-      <w:r>
-        <w:t>TABULAR</w:t>
-      </w:r>
-      <w:proofErr w:type="spellEnd"/>
-      <w:proofErr w:type="gramEnd"/>
-      <w:r>
-        <w:t xml:space="preserve">` file </w:t>
-      </w:r>
-      <w:r>
-        <w:t>included much more barcode IDs</w:t>
-      </w:r>
-      <w:r>
-        <w:t xml:space="preserve"> with respect to originally provided CSV or Excel files.</w:t>
-      </w:r>
-      <w:r>
-        <w:t xml:space="preserve"> </w:t>
+        <w:t xml:space="preserve">Check </w:t>
+      </w:r>
+      <w:r>
+        <w:t xml:space="preserve">general phenotype metadata information: </w:t>
       </w:r>
     </w:p>
     <w:p>
       <w:pPr>
         <w:pStyle w:val="ListParagraph"/>
         <w:numPr>
-          <w:ilvl w:val="0"/>
+          <w:ilvl w:val="1"/>
           <w:numId w:val="4"/>
         </w:numPr>
       </w:pPr>
       <w:r>
-        <w:t xml:space="preserve">Besides, </w:t>
-      </w:r>
-      <w:r>
-        <w:t xml:space="preserve">there’s a strong discrepancy in terms of surveyed barcode IDs from one batch to another, going from only 93,132 unique barcode IDs in batch exp07022, up to 1,067,031 unique barcode IDs in </w:t>
-      </w:r>
-      <w:r>
-        <w:t xml:space="preserve">the 200921 TABULAR </w:t>
-      </w:r>
-      <w:proofErr w:type="gramStart"/>
-      <w:r>
-        <w:t>file</w:t>
-      </w:r>
-      <w:proofErr w:type="gramEnd"/>
-      <w:r>
-        <w:t xml:space="preserve">. </w:t>
+        <w:t>@bastien, @luca and @david</w:t>
+      </w:r>
+      <w:r>
+        <w:t>:</w:t>
+      </w:r>
+      <w:r>
+        <w:t xml:space="preserve"> </w:t>
+      </w:r>
+      <w:r>
+        <w:rPr>
+          <w:b/>
+          <w:bCs/>
+        </w:rPr>
+        <w:t xml:space="preserve">check that my </w:t>
+      </w:r>
+      <w:r>
+        <w:rPr>
+          <w:b/>
+          <w:bCs/>
+        </w:rPr>
+        <w:t>Tab ‘</w:t>
+      </w:r>
+      <w:r>
+        <w:rPr>
+          <w:b/>
+          <w:bCs/>
+        </w:rPr>
+        <w:t>Experimental Design</w:t>
+      </w:r>
+      <w:r>
+        <w:rPr>
+          <w:b/>
+          <w:bCs/>
+        </w:rPr>
+        <w:t>’</w:t>
+      </w:r>
+      <w:r>
+        <w:t xml:space="preserve">, notably reported </w:t>
+      </w:r>
+      <w:r>
+        <w:t xml:space="preserve">Concentrations (add a </w:t>
+      </w:r>
+      <w:r>
+        <w:t>‘</w:t>
+      </w:r>
+      <w:r>
+        <w:rPr>
+          <w:rFonts w:ascii="Courier New" w:hAnsi="Courier New" w:cs="Courier New"/>
+        </w:rPr>
+        <w:t>Concentrations Unit</w:t>
+      </w:r>
+      <w:r>
+        <w:rPr>
+          <w:rFonts w:ascii="Courier New" w:hAnsi="Courier New" w:cs="Courier New"/>
+        </w:rPr>
+        <w:t>’</w:t>
+      </w:r>
+      <w:r>
+        <w:t xml:space="preserve"> </w:t>
+      </w:r>
+      <w:proofErr w:type="spellStart"/>
+      <w:r>
+        <w:t>colname</w:t>
+      </w:r>
+      <w:proofErr w:type="spellEnd"/>
+      <w:r>
+        <w:t xml:space="preserve">, specifying whether it should be read as mole or </w:t>
+      </w:r>
+      <w:r>
+        <w:t>mg/k</w:t>
+      </w:r>
+      <w:r>
+        <w:t>gs, or any other unit)</w:t>
+      </w:r>
+      <w:r>
+        <w:t xml:space="preserve">, </w:t>
+      </w:r>
+      <w:r>
+        <w:rPr>
+          <w:rFonts w:ascii="Courier New" w:hAnsi="Courier New" w:cs="Courier New"/>
+        </w:rPr>
+        <w:t>Experiment date</w:t>
+      </w:r>
+      <w:r>
+        <w:t xml:space="preserve"> and </w:t>
+      </w:r>
+      <w:r>
+        <w:rPr>
+          <w:rFonts w:ascii="Courier New" w:hAnsi="Courier New" w:cs="Courier New"/>
+        </w:rPr>
+        <w:t>Run date</w:t>
+      </w:r>
+      <w:r>
+        <w:t xml:space="preserve"> (by the way, @luca, can you confirm that </w:t>
+      </w:r>
+      <w:r>
+        <w:rPr>
+          <w:rFonts w:ascii="Courier New" w:hAnsi="Courier New" w:cs="Courier New"/>
+        </w:rPr>
+        <w:t>Run Date</w:t>
+      </w:r>
+      <w:r>
+        <w:t xml:space="preserve"> corresponds to my “technical batch effect covariate”</w:t>
+      </w:r>
+      <w:r>
+        <w:t>, when the sequencing was performed, and “</w:t>
+      </w:r>
+      <w:r>
+        <w:rPr>
+          <w:rFonts w:ascii="Courier New" w:hAnsi="Courier New" w:cs="Courier New"/>
+        </w:rPr>
+        <w:t>Experiment date</w:t>
+      </w:r>
+      <w:r>
+        <w:t xml:space="preserve">” when the culture of cell lines </w:t>
+      </w:r>
+      <w:r>
+        <w:t>had been</w:t>
+      </w:r>
+      <w:r>
+        <w:t xml:space="preserve"> started? </w:t>
+      </w:r>
+      <w:r>
+        <w:rPr>
+          <w:b/>
+          <w:bCs/>
+        </w:rPr>
+        <w:t>)</w:t>
+      </w:r>
+      <w:r>
+        <w:rPr>
+          <w:b/>
+          <w:bCs/>
+        </w:rPr>
+        <w:t xml:space="preserve"> </w:t>
+      </w:r>
+      <w:r>
+        <w:rPr>
+          <w:b/>
+          <w:bCs/>
+        </w:rPr>
+        <w:t>matches the metadata table</w:t>
+      </w:r>
+      <w:r>
+        <w:rPr>
+          <w:b/>
+          <w:bCs/>
+        </w:rPr>
+        <w:t xml:space="preserve"> that has just been forwarded by </w:t>
+      </w:r>
+      <w:r>
+        <w:rPr>
+          <w:b/>
+          <w:bCs/>
+        </w:rPr>
+        <w:t>Luca</w:t>
+      </w:r>
+      <w:r>
+        <w:t xml:space="preserve"> </w:t>
       </w:r>
     </w:p>
     <w:p>
-      <w:r>
-        <w:t>To conclude with this section (and other spotted metadata inconsistencies)</w:t>
-      </w:r>
-      <w:r>
-        <w:t xml:space="preserve">, it would be great to schedule a meeting only with </w:t>
-      </w:r>
-      <w:r>
-        <w:t xml:space="preserve">the 3 of us, </w:t>
-      </w:r>
-      <w:r>
-        <w:t>Luca, David and myself</w:t>
-      </w:r>
-      <w:r>
-        <w:t xml:space="preserve"> next week</w:t>
-      </w:r>
-      <w:r>
-        <w:t>, to ensure that I have the most complete barcode counts and no errors on the provided metadata per batch (Compound, Concentration, Number of replicates, …)</w:t>
-      </w:r>
-      <w:r>
-        <w:t xml:space="preserve"> next week</w:t>
-      </w:r>
-      <w:r>
-        <w:t xml:space="preserve"> (free, except on Tuesday)</w:t>
-      </w:r>
-      <w:r>
-        <w:t xml:space="preserve"> -&gt; to best interpret biologically main outputs, </w:t>
-      </w:r>
-      <w:r>
-        <w:t xml:space="preserve">generate the most insightful representations, </w:t>
-      </w:r>
-      <w:r>
-        <w:t>and customise at best the pipeline, this data management and cleaning is critical!</w:t>
+      <w:pPr>
+        <w:pStyle w:val="ListParagraph"/>
+        <w:numPr>
+          <w:ilvl w:val="2"/>
+          <w:numId w:val="4"/>
+        </w:numPr>
+      </w:pPr>
+      <w:r>
+        <w:t xml:space="preserve">Can </w:t>
+      </w:r>
+      <w:r>
+        <w:t xml:space="preserve">you confirm that the only </w:t>
+      </w:r>
+      <w:r>
+        <w:t>modified things</w:t>
+      </w:r>
+      <w:r>
+        <w:t xml:space="preserve"> are the Pathways and </w:t>
+      </w:r>
+      <w:proofErr w:type="spellStart"/>
+      <w:r>
+        <w:t>MoAs</w:t>
+      </w:r>
+      <w:proofErr w:type="spellEnd"/>
+      <w:r>
+        <w:t xml:space="preserve"> annotations + </w:t>
+      </w:r>
+      <w:r>
+        <w:rPr>
+          <w:highlight w:val="yellow"/>
+        </w:rPr>
+        <w:t>badly reported concentrations in yellow?</w:t>
+      </w:r>
+      <w:r>
+        <w:t xml:space="preserve"> </w:t>
+      </w:r>
+      <w:r>
+        <w:rPr>
+          <w:rFonts w:ascii="Segoe UI Emoji" w:eastAsia="Segoe UI Emoji" w:hAnsi="Segoe UI Emoji" w:cs="Segoe UI Emoji"/>
+        </w:rPr>
+        <w:t>😊</w:t>
+      </w:r>
+      <w:r>
+        <w:t>.</w:t>
       </w:r>
     </w:p>
     <w:p>
-      <w:r>
-        <w:t>Waiting for the meeting, you can check that the general metadata information provided in attached file ` barcode_metadata_overview_2025-04-28.xlsx` is correct.</w:t>
+      <w:pPr>
+        <w:pStyle w:val="ListParagraph"/>
+        <w:numPr>
+          <w:ilvl w:val="2"/>
+          <w:numId w:val="4"/>
+        </w:numPr>
+      </w:pPr>
+      <w:r>
+        <w:t xml:space="preserve">@bastien: </w:t>
+      </w:r>
+      <w:r>
+        <w:t xml:space="preserve">Check how the </w:t>
+      </w:r>
+      <w:r>
+        <w:t>Luca’s annotated</w:t>
+      </w:r>
+      <w:r>
+        <w:t xml:space="preserve"> </w:t>
+      </w:r>
+      <w:proofErr w:type="spellStart"/>
+      <w:r>
+        <w:t>MoAs</w:t>
+      </w:r>
+      <w:proofErr w:type="spellEnd"/>
+      <w:r>
+        <w:t xml:space="preserve"> and </w:t>
+      </w:r>
+      <w:r>
+        <w:t xml:space="preserve">Pathways </w:t>
+      </w:r>
+      <w:r>
+        <w:t>recover well</w:t>
+      </w:r>
+      <w:r>
+        <w:t xml:space="preserve"> </w:t>
+      </w:r>
+      <w:r>
+        <w:t>automatic annotations from</w:t>
+      </w:r>
+      <w:r>
+        <w:t xml:space="preserve"> </w:t>
+      </w:r>
+      <w:proofErr w:type="spellStart"/>
+      <w:r>
+        <w:rPr>
+          <w:rFonts w:ascii="Courier New" w:hAnsi="Courier New" w:cs="Courier New"/>
+        </w:rPr>
+        <w:t>Drugbank</w:t>
+      </w:r>
+      <w:proofErr w:type="spellEnd"/>
+      <w:r>
+        <w:t xml:space="preserve"> and </w:t>
+      </w:r>
+      <w:proofErr w:type="spellStart"/>
+      <w:r>
+        <w:rPr>
+          <w:rFonts w:ascii="Courier New" w:hAnsi="Courier New" w:cs="Courier New"/>
+        </w:rPr>
+        <w:t>DGIdb</w:t>
+      </w:r>
+      <w:proofErr w:type="spellEnd"/>
+      <w:r>
+        <w:t>, suggested drug databases by @vera</w:t>
+      </w:r>
+    </w:p>
+    <w:p>
+      <w:pPr>
+        <w:pStyle w:val="ListParagraph"/>
+        <w:numPr>
+          <w:ilvl w:val="2"/>
+          <w:numId w:val="4"/>
+        </w:numPr>
+      </w:pPr>
+      <w:r>
+        <w:t xml:space="preserve">@bastien: add, whenever feasible, </w:t>
+      </w:r>
+      <w:proofErr w:type="spellStart"/>
+      <w:r>
+        <w:t>colname</w:t>
+      </w:r>
+      <w:proofErr w:type="spellEnd"/>
+      <w:r>
+        <w:t xml:space="preserve"> ‘</w:t>
+      </w:r>
+      <w:proofErr w:type="spellStart"/>
+      <w:r>
+        <w:rPr>
+          <w:rFonts w:ascii="Courier New" w:hAnsi="Courier New" w:cs="Courier New"/>
+        </w:rPr>
+        <w:t>DrugBankID</w:t>
+      </w:r>
+      <w:proofErr w:type="spellEnd"/>
+      <w:r>
+        <w:rPr>
+          <w:rFonts w:ascii="Courier New" w:hAnsi="Courier New" w:cs="Courier New"/>
+        </w:rPr>
+        <w:t>’</w:t>
+      </w:r>
+      <w:r>
+        <w:t>, for downstream Drug Network similarity analysis.</w:t>
+      </w:r>
+    </w:p>
+    <w:p>
+      <w:pPr>
+        <w:pStyle w:val="ListParagraph"/>
+        <w:numPr>
+          <w:ilvl w:val="1"/>
+          <w:numId w:val="4"/>
+        </w:numPr>
+      </w:pPr>
+      <w:r>
+        <w:t>Discarded experiences (as discussed, we keep everything at first, except if the individual replicates were proven of bad quality</w:t>
+      </w:r>
+      <w:r>
+        <w:t xml:space="preserve"> </w:t>
+      </w:r>
+      <w:r>
+        <w:rPr>
+          <w:rFonts w:ascii="Segoe UI Emoji" w:hAnsi="Segoe UI Emoji" w:cs="Segoe UI Emoji"/>
+        </w:rPr>
+        <w:t>😊</w:t>
+      </w:r>
+      <w:r>
+        <w:rPr>
+          <w:rFonts w:ascii="Segoe UI Emoji" w:hAnsi="Segoe UI Emoji" w:cs="Segoe UI Emoji"/>
+        </w:rPr>
+        <w:t>, for instance due to limited drug concentration</w:t>
+      </w:r>
+      <w:r>
+        <w:t xml:space="preserve">) -&gt; it’s straightforward to filter out and subset relevant experiments in </w:t>
+      </w:r>
+      <w:r>
+        <w:t xml:space="preserve">subsequent </w:t>
+      </w:r>
+      <w:r>
+        <w:t>downstream analyses.</w:t>
+      </w:r>
+      <w:r>
+        <w:t xml:space="preserve"> </w:t>
       </w:r>
     </w:p>
     <w:p>
@@ -188,330 +744,8 @@
         </w:numPr>
       </w:pPr>
       <w:r>
+        <w:lastRenderedPageBreak/>
         <w:t>Methods</w:t>
-      </w:r>
-    </w:p>
-    <w:p>
-      <w:pPr>
-        <w:pStyle w:val="ListParagraph"/>
-        <w:numPr>
-          <w:ilvl w:val="0"/>
-          <w:numId w:val="6"/>
-        </w:numPr>
-      </w:pPr>
-      <w:r>
-        <w:t>Reproduce Luca’s pipeline (background noise filtering, Fold-change of 3 with respect to Controls, binarization)</w:t>
-      </w:r>
-    </w:p>
-    <w:p>
-      <w:pPr>
-        <w:pStyle w:val="ListParagraph"/>
-        <w:numPr>
-          <w:ilvl w:val="0"/>
-          <w:numId w:val="6"/>
-        </w:numPr>
-      </w:pPr>
-      <w:r>
-        <w:t xml:space="preserve">Save resulting normalised and filtered barcode counts as standard </w:t>
-      </w:r>
-      <w:proofErr w:type="spellStart"/>
-      <w:r>
-        <w:rPr>
-          <w:rFonts w:ascii="Courier New" w:hAnsi="Courier New" w:cs="Courier New"/>
-        </w:rPr>
-        <w:t>SummarizedExperiment</w:t>
-      </w:r>
-      <w:proofErr w:type="spellEnd"/>
-      <w:r>
-        <w:t xml:space="preserve"> objects</w:t>
-      </w:r>
-      <w:r>
-        <w:t xml:space="preserve"> …</w:t>
-      </w:r>
-    </w:p>
-    <w:p>
-      <w:pPr>
-        <w:pStyle w:val="ListParagraph"/>
-        <w:numPr>
-          <w:ilvl w:val="0"/>
-          <w:numId w:val="6"/>
-        </w:numPr>
-      </w:pPr>
-      <w:r>
-        <w:t xml:space="preserve">… at 2 stages of the pipeline, and 3 levels of granularity. </w:t>
-      </w:r>
-    </w:p>
-    <w:p>
-      <w:pPr>
-        <w:pStyle w:val="ListParagraph"/>
-        <w:numPr>
-          <w:ilvl w:val="1"/>
-          <w:numId w:val="6"/>
-        </w:numPr>
-      </w:pPr>
-      <w:r>
-        <w:t>After background filtering, merging of shared barcode IDs across batches and normalisation</w:t>
-      </w:r>
-      <w:r>
-        <w:t xml:space="preserve"> (</w:t>
-      </w:r>
-      <w:r>
-        <w:t xml:space="preserve">stored under </w:t>
-      </w:r>
-      <w:proofErr w:type="gramStart"/>
-      <w:r>
-        <w:t>folder .</w:t>
-      </w:r>
-      <w:proofErr w:type="gramEnd"/>
-      <w:r>
-        <w:t>\</w:t>
-      </w:r>
-      <w:r>
-        <w:rPr>
-          <w:rFonts w:ascii="Courier New" w:hAnsi="Courier New" w:cs="Courier New"/>
-        </w:rPr>
-        <w:t>results\</w:t>
-      </w:r>
-      <w:proofErr w:type="spellStart"/>
-      <w:r>
-        <w:rPr>
-          <w:rFonts w:ascii="Courier New" w:hAnsi="Courier New" w:cs="Courier New"/>
-        </w:rPr>
-        <w:t>compounds</w:t>
-      </w:r>
-      <w:r>
-        <w:rPr>
-          <w:rFonts w:ascii="Courier New" w:hAnsi="Courier New" w:cs="Courier New"/>
-        </w:rPr>
-        <w:t>,</w:t>
-      </w:r>
-      <w:proofErr w:type="gramStart"/>
-      <w:r>
-        <w:rPr>
-          <w:rFonts w:cs="Courier New"/>
-        </w:rPr>
-        <w:t>as</w:t>
-      </w:r>
-      <w:proofErr w:type="spellEnd"/>
-      <w:r>
-        <w:rPr>
-          <w:rFonts w:cs="Courier New"/>
-        </w:rPr>
-        <w:t xml:space="preserve"> </w:t>
-      </w:r>
-      <w:r>
-        <w:t xml:space="preserve"> </w:t>
-      </w:r>
-      <w:proofErr w:type="spellStart"/>
-      <w:r>
-        <w:rPr>
-          <w:rFonts w:ascii="Courier New" w:hAnsi="Courier New" w:cs="Courier New"/>
-        </w:rPr>
-        <w:t>se</w:t>
-      </w:r>
-      <w:proofErr w:type="gramEnd"/>
-      <w:r>
-        <w:rPr>
-          <w:rFonts w:ascii="Courier New" w:hAnsi="Courier New" w:cs="Courier New"/>
-        </w:rPr>
-        <w:t>_normalised</w:t>
-      </w:r>
-      <w:proofErr w:type="spellEnd"/>
-      <w:r>
-        <w:rPr>
-          <w:rFonts w:ascii="Courier New" w:hAnsi="Courier New" w:cs="Courier New"/>
-        </w:rPr>
-        <w:t>_</w:t>
-      </w:r>
-      <w:r>
-        <w:rPr>
-          <w:rFonts w:ascii="Courier New" w:hAnsi="Courier New" w:cs="Courier New"/>
-        </w:rPr>
-        <w:t xml:space="preserve">* </w:t>
-      </w:r>
-      <w:r>
-        <w:rPr>
-          <w:rFonts w:cs="Courier New"/>
-        </w:rPr>
-        <w:t>files</w:t>
-      </w:r>
-      <w:r>
-        <w:rPr>
-          <w:rFonts w:cs="Courier New"/>
-        </w:rPr>
-        <w:t>)</w:t>
-      </w:r>
-    </w:p>
-    <w:p>
-      <w:pPr>
-        <w:pStyle w:val="ListParagraph"/>
-        <w:numPr>
-          <w:ilvl w:val="1"/>
-          <w:numId w:val="6"/>
-        </w:numPr>
-      </w:pPr>
-      <w:r>
-        <w:rPr>
-          <w:rFonts w:cs="Courier New"/>
-        </w:rPr>
-        <w:t>After binarization (</w:t>
-      </w:r>
-      <w:r>
-        <w:rPr>
-          <w:rFonts w:cs="Courier New"/>
-        </w:rPr>
-        <w:t xml:space="preserve">assign a 1 to a given replicate barcode ID if and only if its FC is above 3 with respect to </w:t>
-      </w:r>
-      <w:r>
-        <w:rPr>
-          <w:rFonts w:cs="Courier New"/>
-        </w:rPr>
-        <w:t xml:space="preserve">the average barcode count of Control </w:t>
-      </w:r>
-      <w:proofErr w:type="gramStart"/>
-      <w:r>
-        <w:rPr>
-          <w:rFonts w:cs="Courier New"/>
-        </w:rPr>
-        <w:t>replicates.</w:t>
-      </w:r>
-      <w:r>
-        <w:rPr>
-          <w:rFonts w:cs="Courier New"/>
-        </w:rPr>
-        <w:t>(</w:t>
-      </w:r>
-      <w:proofErr w:type="gramEnd"/>
-      <w:r>
-        <w:rPr>
-          <w:rFonts w:cs="Courier New"/>
-        </w:rPr>
-        <w:t xml:space="preserve">stored under folder </w:t>
-      </w:r>
-      <w:r>
-        <w:rPr>
-          <w:rFonts w:ascii="Courier New" w:hAnsi="Courier New" w:cs="Courier New"/>
-        </w:rPr>
-        <w:t>.\results\compounds</w:t>
-      </w:r>
-      <w:r>
-        <w:rPr>
-          <w:rFonts w:cs="Courier New"/>
-        </w:rPr>
-        <w:t>,</w:t>
-      </w:r>
-      <w:r>
-        <w:rPr>
-          <w:rFonts w:cs="Courier New"/>
-        </w:rPr>
-        <w:t xml:space="preserve"> </w:t>
-      </w:r>
-      <w:r>
-        <w:rPr>
-          <w:rFonts w:cs="Courier New"/>
-        </w:rPr>
-        <w:t xml:space="preserve">as  </w:t>
-      </w:r>
-      <w:proofErr w:type="spellStart"/>
-      <w:r>
-        <w:rPr>
-          <w:rFonts w:ascii="Courier New" w:hAnsi="Courier New" w:cs="Courier New"/>
-        </w:rPr>
-        <w:t>se_</w:t>
-      </w:r>
-      <w:r>
-        <w:rPr>
-          <w:rFonts w:ascii="Courier New" w:hAnsi="Courier New" w:cs="Courier New"/>
-        </w:rPr>
-        <w:t>discretised</w:t>
-      </w:r>
-      <w:proofErr w:type="spellEnd"/>
-      <w:r>
-        <w:rPr>
-          <w:rFonts w:ascii="Courier New" w:hAnsi="Courier New" w:cs="Courier New"/>
-        </w:rPr>
-        <w:t xml:space="preserve">_* </w:t>
-      </w:r>
-      <w:r>
-        <w:rPr>
-          <w:rFonts w:cs="Courier New"/>
-        </w:rPr>
-        <w:t>files)</w:t>
-      </w:r>
-    </w:p>
-    <w:p>
-      <w:pPr>
-        <w:pStyle w:val="ListParagraph"/>
-        <w:numPr>
-          <w:ilvl w:val="1"/>
-          <w:numId w:val="6"/>
-        </w:numPr>
-      </w:pPr>
-      <w:r>
-        <w:rPr>
-          <w:rFonts w:cs="Courier New"/>
-        </w:rPr>
-        <w:t xml:space="preserve">At the replicate level, </w:t>
-      </w:r>
-      <w:r>
-        <w:rPr>
-          <w:rFonts w:cs="Courier New"/>
-        </w:rPr>
-        <w:t xml:space="preserve">compound by batch level (averaging over replicates for normalised, and considering an </w:t>
-      </w:r>
-      <w:r>
-        <w:rPr>
-          <w:rFonts w:ascii="Courier New" w:hAnsi="Courier New" w:cs="Courier New"/>
-        </w:rPr>
-        <w:t xml:space="preserve">all </w:t>
-      </w:r>
-      <w:r>
-        <w:rPr>
-          <w:rFonts w:cs="Courier New"/>
-        </w:rPr>
-        <w:t>operator for binarized values)</w:t>
-      </w:r>
-      <w:r>
-        <w:rPr>
-          <w:rFonts w:cs="Courier New"/>
-        </w:rPr>
-        <w:t xml:space="preserve">, and compound level. </w:t>
-      </w:r>
-    </w:p>
-    <w:p>
-      <w:pPr>
-        <w:pStyle w:val="ListParagraph"/>
-        <w:numPr>
-          <w:ilvl w:val="0"/>
-          <w:numId w:val="6"/>
-        </w:numPr>
-      </w:pPr>
-      <w:r>
-        <w:rPr>
-          <w:rFonts w:cs="Courier New"/>
-        </w:rPr>
-        <w:t xml:space="preserve">Once done, compute the correlation matrix between replicates (or compounds), AND the correlation matrix between barcode IDs. </w:t>
-      </w:r>
-    </w:p>
-    <w:p>
-      <w:pPr>
-        <w:pStyle w:val="ListParagraph"/>
-        <w:numPr>
-          <w:ilvl w:val="1"/>
-          <w:numId w:val="6"/>
-        </w:numPr>
-      </w:pPr>
-      <w:r>
-        <w:rPr>
-          <w:rFonts w:cs="Courier New"/>
-        </w:rPr>
-        <w:t xml:space="preserve">I came up with the same threshold of 10 (only by visualisation) for identifying </w:t>
-      </w:r>
-      <w:r>
-        <w:rPr>
-          <w:rFonts w:cs="Courier New"/>
-        </w:rPr>
-        <w:t xml:space="preserve">well-separated clusters of cell barcode IDs. </w:t>
       </w:r>
     </w:p>
     <w:p>
@@ -519,111 +753,35 @@
         <w:pStyle w:val="Heading3"/>
         <w:numPr>
           <w:ilvl w:val="0"/>
-          <w:numId w:val="5"/>
+          <w:numId w:val="10"/>
         </w:numPr>
       </w:pPr>
       <w:r>
-        <w:lastRenderedPageBreak/>
-        <w:t>Results</w:t>
+        <w:t>Quality control</w:t>
+      </w:r>
+      <w:r>
+        <w:t xml:space="preserve"> (for @bastien)</w:t>
+      </w:r>
+      <w:r>
+        <w:t xml:space="preserve">: </w:t>
       </w:r>
     </w:p>
     <w:p>
-      <w:pPr>
-        <w:pStyle w:val="ListParagraph"/>
-        <w:numPr>
-          <w:ilvl w:val="0"/>
-          <w:numId w:val="7"/>
-        </w:numPr>
-      </w:pPr>
-      <w:r>
-        <w:t xml:space="preserve">Generate </w:t>
+      <w:r>
+        <w:t xml:space="preserve">Basically follow the </w:t>
       </w:r>
       <w:proofErr w:type="spellStart"/>
       <w:r>
-        <w:t>ComplexHeatmap</w:t>
+        <w:rPr>
+          <w:rFonts w:ascii="Courier New" w:hAnsi="Courier New" w:cs="Courier New"/>
+        </w:rPr>
+        <w:t>bartools</w:t>
       </w:r>
       <w:proofErr w:type="spellEnd"/>
       <w:r>
-        <w:t xml:space="preserve"> for the different levels of resolution and pipeline stages identified in point 2)</w:t>
-      </w:r>
-    </w:p>
-    <w:p>
-      <w:pPr>
-        <w:pStyle w:val="ListParagraph"/>
-        <w:numPr>
-          <w:ilvl w:val="0"/>
-          <w:numId w:val="7"/>
-        </w:numPr>
-      </w:pPr>
-      <w:r>
-        <w:t xml:space="preserve">Compute an </w:t>
-      </w:r>
-      <w:proofErr w:type="spellStart"/>
-      <w:r>
-        <w:t>igraph</w:t>
-      </w:r>
-      <w:proofErr w:type="spellEnd"/>
-      <w:r>
-        <w:t xml:space="preserve"> object of the drug pairs, </w:t>
-      </w:r>
-      <w:r>
-        <w:t xml:space="preserve">highlighting a cluster of EGFR-driven compounds. </w:t>
-      </w:r>
-    </w:p>
-    <w:p>
-      <w:pPr>
-        <w:pStyle w:val="Heading2"/>
-        <w:numPr>
-          <w:ilvl w:val="0"/>
-          <w:numId w:val="5"/>
-        </w:numPr>
-      </w:pPr>
-      <w:r>
-        <w:t>Perspectives</w:t>
-      </w:r>
-    </w:p>
-    <w:p>
-      <w:r>
-        <w:t xml:space="preserve">There are </w:t>
-      </w:r>
-      <w:proofErr w:type="gramStart"/>
-      <w:r>
-        <w:t>definitely other</w:t>
-      </w:r>
-      <w:proofErr w:type="gramEnd"/>
-      <w:r>
-        <w:t xml:space="preserve"> elements to be tested, </w:t>
-      </w:r>
-      <w:r>
-        <w:t xml:space="preserve">discussed with Marie-Pier on Thursday, </w:t>
-      </w:r>
-      <w:r>
-        <w:t>such as:</w:t>
-      </w:r>
-    </w:p>
-    <w:p>
-      <w:pPr>
-        <w:pStyle w:val="ListParagraph"/>
-        <w:numPr>
-          <w:ilvl w:val="0"/>
-          <w:numId w:val="8"/>
-        </w:numPr>
-      </w:pPr>
-      <w:r>
-        <w:t xml:space="preserve">Quality controls (histograms of </w:t>
-      </w:r>
-      <w:r>
-        <w:t xml:space="preserve">barcode IDs presence, PCAs, …), reported under </w:t>
-      </w:r>
-      <w:proofErr w:type="spellStart"/>
-      <w:r>
-        <w:t>bartools</w:t>
-      </w:r>
-      <w:proofErr w:type="spellEnd"/>
-      <w:r>
-        <w:t xml:space="preserve"> vignette: </w:t>
-      </w:r>
-      <w:hyperlink r:id="rId6" w:history="1">
+        <w:t xml:space="preserve"> tutorial: </w:t>
+      </w:r>
+      <w:hyperlink r:id="rId9" w:history="1">
         <w:r>
           <w:rPr>
             <w:rStyle w:val="Hyperlink"/>
@@ -632,10 +790,423 @@
         </w:r>
       </w:hyperlink>
       <w:r>
-        <w:t xml:space="preserve"> (specifically, density plots of control counts, as we would </w:t>
-      </w:r>
-      <w:r>
-        <w:t>not expect large count values for them, not being subjected to positive fitness selection by drugs)</w:t>
+        <w:t xml:space="preserve"> -&gt; Objective: justify by mot</w:t>
+      </w:r>
+      <w:r>
+        <w:t xml:space="preserve">ivated data-driven processes the thresholds proposed by Luca. </w:t>
+      </w:r>
+    </w:p>
+    <w:p>
+      <w:pPr>
+        <w:pStyle w:val="Heading2"/>
+        <w:numPr>
+          <w:ilvl w:val="0"/>
+          <w:numId w:val="5"/>
+        </w:numPr>
+      </w:pPr>
+      <w:r>
+        <w:t>Results</w:t>
+      </w:r>
+    </w:p>
+    <w:p>
+      <w:r>
+        <w:t xml:space="preserve">General strategy: first include everything </w:t>
+      </w:r>
+      <w:r>
+        <w:t>for the generation of Heatmaps, then refine subsequently if we found afterwards that some replicates only brought noise/are irrelevant.</w:t>
+      </w:r>
+    </w:p>
+    <w:p>
+      <w:pPr>
+        <w:pStyle w:val="Heading3"/>
+        <w:numPr>
+          <w:ilvl w:val="0"/>
+          <w:numId w:val="13"/>
+        </w:numPr>
+      </w:pPr>
+      <w:r>
+        <w:t>Drug network</w:t>
+      </w:r>
+    </w:p>
+    <w:p>
+      <w:pPr>
+        <w:pStyle w:val="ListParagraph"/>
+        <w:numPr>
+          <w:ilvl w:val="0"/>
+          <w:numId w:val="12"/>
+        </w:numPr>
+      </w:pPr>
+      <w:r>
+        <w:t>@bastien, export generated graph object to a format readable by Cytoscape</w:t>
+      </w:r>
+      <w:r>
+        <w:t xml:space="preserve"> + find references for performing graph clustering (such as Louvain)</w:t>
+      </w:r>
+    </w:p>
+    <w:p>
+      <w:pPr>
+        <w:pStyle w:val="ListParagraph"/>
+        <w:numPr>
+          <w:ilvl w:val="0"/>
+          <w:numId w:val="12"/>
+        </w:numPr>
+      </w:pPr>
+      <w:r>
+        <w:t>@vera, find back code snippets</w:t>
+      </w:r>
+      <w:r>
+        <w:t xml:space="preserve"> for comparing inferred barcode similarity scores </w:t>
+      </w:r>
+      <w:r>
+        <w:t xml:space="preserve">(with database </w:t>
+      </w:r>
+      <w:proofErr w:type="spellStart"/>
+      <w:r>
+        <w:t>DrugSimDB</w:t>
+      </w:r>
+      <w:proofErr w:type="spellEnd"/>
+      <w:r>
+        <w:t>)</w:t>
+      </w:r>
+      <w:r>
+        <w:t xml:space="preserve"> + additional question: </w:t>
+      </w:r>
+      <w:r>
+        <w:rPr>
+          <w:b/>
+          <w:bCs/>
+        </w:rPr>
+        <w:t>how do</w:t>
+      </w:r>
+      <w:r>
+        <w:rPr>
+          <w:b/>
+          <w:bCs/>
+        </w:rPr>
+        <w:t xml:space="preserve"> you</w:t>
+      </w:r>
+      <w:r>
+        <w:rPr>
+          <w:b/>
+          <w:bCs/>
+        </w:rPr>
+        <w:t xml:space="preserve"> aggregate barcode </w:t>
+      </w:r>
+      <w:r>
+        <w:rPr>
+          <w:b/>
+          <w:bCs/>
+        </w:rPr>
+        <w:t xml:space="preserve">counts </w:t>
+      </w:r>
+      <w:r>
+        <w:rPr>
+          <w:b/>
+          <w:bCs/>
+        </w:rPr>
+        <w:t>information</w:t>
+      </w:r>
+      <w:r>
+        <w:rPr>
+          <w:b/>
+          <w:bCs/>
+        </w:rPr>
+        <w:t xml:space="preserve"> from the replicates level to the compound level</w:t>
+      </w:r>
+      <w:r>
+        <w:t xml:space="preserve"> (so, across batches, concentrations, durations, and so on?) to compute the pairwise </w:t>
+      </w:r>
+      <w:r>
+        <w:t xml:space="preserve">Pearson </w:t>
+      </w:r>
+      <w:r>
+        <w:t>correlation between two compounds barcode profiles?</w:t>
+      </w:r>
+    </w:p>
+    <w:p>
+      <w:pPr>
+        <w:pStyle w:val="ListParagraph"/>
+        <w:numPr>
+          <w:ilvl w:val="0"/>
+          <w:numId w:val="12"/>
+        </w:numPr>
+      </w:pPr>
+      <w:r>
+        <w:t>@marie-pier, provide bibliographic references and/or proven methods that compute pairwise drug similarity scores based on their weighted proximity in the network</w:t>
+      </w:r>
+      <w:r>
+        <w:t xml:space="preserve"> (for instance, using random </w:t>
+      </w:r>
+      <w:r>
+        <w:t>M</w:t>
+      </w:r>
+      <w:r>
+        <w:t xml:space="preserve">arkov </w:t>
+      </w:r>
+      <w:r>
+        <w:t>C</w:t>
+      </w:r>
+      <w:r>
+        <w:t>hains) -&gt; indeed, alone, the p-value score is</w:t>
+      </w:r>
+      <w:r>
+        <w:t xml:space="preserve"> not </w:t>
+      </w:r>
+      <w:r>
+        <w:t xml:space="preserve">that </w:t>
+      </w:r>
+      <w:r>
+        <w:t xml:space="preserve">relevant for filtering out spurious edges, </w:t>
+      </w:r>
+      <w:r>
+        <w:t>acknowledging the larger number of</w:t>
+      </w:r>
+      <w:r>
+        <w:t xml:space="preserve"> observations</w:t>
+      </w:r>
+      <w:r>
+        <w:t xml:space="preserve"> / sample size quantified by the number of barcode IDs</w:t>
+      </w:r>
+      <w:r>
+        <w:t xml:space="preserve"> (also named the fallacy of large sample size p-values, see </w:t>
+      </w:r>
+      <w:hyperlink r:id="rId10" w:history="1">
+        <w:r>
+          <w:rPr>
+            <w:rStyle w:val="Hyperlink"/>
+          </w:rPr>
+          <w:t>https://pubmed.ncbi.nlm.nih.gov/22862286/</w:t>
+        </w:r>
+      </w:hyperlink>
+      <w:r>
+        <w:t xml:space="preserve"> )</w:t>
+      </w:r>
+    </w:p>
+    <w:p>
+      <w:r>
+        <w:rPr>
+          <w:b/>
+          <w:bCs/>
+        </w:rPr>
+        <w:t>Overarching objective:</w:t>
+      </w:r>
+      <w:r>
+        <w:t xml:space="preserve"> </w:t>
+      </w:r>
+      <w:r>
+        <w:t xml:space="preserve">try to find back Luca’s intuition/Vera’s original finding that </w:t>
+      </w:r>
+      <w:r>
+        <w:t xml:space="preserve">unknown compound </w:t>
+      </w:r>
+      <w:r>
+        <w:rPr>
+          <w:rFonts w:ascii="Courier New" w:hAnsi="Courier New" w:cs="Courier New"/>
+        </w:rPr>
+        <w:t>X13271</w:t>
+      </w:r>
+      <w:r>
+        <w:t xml:space="preserve"> </w:t>
+      </w:r>
+      <w:r>
+        <w:t xml:space="preserve">clusters well with </w:t>
+      </w:r>
+      <w:r>
+        <w:t xml:space="preserve">compounds exhibiting </w:t>
+      </w:r>
+      <w:r>
+        <w:t>proteasome inhibitors</w:t>
+      </w:r>
+      <w:r>
+        <w:t xml:space="preserve">, </w:t>
+      </w:r>
+      <w:r>
+        <w:rPr>
+          <w:rFonts w:ascii="Courier New" w:hAnsi="Courier New" w:cs="Courier New"/>
+        </w:rPr>
+        <w:t>Bortezomib</w:t>
+      </w:r>
+      <w:r>
+        <w:t xml:space="preserve"> et </w:t>
+      </w:r>
+      <w:r>
+        <w:rPr>
+          <w:rFonts w:ascii="Courier New" w:hAnsi="Courier New" w:cs="Courier New"/>
+        </w:rPr>
+        <w:t>MG132</w:t>
+      </w:r>
+      <w:r>
+        <w:t xml:space="preserve"> </w:t>
+      </w:r>
+      <w:r>
+        <w:t xml:space="preserve">as </w:t>
+      </w:r>
+      <w:proofErr w:type="spellStart"/>
+      <w:r>
+        <w:t>MoA</w:t>
+      </w:r>
+      <w:proofErr w:type="spellEnd"/>
+      <w:r>
+        <w:t xml:space="preserve"> </w:t>
+      </w:r>
+      <w:r>
+        <w:t>(@vera and @luca, feel free to dissert if I’m wrong here)</w:t>
+      </w:r>
+    </w:p>
+    <w:p>
+      <w:pPr>
+        <w:pStyle w:val="Heading3"/>
+        <w:numPr>
+          <w:ilvl w:val="0"/>
+          <w:numId w:val="10"/>
+        </w:numPr>
+      </w:pPr>
+      <w:r>
+        <w:t>Barcode IDs clustering</w:t>
+      </w:r>
+    </w:p>
+    <w:p>
+      <w:pPr>
+        <w:pStyle w:val="ListParagraph"/>
+        <w:numPr>
+          <w:ilvl w:val="0"/>
+          <w:numId w:val="6"/>
+        </w:numPr>
+      </w:pPr>
+      <w:r>
+        <w:t xml:space="preserve">In file </w:t>
+      </w:r>
+      <w:r>
+        <w:t>‘</w:t>
+      </w:r>
+      <w:r>
+        <w:t>./</w:t>
+      </w:r>
+      <w:r>
+        <w:t>figures</w:t>
+      </w:r>
+      <w:r>
+        <w:t>/</w:t>
+      </w:r>
+      <w:r>
+        <w:t>cell_lines</w:t>
+      </w:r>
+      <w:r>
+        <w:t>/</w:t>
+      </w:r>
+      <w:r>
+        <w:t>heatmap_cell_lines_by_cell_lines_uncompressed_2025-04-28</w:t>
+      </w:r>
+      <w:r>
+        <w:t>.pdf’</w:t>
+      </w:r>
+      <w:r>
+        <w:t xml:space="preserve"> (to be opened with AdobeAcrobat, being too large for web browsers)</w:t>
+      </w:r>
+      <w:r>
+        <w:t xml:space="preserve">, we notice that some barcode IDs cluster well with each other -&gt; intrinsic heterogeneity of </w:t>
+      </w:r>
+      <w:r>
+        <w:t>the PC9 cell line</w:t>
+      </w:r>
+      <w:r>
+        <w:t xml:space="preserve"> and/or </w:t>
+      </w:r>
+      <w:r>
+        <w:t xml:space="preserve">induced mutations (unlikely) or epigenetic transformations </w:t>
+      </w:r>
+      <w:r>
+        <w:t>by drugs</w:t>
+      </w:r>
+      <w:r>
+        <w:t xml:space="preserve">? </w:t>
+      </w:r>
+      <w:r>
+        <w:rPr>
+          <w:b/>
+          <w:bCs/>
+        </w:rPr>
+        <w:t>@vera, could you</w:t>
+      </w:r>
+      <w:r>
+        <w:rPr>
+          <w:b/>
+          <w:bCs/>
+        </w:rPr>
+        <w:t xml:space="preserve"> textually</w:t>
+      </w:r>
+      <w:r>
+        <w:rPr>
+          <w:b/>
+          <w:bCs/>
+        </w:rPr>
+        <w:t xml:space="preserve"> elaborate further on this topic</w:t>
+      </w:r>
+      <w:r>
+        <w:rPr>
+          <w:b/>
+          <w:bCs/>
+        </w:rPr>
+        <w:t>, with your idea of UMAP projection paired with correlations of correlations, being uncertain of your idea</w:t>
+      </w:r>
+      <w:r>
+        <w:t>?</w:t>
+      </w:r>
+      <w:r>
+        <w:t xml:space="preserve"> </w:t>
+      </w:r>
+      <w:r>
+        <w:t xml:space="preserve">(alternatively, provide code snippets used for implementing this idea </w:t>
+      </w:r>
+      <w:r>
+        <w:rPr>
+          <w:rFonts w:ascii="Segoe UI Emoji" w:eastAsia="Segoe UI Emoji" w:hAnsi="Segoe UI Emoji" w:cs="Segoe UI Emoji"/>
+        </w:rPr>
+        <w:t>😊)</w:t>
+      </w:r>
+    </w:p>
+    <w:p>
+      <w:pPr>
+        <w:pStyle w:val="ListParagraph"/>
+        <w:numPr>
+          <w:ilvl w:val="0"/>
+          <w:numId w:val="6"/>
+        </w:numPr>
+      </w:pPr>
+      <w:r>
+        <w:t xml:space="preserve">@bastien, find references of bi-clustering approaches (simultaneously cluster barcode IDs and </w:t>
+      </w:r>
+      <w:r>
+        <w:t>samples)</w:t>
+      </w:r>
+    </w:p>
+    <w:p>
+      <w:pPr>
+        <w:pStyle w:val="Heading2"/>
+        <w:numPr>
+          <w:ilvl w:val="0"/>
+          <w:numId w:val="5"/>
+        </w:numPr>
+      </w:pPr>
+      <w:r>
+        <w:t>Perspectives</w:t>
+      </w:r>
+    </w:p>
+    <w:p>
+      <w:r>
+        <w:t xml:space="preserve">There are </w:t>
+      </w:r>
+      <w:r>
+        <w:t>other</w:t>
+      </w:r>
+      <w:r>
+        <w:t xml:space="preserve"> elements to be tested</w:t>
+      </w:r>
+      <w:r>
+        <w:t xml:space="preserve">, </w:t>
+      </w:r>
+      <w:r>
+        <w:t>such as:</w:t>
       </w:r>
     </w:p>
     <w:p>
@@ -647,44 +1218,7 @@
         </w:numPr>
       </w:pPr>
       <w:r>
-        <w:t xml:space="preserve">Improve Heatmap objects, testing </w:t>
-      </w:r>
-      <w:r>
-        <w:t>different</w:t>
-      </w:r>
-      <w:r>
-        <w:t xml:space="preserve"> </w:t>
-      </w:r>
-      <w:r>
-        <w:t xml:space="preserve">distance metrics (overlap, </w:t>
-      </w:r>
-      <w:proofErr w:type="spellStart"/>
-      <w:r>
-        <w:t>jaccard</w:t>
-      </w:r>
-      <w:proofErr w:type="spellEnd"/>
-      <w:r>
-        <w:t xml:space="preserve"> distance), </w:t>
-      </w:r>
-      <w:r>
-        <w:t>clustering</w:t>
-      </w:r>
-      <w:r>
-        <w:t xml:space="preserve"> algorithms, </w:t>
-      </w:r>
-      <w:r>
-        <w:t xml:space="preserve">unsupervised reordering </w:t>
-      </w:r>
-      <w:hyperlink r:id="rId7" w:history="1">
-        <w:r>
-          <w:rPr>
-            <w:rStyle w:val="Hyperlink"/>
-          </w:rPr>
-          <w:t>https://jokergoo.github.io/ComplexHeatmap-reference/book/a-single-heatmap.html#reorder-dendrograms</w:t>
-        </w:r>
-      </w:hyperlink>
-      <w:r>
-        <w:t xml:space="preserve">, and supervised splits. </w:t>
+        <w:t xml:space="preserve">Try more stringent selection of barcode IDs, as generated Heatmaps suggest higher discrimination performance by keeping the most informative barcode IDs only. </w:t>
       </w:r>
     </w:p>
     <w:p>
@@ -696,7 +1230,14 @@
         </w:numPr>
       </w:pPr>
       <w:r>
-        <w:t xml:space="preserve">Try more stringent selection of barcode IDs, as already generated Heatmaps suggest higher discrimination performance by keeping the most informative barcode IDs only. </w:t>
+        <w:lastRenderedPageBreak/>
+        <w:t>Run targeted analytical design experiences for dose response and</w:t>
+      </w:r>
+      <w:r>
+        <w:t xml:space="preserve"> time course experiences</w:t>
+      </w:r>
+      <w:r>
+        <w:t xml:space="preserve"> </w:t>
       </w:r>
     </w:p>
     <w:p>
@@ -708,340 +1249,37 @@
         </w:numPr>
       </w:pPr>
       <w:r>
-        <w:t>Run targeted analytical design experiences for dose response and</w:t>
-      </w:r>
-      <w:r>
-        <w:t xml:space="preserve"> time course experiences, for which we have a unique batch, clearly defined replicates and concentrations….</w:t>
-      </w:r>
-    </w:p>
-    <w:p>
-      <w:r>
-        <w:t xml:space="preserve">… but </w:t>
-      </w:r>
-      <w:r>
-        <w:t>m</w:t>
-      </w:r>
-      <w:r>
-        <w:t>ost importantly, I want to ensure that I have the most comprehensive barcode datasets and corrected metadata, best achieved through a three-</w:t>
-      </w:r>
-      <w:r>
-        <w:t>actor</w:t>
-      </w:r>
-      <w:r>
-        <w:t xml:space="preserve"> meeting series with Luca and David.</w:t>
+        <w:t>Run targeted analytical design experiences for Control</w:t>
+      </w:r>
+      <w:r>
+        <w:t xml:space="preserve"> + Control Time Zero</w:t>
+      </w:r>
+      <w:r>
+        <w:t xml:space="preserve"> experiences, including P42 and P43 drifts, to </w:t>
+      </w:r>
+      <w:r>
+        <w:t>evaluate the underlying intrinsic heterogeneity of the P9 cell line</w:t>
+      </w:r>
+      <w:r>
+        <w:t xml:space="preserve"> (and generally barcode drifts over time)</w:t>
       </w:r>
     </w:p>
     <w:p/>
     <w:p>
-      <w:pPr>
-        <w:pStyle w:val="Heading2"/>
-      </w:pPr>
-    </w:p>
-    <w:p/>
-    <w:p>
-      <w:r>
-        <w:t xml:space="preserve">In the provided </w:t>
-      </w:r>
-      <w:r>
-        <w:t>`</w:t>
-      </w:r>
-      <w:r>
-        <w:t xml:space="preserve"> </w:t>
-      </w:r>
-      <w:r>
-        <w:t xml:space="preserve">` file, it turned out that </w:t>
-      </w:r>
-      <w:r>
-        <w:t xml:space="preserve">all drug samples related to the Drug Response batch are present, while </w:t>
-      </w:r>
-      <w:r>
-        <w:t xml:space="preserve">some experiences </w:t>
-      </w:r>
-      <w:r>
-        <w:t xml:space="preserve">in the more standard 200921 experience have been discarded. Report to </w:t>
-      </w:r>
-      <w:r>
-        <w:t>replicates_discarded_200921.txt</w:t>
-      </w:r>
-      <w:r>
-        <w:t xml:space="preserve"> and </w:t>
-      </w:r>
-      <w:r>
-        <w:t>`</w:t>
-      </w:r>
-      <w:r>
-        <w:t>replicates_preserved_200921.txt</w:t>
-      </w:r>
-      <w:r>
-        <w:t xml:space="preserve"> attached for details</w:t>
-      </w:r>
-      <w:r>
-        <w:t xml:space="preserve"> (in total, 4 replicates times 5 compounds (</w:t>
-      </w:r>
-      <w:proofErr w:type="spellStart"/>
-      <w:r>
-        <w:t>Palboc</w:t>
-      </w:r>
-      <w:proofErr w:type="spellEnd"/>
-      <w:r>
-        <w:t xml:space="preserve">, </w:t>
-      </w:r>
-      <w:proofErr w:type="spellStart"/>
-      <w:r>
-        <w:t>Olapar</w:t>
-      </w:r>
-      <w:proofErr w:type="spellEnd"/>
-      <w:r>
-        <w:t>, LGK9743,</w:t>
-      </w:r>
-      <w:r>
-        <w:t xml:space="preserve"> </w:t>
-      </w:r>
-      <w:proofErr w:type="spellStart"/>
-      <w:r>
-        <w:t>Chloro</w:t>
-      </w:r>
-      <w:proofErr w:type="spellEnd"/>
-      <w:r>
-        <w:t xml:space="preserve">, </w:t>
-      </w:r>
-      <w:proofErr w:type="spellStart"/>
-      <w:proofErr w:type="gramStart"/>
-      <w:r>
-        <w:t>Bafilo</w:t>
-      </w:r>
-      <w:proofErr w:type="spellEnd"/>
-      <w:r>
-        <w:t>)</w:t>
-      </w:r>
-      <w:r>
-        <w:t>=</w:t>
-      </w:r>
-      <w:proofErr w:type="gramEnd"/>
-      <w:r>
-        <w:t>20 replicates overall).</w:t>
+      <w:r>
+        <w:t xml:space="preserve">As mentioned, I will be rather busy the next two weeks, being selected as reviewer of 5!! Papers for ISMB/ECCB conference + preparing my </w:t>
+      </w:r>
+      <w:r>
+        <w:t xml:space="preserve">modified talk to GT Bioss, but feel free to elaborate on the mentioned items and/or </w:t>
+      </w:r>
+      <w:r>
+        <w:t>ask for clarifications if unclear,</w:t>
       </w:r>
     </w:p>
     <w:p>
       <w:pPr>
         <w:pStyle w:val="ListParagraph"/>
-        <w:numPr>
-          <w:ilvl w:val="0"/>
-          <w:numId w:val="2"/>
-        </w:numPr>
-      </w:pPr>
-      <w:r>
-        <w:t>If I have well understood your mail, should I completely discard out all replicates paired with `T25` pass</w:t>
-      </w:r>
-      <w:r>
-        <w:t xml:space="preserve"> in `</w:t>
-      </w:r>
-      <w:r>
-        <w:t>exp281022</w:t>
-      </w:r>
-      <w:r>
-        <w:t>`</w:t>
-      </w:r>
-      <w:r>
-        <w:t xml:space="preserve"> (</w:t>
-      </w:r>
-      <w:r>
-        <w:t>4 replicates times 4 compounds= 16 replicates overall</w:t>
-      </w:r>
-      <w:r>
-        <w:t>)</w:t>
-      </w:r>
-      <w:r>
-        <w:t xml:space="preserve"> + </w:t>
-      </w:r>
-      <w:r>
-        <w:t>`p42` and `p43`</w:t>
-      </w:r>
-      <w:r>
-        <w:t xml:space="preserve">!? </w:t>
-      </w:r>
-      <w:r>
-        <w:t>Subsequently, what</w:t>
-      </w:r>
-      <w:r>
-        <w:t xml:space="preserve"> does this `T25` refer to? </w:t>
-      </w:r>
-      <w:r>
-        <w:t>At least from the global Correlation Drug Heatmap matrix</w:t>
-      </w:r>
-      <w:r>
-        <w:t>.</w:t>
-      </w:r>
-    </w:p>
-    <w:p>
-      <w:pPr>
-        <w:pStyle w:val="ListParagraph"/>
-        <w:numPr>
-          <w:ilvl w:val="0"/>
-          <w:numId w:val="2"/>
-        </w:numPr>
-      </w:pPr>
-      <w:r>
-        <w:t>Same remark for the `</w:t>
-      </w:r>
-      <w:r>
-        <w:t>exp130921 in vivo</w:t>
-      </w:r>
-      <w:r>
-        <w:t>` experiment. Not included so far to compute drug similarities in the resulting network.</w:t>
-      </w:r>
-    </w:p>
-    <w:p>
-      <w:pPr>
-        <w:pStyle w:val="ListParagraph"/>
-        <w:numPr>
-          <w:ilvl w:val="0"/>
-          <w:numId w:val="2"/>
-        </w:numPr>
-      </w:pPr>
-      <w:r>
-        <w:t>Finally, other spotted</w:t>
-      </w:r>
-      <w:r>
-        <w:t xml:space="preserve"> inconsistencies between provided general metadata `Table of compounds.xlsx` file and </w:t>
-      </w:r>
-      <w:r>
-        <w:t xml:space="preserve">actual barcode replicate IDs are listed under </w:t>
-      </w:r>
-      <w:hyperlink r:id="rId8" w:history="1">
-        <w:r>
-          <w:rPr>
-            <w:rStyle w:val="Hyperlink"/>
-          </w:rPr>
-          <w:t>https://github.com/VeraPancaldiLab/DNABarcode-DrugFingerprint/issues</w:t>
-        </w:r>
-      </w:hyperlink>
-      <w:r>
-        <w:t>/2</w:t>
-      </w:r>
-      <w:r>
-        <w:t xml:space="preserve"> </w:t>
-      </w:r>
-      <w:r>
-        <w:t>.</w:t>
-      </w:r>
-    </w:p>
-    <w:p>
-      <w:pPr>
-        <w:pStyle w:val="Heading2"/>
-      </w:pPr>
-      <w:r>
-        <w:lastRenderedPageBreak/>
-        <w:t>Metadata inconsistencies</w:t>
-      </w:r>
-    </w:p>
-    <w:p>
-      <w:pPr>
-        <w:pStyle w:val="ListParagraph"/>
-        <w:numPr>
-          <w:ilvl w:val="0"/>
-          <w:numId w:val="3"/>
-        </w:numPr>
-      </w:pPr>
-      <w:r>
-        <w:t xml:space="preserve">I do not know exactly what to do with paired drug effect </w:t>
-      </w:r>
-      <w:proofErr w:type="spellStart"/>
-      <w:r>
-        <w:t>Osimertinb+sorafenib</w:t>
-      </w:r>
-      <w:proofErr w:type="spellEnd"/>
-      <w:r>
-        <w:t>: 0,1uM+5uM</w:t>
-      </w:r>
-      <w:r>
-        <w:t xml:space="preserve">, as the only experience trying to evaluate the synergistic effect of two drugs. </w:t>
-      </w:r>
-    </w:p>
-    <w:p>
-      <w:pPr>
-        <w:pStyle w:val="ListParagraph"/>
-        <w:numPr>
-          <w:ilvl w:val="0"/>
-          <w:numId w:val="3"/>
-        </w:numPr>
-      </w:pPr>
-      <w:r>
-        <w:t xml:space="preserve">I spotted some replicates’ names </w:t>
-      </w:r>
-      <w:r>
-        <w:t>associated with the `</w:t>
-      </w:r>
-      <w:r>
-        <w:t>PEM</w:t>
-      </w:r>
-      <w:r>
-        <w:t>`</w:t>
-      </w:r>
-      <w:r>
-        <w:t xml:space="preserve"> prefix</w:t>
-      </w:r>
-      <w:r>
-        <w:t xml:space="preserve"> in `</w:t>
-      </w:r>
-      <w:r>
-        <w:t xml:space="preserve"> exp281022_time course</w:t>
-      </w:r>
-      <w:r>
-        <w:t>` experiment</w:t>
-      </w:r>
-      <w:r>
-        <w:t xml:space="preserve">. Can you confirm that it stands </w:t>
-      </w:r>
-      <w:r>
-        <w:t xml:space="preserve">for </w:t>
-      </w:r>
-      <w:r>
-        <w:t xml:space="preserve">`Compound: </w:t>
-      </w:r>
-      <w:r>
-        <w:t>Pemetrexed</w:t>
-      </w:r>
-      <w:r>
-        <w:t>`</w:t>
-      </w:r>
-      <w:r>
-        <w:t xml:space="preserve">? </w:t>
-      </w:r>
-      <w:r>
-        <w:t>(Indeed, for the other experiences, it’s usually prefix `</w:t>
-      </w:r>
-      <w:proofErr w:type="spellStart"/>
-      <w:r>
-        <w:t>Pemetr</w:t>
-      </w:r>
-      <w:proofErr w:type="spellEnd"/>
-      <w:r>
-        <w:t>` which has been used!!).</w:t>
-      </w:r>
-    </w:p>
-    <w:p>
-      <w:pPr>
-        <w:pStyle w:val="ListParagraph"/>
-        <w:numPr>
-          <w:ilvl w:val="0"/>
-          <w:numId w:val="3"/>
-        </w:numPr>
-      </w:pPr>
-      <w:r>
-        <w:t xml:space="preserve">Finally, other inconsistencies are reported under </w:t>
-      </w:r>
-      <w:hyperlink r:id="rId9" w:history="1">
-        <w:r>
-          <w:rPr>
-            <w:rStyle w:val="Hyperlink"/>
-          </w:rPr>
-          <w:t>https://github.com/VeraPancaldiLab/DNABarcode-DrugFingerprint/issues/1</w:t>
-        </w:r>
-      </w:hyperlink>
-      <w:r>
-        <w:t xml:space="preserve"> .</w:t>
-      </w:r>
+      </w:pPr>
     </w:p>
     <w:sectPr>
       <w:pgSz w:w="11906" w:h="16838"/>
@@ -1056,6 +1294,95 @@
 <file path=word/numbering.xml><?xml version="1.0" encoding="utf-8"?>
 <w:numbering xmlns:wpc="http://schemas.microsoft.com/office/word/2010/wordprocessingCanvas" xmlns:cx="http://schemas.microsoft.com/office/drawing/2014/chartex" xmlns:cx1="http://schemas.microsoft.com/office/drawing/2015/9/8/chartex" xmlns:cx2="http://schemas.microsoft.com/office/drawing/2015/10/21/chartex" xmlns:cx3="http://schemas.microsoft.com/office/drawing/2016/5/9/chartex" xmlns:cx4="http://schemas.microsoft.com/office/drawing/2016/5/10/chartex" xmlns:cx5="http://schemas.microsoft.com/office/drawing/2016/5/11/chartex" xmlns:cx6="http://schemas.microsoft.com/office/drawing/2016/5/12/chartex" xmlns:cx7="http://schemas.microsoft.com/office/drawing/2016/5/13/chartex" xmlns:cx8="http://schemas.microsoft.com/office/drawing/2016/5/14/chartex" xmlns:mc="http://schemas.openxmlformats.org/markup-compatibility/2006" xmlns:aink="http://schemas.microsoft.com/office/drawing/2016/ink" xmlns:am3d="http://schemas.microsoft.com/office/drawing/2017/model3d" xmlns:o="urn:schemas-microsoft-com:office:office" xmlns:oel="http://schemas.microsoft.com/office/2019/extlst" xmlns:r="http://schemas.openxmlformats.org/officeDocument/2006/relationships" xmlns:m="http://schemas.openxmlformats.org/officeDocument/2006/math" xmlns:v="urn:schemas-microsoft-com:vml" xmlns:wp14="http://schemas.microsoft.com/office/word/2010/wordprocessingDrawing" xmlns:wp="http://schemas.openxmlformats.org/drawingml/2006/wordprocessingDrawing" xmlns:w10="urn:schemas-microsoft-com:office:word" xmlns:w="http://schemas.openxmlformats.org/wordprocessingml/2006/main" xmlns:w14="http://schemas.microsoft.com/office/word/2010/wordml" xmlns:w15="http://schemas.microsoft.com/office/word/2012/wordml" xmlns:w16cex="http://schemas.microsoft.com/office/word/2018/wordml/cex" xmlns:w16cid="http://schemas.microsoft.com/office/word/2016/wordml/cid" xmlns:w16="http://schemas.microsoft.com/office/word/2018/wordml" xmlns:w16du="http://schemas.microsoft.com/office/word/2023/wordml/word16du" xmlns:w16sdtdh="http://schemas.microsoft.com/office/word/2020/wordml/sdtdatahash" xmlns:w16sdtfl="http://schemas.microsoft.com/office/word/2024/wordml/sdtformatlock" xmlns:w16se="http://schemas.microsoft.com/office/word/2015/wordml/symex" xmlns:wpg="http://schemas.microsoft.com/office/word/2010/wordprocessingGroup" xmlns:wpi="http://schemas.microsoft.com/office/word/2010/wordprocessingInk" xmlns:wne="http://schemas.microsoft.com/office/word/2006/wordml" xmlns:wps="http://schemas.microsoft.com/office/word/2010/wordprocessingShape" mc:Ignorable="w14 w15 w16se w16cid w16 w16cex w16sdtdh w16sdtfl w16du wp14">
   <w:abstractNum w:abstractNumId="0" w15:restartNumberingAfterBreak="0">
+    <w:nsid w:val="0A9E78E7"/>
+    <w:multiLevelType w:val="hybridMultilevel"/>
+    <w:tmpl w:val="27207164"/>
+    <w:lvl w:ilvl="0" w:tplc="08090017">
+      <w:start w:val="1"/>
+      <w:numFmt w:val="lowerLetter"/>
+      <w:lvlText w:val="%1)"/>
+      <w:lvlJc w:val="left"/>
+      <w:pPr>
+        <w:ind w:left="720" w:hanging="360"/>
+      </w:pPr>
+      <w:rPr>
+        <w:rFonts w:hint="default"/>
+      </w:rPr>
+    </w:lvl>
+    <w:lvl w:ilvl="1" w:tplc="08090019" w:tentative="1">
+      <w:start w:val="1"/>
+      <w:numFmt w:val="lowerLetter"/>
+      <w:lvlText w:val="%2."/>
+      <w:lvlJc w:val="left"/>
+      <w:pPr>
+        <w:ind w:left="1440" w:hanging="360"/>
+      </w:pPr>
+    </w:lvl>
+    <w:lvl w:ilvl="2" w:tplc="0809001B" w:tentative="1">
+      <w:start w:val="1"/>
+      <w:numFmt w:val="lowerRoman"/>
+      <w:lvlText w:val="%3."/>
+      <w:lvlJc w:val="right"/>
+      <w:pPr>
+        <w:ind w:left="2160" w:hanging="180"/>
+      </w:pPr>
+    </w:lvl>
+    <w:lvl w:ilvl="3" w:tplc="0809000F" w:tentative="1">
+      <w:start w:val="1"/>
+      <w:numFmt w:val="decimal"/>
+      <w:lvlText w:val="%4."/>
+      <w:lvlJc w:val="left"/>
+      <w:pPr>
+        <w:ind w:left="2880" w:hanging="360"/>
+      </w:pPr>
+    </w:lvl>
+    <w:lvl w:ilvl="4" w:tplc="08090019" w:tentative="1">
+      <w:start w:val="1"/>
+      <w:numFmt w:val="lowerLetter"/>
+      <w:lvlText w:val="%5."/>
+      <w:lvlJc w:val="left"/>
+      <w:pPr>
+        <w:ind w:left="3600" w:hanging="360"/>
+      </w:pPr>
+    </w:lvl>
+    <w:lvl w:ilvl="5" w:tplc="0809001B" w:tentative="1">
+      <w:start w:val="1"/>
+      <w:numFmt w:val="lowerRoman"/>
+      <w:lvlText w:val="%6."/>
+      <w:lvlJc w:val="right"/>
+      <w:pPr>
+        <w:ind w:left="4320" w:hanging="180"/>
+      </w:pPr>
+    </w:lvl>
+    <w:lvl w:ilvl="6" w:tplc="0809000F" w:tentative="1">
+      <w:start w:val="1"/>
+      <w:numFmt w:val="decimal"/>
+      <w:lvlText w:val="%7."/>
+      <w:lvlJc w:val="left"/>
+      <w:pPr>
+        <w:ind w:left="5040" w:hanging="360"/>
+      </w:pPr>
+    </w:lvl>
+    <w:lvl w:ilvl="7" w:tplc="08090019" w:tentative="1">
+      <w:start w:val="1"/>
+      <w:numFmt w:val="lowerLetter"/>
+      <w:lvlText w:val="%8."/>
+      <w:lvlJc w:val="left"/>
+      <w:pPr>
+        <w:ind w:left="5760" w:hanging="360"/>
+      </w:pPr>
+    </w:lvl>
+    <w:lvl w:ilvl="8" w:tplc="0809001B" w:tentative="1">
+      <w:start w:val="1"/>
+      <w:numFmt w:val="lowerRoman"/>
+      <w:lvlText w:val="%9."/>
+      <w:lvlJc w:val="right"/>
+      <w:pPr>
+        <w:ind w:left="6480" w:hanging="180"/>
+      </w:pPr>
+    </w:lvl>
+  </w:abstractNum>
+  <w:abstractNum w:abstractNumId="1" w15:restartNumberingAfterBreak="0">
     <w:nsid w:val="0DA4735E"/>
     <w:multiLevelType w:val="hybridMultilevel"/>
     <w:tmpl w:val="8026D264"/>
@@ -1168,7 +1495,295 @@
       </w:rPr>
     </w:lvl>
   </w:abstractNum>
-  <w:abstractNum w:abstractNumId="1" w15:restartNumberingAfterBreak="0">
+  <w:abstractNum w:abstractNumId="2" w15:restartNumberingAfterBreak="0">
+    <w:nsid w:val="130421A4"/>
+    <w:multiLevelType w:val="hybridMultilevel"/>
+    <w:tmpl w:val="3BF0CBA6"/>
+    <w:lvl w:ilvl="0" w:tplc="DFA4221E">
+      <w:start w:val="1"/>
+      <w:numFmt w:val="lowerLetter"/>
+      <w:lvlText w:val="%1)"/>
+      <w:lvlJc w:val="left"/>
+      <w:pPr>
+        <w:ind w:left="1080" w:hanging="360"/>
+      </w:pPr>
+      <w:rPr>
+        <w:rFonts w:hint="default"/>
+      </w:rPr>
+    </w:lvl>
+    <w:lvl w:ilvl="1" w:tplc="08090019" w:tentative="1">
+      <w:start w:val="1"/>
+      <w:numFmt w:val="lowerLetter"/>
+      <w:lvlText w:val="%2."/>
+      <w:lvlJc w:val="left"/>
+      <w:pPr>
+        <w:ind w:left="1800" w:hanging="360"/>
+      </w:pPr>
+    </w:lvl>
+    <w:lvl w:ilvl="2" w:tplc="0809001B" w:tentative="1">
+      <w:start w:val="1"/>
+      <w:numFmt w:val="lowerRoman"/>
+      <w:lvlText w:val="%3."/>
+      <w:lvlJc w:val="right"/>
+      <w:pPr>
+        <w:ind w:left="2520" w:hanging="180"/>
+      </w:pPr>
+    </w:lvl>
+    <w:lvl w:ilvl="3" w:tplc="0809000F" w:tentative="1">
+      <w:start w:val="1"/>
+      <w:numFmt w:val="decimal"/>
+      <w:lvlText w:val="%4."/>
+      <w:lvlJc w:val="left"/>
+      <w:pPr>
+        <w:ind w:left="3240" w:hanging="360"/>
+      </w:pPr>
+    </w:lvl>
+    <w:lvl w:ilvl="4" w:tplc="08090019" w:tentative="1">
+      <w:start w:val="1"/>
+      <w:numFmt w:val="lowerLetter"/>
+      <w:lvlText w:val="%5."/>
+      <w:lvlJc w:val="left"/>
+      <w:pPr>
+        <w:ind w:left="3960" w:hanging="360"/>
+      </w:pPr>
+    </w:lvl>
+    <w:lvl w:ilvl="5" w:tplc="0809001B" w:tentative="1">
+      <w:start w:val="1"/>
+      <w:numFmt w:val="lowerRoman"/>
+      <w:lvlText w:val="%6."/>
+      <w:lvlJc w:val="right"/>
+      <w:pPr>
+        <w:ind w:left="4680" w:hanging="180"/>
+      </w:pPr>
+    </w:lvl>
+    <w:lvl w:ilvl="6" w:tplc="0809000F" w:tentative="1">
+      <w:start w:val="1"/>
+      <w:numFmt w:val="decimal"/>
+      <w:lvlText w:val="%7."/>
+      <w:lvlJc w:val="left"/>
+      <w:pPr>
+        <w:ind w:left="5400" w:hanging="360"/>
+      </w:pPr>
+    </w:lvl>
+    <w:lvl w:ilvl="7" w:tplc="08090019" w:tentative="1">
+      <w:start w:val="1"/>
+      <w:numFmt w:val="lowerLetter"/>
+      <w:lvlText w:val="%8."/>
+      <w:lvlJc w:val="left"/>
+      <w:pPr>
+        <w:ind w:left="6120" w:hanging="360"/>
+      </w:pPr>
+    </w:lvl>
+    <w:lvl w:ilvl="8" w:tplc="0809001B" w:tentative="1">
+      <w:start w:val="1"/>
+      <w:numFmt w:val="lowerRoman"/>
+      <w:lvlText w:val="%9."/>
+      <w:lvlJc w:val="right"/>
+      <w:pPr>
+        <w:ind w:left="6840" w:hanging="180"/>
+      </w:pPr>
+    </w:lvl>
+  </w:abstractNum>
+  <w:abstractNum w:abstractNumId="3" w15:restartNumberingAfterBreak="0">
+    <w:nsid w:val="1F286820"/>
+    <w:multiLevelType w:val="hybridMultilevel"/>
+    <w:tmpl w:val="02F84100"/>
+    <w:lvl w:ilvl="0" w:tplc="040C001B">
+      <w:start w:val="1"/>
+      <w:numFmt w:val="lowerRoman"/>
+      <w:lvlText w:val="%1."/>
+      <w:lvlJc w:val="right"/>
+      <w:pPr>
+        <w:ind w:left="720" w:hanging="360"/>
+      </w:pPr>
+    </w:lvl>
+    <w:lvl w:ilvl="1" w:tplc="08090019" w:tentative="1">
+      <w:start w:val="1"/>
+      <w:numFmt w:val="lowerLetter"/>
+      <w:lvlText w:val="%2."/>
+      <w:lvlJc w:val="left"/>
+      <w:pPr>
+        <w:ind w:left="1440" w:hanging="360"/>
+      </w:pPr>
+    </w:lvl>
+    <w:lvl w:ilvl="2" w:tplc="0809001B" w:tentative="1">
+      <w:start w:val="1"/>
+      <w:numFmt w:val="lowerRoman"/>
+      <w:lvlText w:val="%3."/>
+      <w:lvlJc w:val="right"/>
+      <w:pPr>
+        <w:ind w:left="2160" w:hanging="180"/>
+      </w:pPr>
+    </w:lvl>
+    <w:lvl w:ilvl="3" w:tplc="0809000F" w:tentative="1">
+      <w:start w:val="1"/>
+      <w:numFmt w:val="decimal"/>
+      <w:lvlText w:val="%4."/>
+      <w:lvlJc w:val="left"/>
+      <w:pPr>
+        <w:ind w:left="2880" w:hanging="360"/>
+      </w:pPr>
+    </w:lvl>
+    <w:lvl w:ilvl="4" w:tplc="08090019" w:tentative="1">
+      <w:start w:val="1"/>
+      <w:numFmt w:val="lowerLetter"/>
+      <w:lvlText w:val="%5."/>
+      <w:lvlJc w:val="left"/>
+      <w:pPr>
+        <w:ind w:left="3600" w:hanging="360"/>
+      </w:pPr>
+    </w:lvl>
+    <w:lvl w:ilvl="5" w:tplc="0809001B" w:tentative="1">
+      <w:start w:val="1"/>
+      <w:numFmt w:val="lowerRoman"/>
+      <w:lvlText w:val="%6."/>
+      <w:lvlJc w:val="right"/>
+      <w:pPr>
+        <w:ind w:left="4320" w:hanging="180"/>
+      </w:pPr>
+    </w:lvl>
+    <w:lvl w:ilvl="6" w:tplc="0809000F" w:tentative="1">
+      <w:start w:val="1"/>
+      <w:numFmt w:val="decimal"/>
+      <w:lvlText w:val="%7."/>
+      <w:lvlJc w:val="left"/>
+      <w:pPr>
+        <w:ind w:left="5040" w:hanging="360"/>
+      </w:pPr>
+    </w:lvl>
+    <w:lvl w:ilvl="7" w:tplc="08090019" w:tentative="1">
+      <w:start w:val="1"/>
+      <w:numFmt w:val="lowerLetter"/>
+      <w:lvlText w:val="%8."/>
+      <w:lvlJc w:val="left"/>
+      <w:pPr>
+        <w:ind w:left="5760" w:hanging="360"/>
+      </w:pPr>
+    </w:lvl>
+    <w:lvl w:ilvl="8" w:tplc="0809001B" w:tentative="1">
+      <w:start w:val="1"/>
+      <w:numFmt w:val="lowerRoman"/>
+      <w:lvlText w:val="%9."/>
+      <w:lvlJc w:val="right"/>
+      <w:pPr>
+        <w:ind w:left="6480" w:hanging="180"/>
+      </w:pPr>
+    </w:lvl>
+  </w:abstractNum>
+  <w:abstractNum w:abstractNumId="4" w15:restartNumberingAfterBreak="0">
+    <w:nsid w:val="24F4658B"/>
+    <w:multiLevelType w:val="hybridMultilevel"/>
+    <w:tmpl w:val="A05088F4"/>
+    <w:lvl w:ilvl="0" w:tplc="08090001">
+      <w:start w:val="1"/>
+      <w:numFmt w:val="bullet"/>
+      <w:lvlText w:val=""/>
+      <w:lvlJc w:val="left"/>
+      <w:pPr>
+        <w:ind w:left="720" w:hanging="360"/>
+      </w:pPr>
+      <w:rPr>
+        <w:rFonts w:ascii="Symbol" w:hAnsi="Symbol" w:hint="default"/>
+      </w:rPr>
+    </w:lvl>
+    <w:lvl w:ilvl="1" w:tplc="08090003" w:tentative="1">
+      <w:start w:val="1"/>
+      <w:numFmt w:val="bullet"/>
+      <w:lvlText w:val="o"/>
+      <w:lvlJc w:val="left"/>
+      <w:pPr>
+        <w:ind w:left="1440" w:hanging="360"/>
+      </w:pPr>
+      <w:rPr>
+        <w:rFonts w:ascii="Courier New" w:hAnsi="Courier New" w:cs="Courier New" w:hint="default"/>
+      </w:rPr>
+    </w:lvl>
+    <w:lvl w:ilvl="2" w:tplc="08090005" w:tentative="1">
+      <w:start w:val="1"/>
+      <w:numFmt w:val="bullet"/>
+      <w:lvlText w:val=""/>
+      <w:lvlJc w:val="left"/>
+      <w:pPr>
+        <w:ind w:left="2160" w:hanging="360"/>
+      </w:pPr>
+      <w:rPr>
+        <w:rFonts w:ascii="Wingdings" w:hAnsi="Wingdings" w:hint="default"/>
+      </w:rPr>
+    </w:lvl>
+    <w:lvl w:ilvl="3" w:tplc="08090001" w:tentative="1">
+      <w:start w:val="1"/>
+      <w:numFmt w:val="bullet"/>
+      <w:lvlText w:val=""/>
+      <w:lvlJc w:val="left"/>
+      <w:pPr>
+        <w:ind w:left="2880" w:hanging="360"/>
+      </w:pPr>
+      <w:rPr>
+        <w:rFonts w:ascii="Symbol" w:hAnsi="Symbol" w:hint="default"/>
+      </w:rPr>
+    </w:lvl>
+    <w:lvl w:ilvl="4" w:tplc="08090003" w:tentative="1">
+      <w:start w:val="1"/>
+      <w:numFmt w:val="bullet"/>
+      <w:lvlText w:val="o"/>
+      <w:lvlJc w:val="left"/>
+      <w:pPr>
+        <w:ind w:left="3600" w:hanging="360"/>
+      </w:pPr>
+      <w:rPr>
+        <w:rFonts w:ascii="Courier New" w:hAnsi="Courier New" w:cs="Courier New" w:hint="default"/>
+      </w:rPr>
+    </w:lvl>
+    <w:lvl w:ilvl="5" w:tplc="08090005" w:tentative="1">
+      <w:start w:val="1"/>
+      <w:numFmt w:val="bullet"/>
+      <w:lvlText w:val=""/>
+      <w:lvlJc w:val="left"/>
+      <w:pPr>
+        <w:ind w:left="4320" w:hanging="360"/>
+      </w:pPr>
+      <w:rPr>
+        <w:rFonts w:ascii="Wingdings" w:hAnsi="Wingdings" w:hint="default"/>
+      </w:rPr>
+    </w:lvl>
+    <w:lvl w:ilvl="6" w:tplc="08090001" w:tentative="1">
+      <w:start w:val="1"/>
+      <w:numFmt w:val="bullet"/>
+      <w:lvlText w:val=""/>
+      <w:lvlJc w:val="left"/>
+      <w:pPr>
+        <w:ind w:left="5040" w:hanging="360"/>
+      </w:pPr>
+      <w:rPr>
+        <w:rFonts w:ascii="Symbol" w:hAnsi="Symbol" w:hint="default"/>
+      </w:rPr>
+    </w:lvl>
+    <w:lvl w:ilvl="7" w:tplc="08090003" w:tentative="1">
+      <w:start w:val="1"/>
+      <w:numFmt w:val="bullet"/>
+      <w:lvlText w:val="o"/>
+      <w:lvlJc w:val="left"/>
+      <w:pPr>
+        <w:ind w:left="5760" w:hanging="360"/>
+      </w:pPr>
+      <w:rPr>
+        <w:rFonts w:ascii="Courier New" w:hAnsi="Courier New" w:cs="Courier New" w:hint="default"/>
+      </w:rPr>
+    </w:lvl>
+    <w:lvl w:ilvl="8" w:tplc="08090005" w:tentative="1">
+      <w:start w:val="1"/>
+      <w:numFmt w:val="bullet"/>
+      <w:lvlText w:val=""/>
+      <w:lvlJc w:val="left"/>
+      <w:pPr>
+        <w:ind w:left="6480" w:hanging="360"/>
+      </w:pPr>
+      <w:rPr>
+        <w:rFonts w:ascii="Wingdings" w:hAnsi="Wingdings" w:hint="default"/>
+      </w:rPr>
+    </w:lvl>
+  </w:abstractNum>
+  <w:abstractNum w:abstractNumId="5" w15:restartNumberingAfterBreak="0">
     <w:nsid w:val="37044BC7"/>
     <w:multiLevelType w:val="hybridMultilevel"/>
     <w:tmpl w:val="AE461DF6"/>
@@ -1281,7 +1896,7 @@
       </w:rPr>
     </w:lvl>
   </w:abstractNum>
-  <w:abstractNum w:abstractNumId="2" w15:restartNumberingAfterBreak="0">
+  <w:abstractNum w:abstractNumId="6" w15:restartNumberingAfterBreak="0">
     <w:nsid w:val="37BF5AF3"/>
     <w:multiLevelType w:val="hybridMultilevel"/>
     <w:tmpl w:val="B3287264"/>
@@ -1394,7 +2009,120 @@
       </w:rPr>
     </w:lvl>
   </w:abstractNum>
-  <w:abstractNum w:abstractNumId="3" w15:restartNumberingAfterBreak="0">
+  <w:abstractNum w:abstractNumId="7" w15:restartNumberingAfterBreak="0">
+    <w:nsid w:val="37EA3B49"/>
+    <w:multiLevelType w:val="hybridMultilevel"/>
+    <w:tmpl w:val="25661290"/>
+    <w:lvl w:ilvl="0" w:tplc="08090001">
+      <w:start w:val="1"/>
+      <w:numFmt w:val="bullet"/>
+      <w:lvlText w:val=""/>
+      <w:lvlJc w:val="left"/>
+      <w:pPr>
+        <w:ind w:left="720" w:hanging="360"/>
+      </w:pPr>
+      <w:rPr>
+        <w:rFonts w:ascii="Symbol" w:hAnsi="Symbol" w:hint="default"/>
+      </w:rPr>
+    </w:lvl>
+    <w:lvl w:ilvl="1" w:tplc="08090003" w:tentative="1">
+      <w:start w:val="1"/>
+      <w:numFmt w:val="bullet"/>
+      <w:lvlText w:val="o"/>
+      <w:lvlJc w:val="left"/>
+      <w:pPr>
+        <w:ind w:left="1440" w:hanging="360"/>
+      </w:pPr>
+      <w:rPr>
+        <w:rFonts w:ascii="Courier New" w:hAnsi="Courier New" w:cs="Courier New" w:hint="default"/>
+      </w:rPr>
+    </w:lvl>
+    <w:lvl w:ilvl="2" w:tplc="08090005" w:tentative="1">
+      <w:start w:val="1"/>
+      <w:numFmt w:val="bullet"/>
+      <w:lvlText w:val=""/>
+      <w:lvlJc w:val="left"/>
+      <w:pPr>
+        <w:ind w:left="2160" w:hanging="360"/>
+      </w:pPr>
+      <w:rPr>
+        <w:rFonts w:ascii="Wingdings" w:hAnsi="Wingdings" w:hint="default"/>
+      </w:rPr>
+    </w:lvl>
+    <w:lvl w:ilvl="3" w:tplc="08090001" w:tentative="1">
+      <w:start w:val="1"/>
+      <w:numFmt w:val="bullet"/>
+      <w:lvlText w:val=""/>
+      <w:lvlJc w:val="left"/>
+      <w:pPr>
+        <w:ind w:left="2880" w:hanging="360"/>
+      </w:pPr>
+      <w:rPr>
+        <w:rFonts w:ascii="Symbol" w:hAnsi="Symbol" w:hint="default"/>
+      </w:rPr>
+    </w:lvl>
+    <w:lvl w:ilvl="4" w:tplc="08090003" w:tentative="1">
+      <w:start w:val="1"/>
+      <w:numFmt w:val="bullet"/>
+      <w:lvlText w:val="o"/>
+      <w:lvlJc w:val="left"/>
+      <w:pPr>
+        <w:ind w:left="3600" w:hanging="360"/>
+      </w:pPr>
+      <w:rPr>
+        <w:rFonts w:ascii="Courier New" w:hAnsi="Courier New" w:cs="Courier New" w:hint="default"/>
+      </w:rPr>
+    </w:lvl>
+    <w:lvl w:ilvl="5" w:tplc="08090005" w:tentative="1">
+      <w:start w:val="1"/>
+      <w:numFmt w:val="bullet"/>
+      <w:lvlText w:val=""/>
+      <w:lvlJc w:val="left"/>
+      <w:pPr>
+        <w:ind w:left="4320" w:hanging="360"/>
+      </w:pPr>
+      <w:rPr>
+        <w:rFonts w:ascii="Wingdings" w:hAnsi="Wingdings" w:hint="default"/>
+      </w:rPr>
+    </w:lvl>
+    <w:lvl w:ilvl="6" w:tplc="08090001" w:tentative="1">
+      <w:start w:val="1"/>
+      <w:numFmt w:val="bullet"/>
+      <w:lvlText w:val=""/>
+      <w:lvlJc w:val="left"/>
+      <w:pPr>
+        <w:ind w:left="5040" w:hanging="360"/>
+      </w:pPr>
+      <w:rPr>
+        <w:rFonts w:ascii="Symbol" w:hAnsi="Symbol" w:hint="default"/>
+      </w:rPr>
+    </w:lvl>
+    <w:lvl w:ilvl="7" w:tplc="08090003" w:tentative="1">
+      <w:start w:val="1"/>
+      <w:numFmt w:val="bullet"/>
+      <w:lvlText w:val="o"/>
+      <w:lvlJc w:val="left"/>
+      <w:pPr>
+        <w:ind w:left="5760" w:hanging="360"/>
+      </w:pPr>
+      <w:rPr>
+        <w:rFonts w:ascii="Courier New" w:hAnsi="Courier New" w:cs="Courier New" w:hint="default"/>
+      </w:rPr>
+    </w:lvl>
+    <w:lvl w:ilvl="8" w:tplc="08090005" w:tentative="1">
+      <w:start w:val="1"/>
+      <w:numFmt w:val="bullet"/>
+      <w:lvlText w:val=""/>
+      <w:lvlJc w:val="left"/>
+      <w:pPr>
+        <w:ind w:left="6480" w:hanging="360"/>
+      </w:pPr>
+      <w:rPr>
+        <w:rFonts w:ascii="Wingdings" w:hAnsi="Wingdings" w:hint="default"/>
+      </w:rPr>
+    </w:lvl>
+  </w:abstractNum>
+  <w:abstractNum w:abstractNumId="8" w15:restartNumberingAfterBreak="0">
     <w:nsid w:val="587964C2"/>
     <w:multiLevelType w:val="hybridMultilevel"/>
     <w:tmpl w:val="8428572E"/>
@@ -1507,10 +2235,10 @@
       </w:rPr>
     </w:lvl>
   </w:abstractNum>
-  <w:abstractNum w:abstractNumId="4" w15:restartNumberingAfterBreak="0">
+  <w:abstractNum w:abstractNumId="9" w15:restartNumberingAfterBreak="0">
     <w:nsid w:val="5A2A3D3A"/>
     <w:multiLevelType w:val="hybridMultilevel"/>
-    <w:tmpl w:val="5B58D01C"/>
+    <w:tmpl w:val="CE4CC276"/>
     <w:lvl w:ilvl="0" w:tplc="08090001">
       <w:start w:val="1"/>
       <w:numFmt w:val="bullet"/>
@@ -1523,7 +2251,7 @@
         <w:rFonts w:ascii="Symbol" w:hAnsi="Symbol" w:hint="default"/>
       </w:rPr>
     </w:lvl>
-    <w:lvl w:ilvl="1" w:tplc="08090003" w:tentative="1">
+    <w:lvl w:ilvl="1" w:tplc="08090003">
       <w:start w:val="1"/>
       <w:numFmt w:val="bullet"/>
       <w:lvlText w:val="o"/>
@@ -1535,7 +2263,7 @@
         <w:rFonts w:ascii="Courier New" w:hAnsi="Courier New" w:cs="Courier New" w:hint="default"/>
       </w:rPr>
     </w:lvl>
-    <w:lvl w:ilvl="2" w:tplc="08090005" w:tentative="1">
+    <w:lvl w:ilvl="2" w:tplc="08090005">
       <w:start w:val="1"/>
       <w:numFmt w:val="bullet"/>
       <w:lvlText w:val=""/>
@@ -1620,7 +2348,7 @@
       </w:rPr>
     </w:lvl>
   </w:abstractNum>
-  <w:abstractNum w:abstractNumId="5" w15:restartNumberingAfterBreak="0">
+  <w:abstractNum w:abstractNumId="10" w15:restartNumberingAfterBreak="0">
     <w:nsid w:val="71907411"/>
     <w:multiLevelType w:val="hybridMultilevel"/>
     <w:tmpl w:val="17987634"/>
@@ -1733,7 +2461,7 @@
       </w:rPr>
     </w:lvl>
   </w:abstractNum>
-  <w:abstractNum w:abstractNumId="6" w15:restartNumberingAfterBreak="0">
+  <w:abstractNum w:abstractNumId="11" w15:restartNumberingAfterBreak="0">
     <w:nsid w:val="75AD2CBB"/>
     <w:multiLevelType w:val="hybridMultilevel"/>
     <w:tmpl w:val="94921384"/>
@@ -1846,10 +2574,10 @@
       </w:rPr>
     </w:lvl>
   </w:abstractNum>
-  <w:abstractNum w:abstractNumId="7" w15:restartNumberingAfterBreak="0">
+  <w:abstractNum w:abstractNumId="12" w15:restartNumberingAfterBreak="0">
     <w:nsid w:val="79743725"/>
     <w:multiLevelType w:val="hybridMultilevel"/>
-    <w:tmpl w:val="33908234"/>
+    <w:tmpl w:val="EF3A176A"/>
     <w:lvl w:ilvl="0" w:tplc="08090011">
       <w:start w:val="1"/>
       <w:numFmt w:val="decimal"/>
@@ -1935,29 +2663,136 @@
       </w:pPr>
     </w:lvl>
   </w:abstractNum>
+  <w:abstractNum w:abstractNumId="13" w15:restartNumberingAfterBreak="0">
+    <w:nsid w:val="7F9B1FEE"/>
+    <w:multiLevelType w:val="hybridMultilevel"/>
+    <w:tmpl w:val="43A0CF80"/>
+    <w:lvl w:ilvl="0" w:tplc="08090017">
+      <w:start w:val="1"/>
+      <w:numFmt w:val="lowerLetter"/>
+      <w:lvlText w:val="%1)"/>
+      <w:lvlJc w:val="left"/>
+      <w:pPr>
+        <w:ind w:left="720" w:hanging="360"/>
+      </w:pPr>
+      <w:rPr>
+        <w:rFonts w:hint="default"/>
+      </w:rPr>
+    </w:lvl>
+    <w:lvl w:ilvl="1" w:tplc="08090019" w:tentative="1">
+      <w:start w:val="1"/>
+      <w:numFmt w:val="lowerLetter"/>
+      <w:lvlText w:val="%2."/>
+      <w:lvlJc w:val="left"/>
+      <w:pPr>
+        <w:ind w:left="1440" w:hanging="360"/>
+      </w:pPr>
+    </w:lvl>
+    <w:lvl w:ilvl="2" w:tplc="0809001B" w:tentative="1">
+      <w:start w:val="1"/>
+      <w:numFmt w:val="lowerRoman"/>
+      <w:lvlText w:val="%3."/>
+      <w:lvlJc w:val="right"/>
+      <w:pPr>
+        <w:ind w:left="2160" w:hanging="180"/>
+      </w:pPr>
+    </w:lvl>
+    <w:lvl w:ilvl="3" w:tplc="0809000F" w:tentative="1">
+      <w:start w:val="1"/>
+      <w:numFmt w:val="decimal"/>
+      <w:lvlText w:val="%4."/>
+      <w:lvlJc w:val="left"/>
+      <w:pPr>
+        <w:ind w:left="2880" w:hanging="360"/>
+      </w:pPr>
+    </w:lvl>
+    <w:lvl w:ilvl="4" w:tplc="08090019" w:tentative="1">
+      <w:start w:val="1"/>
+      <w:numFmt w:val="lowerLetter"/>
+      <w:lvlText w:val="%5."/>
+      <w:lvlJc w:val="left"/>
+      <w:pPr>
+        <w:ind w:left="3600" w:hanging="360"/>
+      </w:pPr>
+    </w:lvl>
+    <w:lvl w:ilvl="5" w:tplc="0809001B" w:tentative="1">
+      <w:start w:val="1"/>
+      <w:numFmt w:val="lowerRoman"/>
+      <w:lvlText w:val="%6."/>
+      <w:lvlJc w:val="right"/>
+      <w:pPr>
+        <w:ind w:left="4320" w:hanging="180"/>
+      </w:pPr>
+    </w:lvl>
+    <w:lvl w:ilvl="6" w:tplc="0809000F" w:tentative="1">
+      <w:start w:val="1"/>
+      <w:numFmt w:val="decimal"/>
+      <w:lvlText w:val="%7."/>
+      <w:lvlJc w:val="left"/>
+      <w:pPr>
+        <w:ind w:left="5040" w:hanging="360"/>
+      </w:pPr>
+    </w:lvl>
+    <w:lvl w:ilvl="7" w:tplc="08090019" w:tentative="1">
+      <w:start w:val="1"/>
+      <w:numFmt w:val="lowerLetter"/>
+      <w:lvlText w:val="%8."/>
+      <w:lvlJc w:val="left"/>
+      <w:pPr>
+        <w:ind w:left="5760" w:hanging="360"/>
+      </w:pPr>
+    </w:lvl>
+    <w:lvl w:ilvl="8" w:tplc="0809001B" w:tentative="1">
+      <w:start w:val="1"/>
+      <w:numFmt w:val="lowerRoman"/>
+      <w:lvlText w:val="%9."/>
+      <w:lvlJc w:val="right"/>
+      <w:pPr>
+        <w:ind w:left="6480" w:hanging="180"/>
+      </w:pPr>
+    </w:lvl>
+  </w:abstractNum>
   <w:num w:numId="1" w16cid:durableId="1666974244">
+    <w:abstractNumId w:val="8"/>
+  </w:num>
+  <w:num w:numId="2" w16cid:durableId="2113669605">
+    <w:abstractNumId w:val="6"/>
+  </w:num>
+  <w:num w:numId="3" w16cid:durableId="719717165">
+    <w:abstractNumId w:val="11"/>
+  </w:num>
+  <w:num w:numId="4" w16cid:durableId="1986426486">
+    <w:abstractNumId w:val="9"/>
+  </w:num>
+  <w:num w:numId="5" w16cid:durableId="315964253">
+    <w:abstractNumId w:val="12"/>
+  </w:num>
+  <w:num w:numId="6" w16cid:durableId="790512018">
+    <w:abstractNumId w:val="5"/>
+  </w:num>
+  <w:num w:numId="7" w16cid:durableId="708529170">
+    <w:abstractNumId w:val="1"/>
+  </w:num>
+  <w:num w:numId="8" w16cid:durableId="124394627">
+    <w:abstractNumId w:val="10"/>
+  </w:num>
+  <w:num w:numId="9" w16cid:durableId="1564217892">
+    <w:abstractNumId w:val="13"/>
+  </w:num>
+  <w:num w:numId="10" w16cid:durableId="1210533335">
+    <w:abstractNumId w:val="0"/>
+  </w:num>
+  <w:num w:numId="11" w16cid:durableId="1921983554">
+    <w:abstractNumId w:val="7"/>
+  </w:num>
+  <w:num w:numId="12" w16cid:durableId="604383828">
     <w:abstractNumId w:val="3"/>
   </w:num>
-  <w:num w:numId="2" w16cid:durableId="2113669605">
+  <w:num w:numId="13" w16cid:durableId="954871713">
     <w:abstractNumId w:val="2"/>
   </w:num>
-  <w:num w:numId="3" w16cid:durableId="719717165">
-    <w:abstractNumId w:val="6"/>
-  </w:num>
-  <w:num w:numId="4" w16cid:durableId="1986426486">
+  <w:num w:numId="14" w16cid:durableId="2118013397">
     <w:abstractNumId w:val="4"/>
-  </w:num>
-  <w:num w:numId="5" w16cid:durableId="315964253">
-    <w:abstractNumId w:val="7"/>
-  </w:num>
-  <w:num w:numId="6" w16cid:durableId="790512018">
-    <w:abstractNumId w:val="1"/>
-  </w:num>
-  <w:num w:numId="7" w16cid:durableId="708529170">
-    <w:abstractNumId w:val="0"/>
-  </w:num>
-  <w:num w:numId="8" w16cid:durableId="124394627">
-    <w:abstractNumId w:val="5"/>
   </w:num>
 </w:numbering>
 </file>

</xml_diff>